<commit_message>
Report: Designing the game, PCG addtions
Added an entire section, roughly 1k words.
</commit_message>
<xml_diff>
--- a/ReportWIP.docx
+++ b/ReportWIP.docx
@@ -1,6 +1,6 @@
 
 <file path=word/document.xml><?xml version="1.0" encoding="utf-8"?>
-<w:document xmlns:wpc="http://schemas.microsoft.com/office/word/2010/wordprocessingCanvas" xmlns:cx="http://schemas.microsoft.com/office/drawing/2014/chartex" xmlns:cx1="http://schemas.microsoft.com/office/drawing/2015/9/8/chartex" xmlns:cx2="http://schemas.microsoft.com/office/drawing/2015/10/21/chartex" xmlns:cx3="http://schemas.microsoft.com/office/drawing/2016/5/9/chartex" xmlns:cx4="http://schemas.microsoft.com/office/drawing/2016/5/10/chartex" xmlns:cx5="http://schemas.microsoft.com/office/drawing/2016/5/11/chartex" xmlns:cx6="http://schemas.microsoft.com/office/drawing/2016/5/12/chartex" xmlns:cx7="http://schemas.microsoft.com/office/drawing/2016/5/13/chartex" xmlns:cx8="http://schemas.microsoft.com/office/drawing/2016/5/14/chartex" xmlns:mc="http://schemas.openxmlformats.org/markup-compatibility/2006" xmlns:aink="http://schemas.microsoft.com/office/drawing/2016/ink" xmlns:am3d="http://schemas.microsoft.com/office/drawing/2017/model3d" xmlns:o="urn:schemas-microsoft-com:office:office" xmlns:r="http://schemas.openxmlformats.org/officeDocument/2006/relationships" xmlns:m="http://schemas.openxmlformats.org/officeDocument/2006/math" xmlns:v="urn:schemas-microsoft-com:vml" xmlns:wp14="http://schemas.microsoft.com/office/word/2010/wordprocessingDrawing" xmlns:wp="http://schemas.openxmlformats.org/drawingml/2006/wordprocessingDrawing" xmlns:w10="urn:schemas-microsoft-com:office:word" xmlns:w="http://schemas.openxmlformats.org/wordprocessingml/2006/main" xmlns:w14="http://schemas.microsoft.com/office/word/2010/wordml" xmlns:w15="http://schemas.microsoft.com/office/word/2012/wordml" xmlns:w16cex="http://schemas.microsoft.com/office/word/2018/wordml/cex" xmlns:w16cid="http://schemas.microsoft.com/office/word/2016/wordml/cid" xmlns:w16="http://schemas.microsoft.com/office/word/2018/wordml" xmlns:w16sdtdh="http://schemas.microsoft.com/office/word/2020/wordml/sdtdatahash" xmlns:w16se="http://schemas.microsoft.com/office/word/2015/wordml/symex" xmlns:wpg="http://schemas.microsoft.com/office/word/2010/wordprocessingGroup" xmlns:wpi="http://schemas.microsoft.com/office/word/2010/wordprocessingInk" xmlns:wne="http://schemas.microsoft.com/office/word/2006/wordml" xmlns:wps="http://schemas.microsoft.com/office/word/2010/wordprocessingShape" mc:Ignorable="w14 w15 w16se w16cid w16 w16cex w16sdtdh wp14">
+<w:document xmlns:wpc="http://schemas.microsoft.com/office/word/2010/wordprocessingCanvas" xmlns:cx="http://schemas.microsoft.com/office/drawing/2014/chartex" xmlns:cx1="http://schemas.microsoft.com/office/drawing/2015/9/8/chartex" xmlns:mc="http://schemas.openxmlformats.org/markup-compatibility/2006" xmlns:o="urn:schemas-microsoft-com:office:office" xmlns:r="http://schemas.openxmlformats.org/officeDocument/2006/relationships" xmlns:m="http://schemas.openxmlformats.org/officeDocument/2006/math" xmlns:v="urn:schemas-microsoft-com:vml" xmlns:wp14="http://schemas.microsoft.com/office/word/2010/wordprocessingDrawing" xmlns:wp="http://schemas.openxmlformats.org/drawingml/2006/wordprocessingDrawing" xmlns:w10="urn:schemas-microsoft-com:office:word" xmlns:w="http://schemas.openxmlformats.org/wordprocessingml/2006/main" xmlns:w14="http://schemas.microsoft.com/office/word/2010/wordml" xmlns:w15="http://schemas.microsoft.com/office/word/2012/wordml" xmlns:w16se="http://schemas.microsoft.com/office/word/2015/wordml/symex" xmlns:wpg="http://schemas.microsoft.com/office/word/2010/wordprocessingGroup" xmlns:wpi="http://schemas.microsoft.com/office/word/2010/wordprocessingInk" xmlns:wne="http://schemas.microsoft.com/office/word/2006/wordml" xmlns:wps="http://schemas.microsoft.com/office/word/2010/wordprocessingShape" mc:Ignorable="w14 w15 w16se wp14">
   <w:body>
     <w:p>
       <w:r>
@@ -3241,7 +3241,7 @@
               </wp:inline>
             </w:drawing>
           </mc:Choice>
-          <mc:Fallback>
+          <mc:Fallback xmlns:w16sdtdh="http://schemas.microsoft.com/office/word/2020/wordml/sdtdatahash" xmlns:w16="http://schemas.microsoft.com/office/word/2018/wordml" xmlns:w16cid="http://schemas.microsoft.com/office/word/2016/wordml/cid" xmlns:w16cex="http://schemas.microsoft.com/office/word/2018/wordml/cex" xmlns:am3d="http://schemas.microsoft.com/office/drawing/2017/model3d" xmlns:aink="http://schemas.microsoft.com/office/drawing/2016/ink" xmlns:cx8="http://schemas.microsoft.com/office/drawing/2016/5/14/chartex" xmlns:cx7="http://schemas.microsoft.com/office/drawing/2016/5/13/chartex" xmlns:cx6="http://schemas.microsoft.com/office/drawing/2016/5/12/chartex" xmlns:cx5="http://schemas.microsoft.com/office/drawing/2016/5/11/chartex" xmlns:cx4="http://schemas.microsoft.com/office/drawing/2016/5/10/chartex" xmlns:cx3="http://schemas.microsoft.com/office/drawing/2016/5/9/chartex" xmlns:cx2="http://schemas.microsoft.com/office/drawing/2015/10/21/chartex">
             <w:pict>
               <v:group w14:anchorId="57FA2939" id="Group 5160" o:spid="_x0000_s1026" style="width:101.4pt;height:102.45pt;mso-position-horizontal-relative:char;mso-position-vertical-relative:line" coordsize="12877,13013" o:gfxdata="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">
                 <v:shape id="Shape 11" o:spid="_x0000_s1027" style="position:absolute;left:10905;top:9774;width:476;height:945;visibility:visible;mso-wrap-style:square;v-text-anchor:top" coordsize="47560,94509" o:gfxdata="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" path="m47560,r,5167l46226,4853c23906,5312,16032,23559,16032,44650v,20877,7005,36011,18792,42274l47560,89977r,4357l46550,94509c8347,94509,,65565,,49830,,28491,10184,11107,27798,3749l47560,xe" fillcolor="#181717" stroked="f" strokeweight="0">
@@ -3413,8 +3413,13 @@
       <w:r>
         <w:t xml:space="preserve"> </w:t>
       </w:r>
-      <w:r>
-        <w:t>BSc(Hons)</w:t>
+      <w:proofErr w:type="gramStart"/>
+      <w:r>
+        <w:t>BSc(</w:t>
+      </w:r>
+      <w:proofErr w:type="gramEnd"/>
+      <w:r>
+        <w:t>Hons)</w:t>
       </w:r>
       <w:r>
         <w:t xml:space="preserve"> </w:t>
@@ -3524,7 +3529,6 @@
           <w:docPartGallery w:val="Table of Contents"/>
         </w:docPartObj>
       </w:sdtPr>
-      <w:sdtEndPr/>
       <w:sdtContent>
         <w:p>
           <w:r>
@@ -5223,7 +5227,15 @@
       </w:r>
       <w:proofErr w:type="spellEnd"/>
       <w:r>
-        <w:t xml:space="preserve"> from Google Images. . . . . . . . . . . . . .</w:t>
+        <w:t xml:space="preserve"> from Google </w:t>
+      </w:r>
+      <w:proofErr w:type="gramStart"/>
+      <w:r>
+        <w:t>Images.</w:t>
+      </w:r>
+      <w:proofErr w:type="gramEnd"/>
+      <w:r>
+        <w:t xml:space="preserve"> . . . . . . . . . . . . .</w:t>
       </w:r>
       <w:r>
         <w:tab/>
@@ -5409,7 +5421,15 @@
     </w:p>
     <w:p>
       <w:r>
-        <w:t xml:space="preserve">Naturally, once a system like this has been created within a game, it would need to be tested against a more traditional worldbuilding method. Using the Game Experience Questionnaire (GEQ), we can have players run through the game multiple times, with half the playthroughs using procedurally generated narratives, and half using traditional handcrafted worldbuilding. This way, we can compare the flow and immersion of the two techniques directly, as well as analysing the players ability to tell the difference between each method of narrative generation - deducing the effectiveness of the new system in the process. </w:t>
+        <w:t xml:space="preserve">Naturally, once a system like this has been created within a game, it would need to be tested against a more traditional worldbuilding method. Using the Game Experience Questionnaire (GEQ), we can have players run through the game multiple times, with half the playthroughs using procedurally generated narratives, and half using traditional handcrafted worldbuilding. This way, we can compare the flow and immersion of the two techniques directly, as well as analysing the </w:t>
+      </w:r>
+      <w:proofErr w:type="gramStart"/>
+      <w:r>
+        <w:t>players</w:t>
+      </w:r>
+      <w:proofErr w:type="gramEnd"/>
+      <w:r>
+        <w:t xml:space="preserve"> ability to tell the difference between each method of narrative generation - deducing the effectiveness of the new system in the process. </w:t>
       </w:r>
     </w:p>
     <w:p/>
@@ -6060,9 +6080,17 @@
         <w:rPr>
           <w:i/>
         </w:rPr>
-        <w:t>x,y</w:t>
+        <w:t>x</w:t>
+      </w:r>
+      <w:proofErr w:type="gramStart"/>
+      <w:r>
+        <w:rPr>
+          <w:i/>
+        </w:rPr>
+        <w:t>,y</w:t>
       </w:r>
       <w:proofErr w:type="spellEnd"/>
+      <w:proofErr w:type="gramEnd"/>
       <w:r>
         <w:t xml:space="preserve">) wow </w:t>
       </w:r>
@@ -6114,7 +6142,15 @@
     </w:p>
     <w:p>
       <w:r>
-        <w:t xml:space="preserve">Currently, this template is set up for use with undergraduate project reports. However, the template can be modified fairly easily to conform to, for example, an </w:t>
+        <w:t xml:space="preserve">Currently, this template is set up for use with undergraduate project reports. However, the template can be modified fairly easily to conform to, for example, </w:t>
+      </w:r>
+      <w:proofErr w:type="gramStart"/>
+      <w:r>
+        <w:t>an</w:t>
+      </w:r>
+      <w:proofErr w:type="gramEnd"/>
+      <w:r>
+        <w:t xml:space="preserve"> </w:t>
       </w:r>
       <w:proofErr w:type="spellStart"/>
       <w:r>
@@ -6177,13 +6213,80 @@
     </w:p>
     <w:p>
       <w:r>
+        <w:rPr>
+          <w:highlight w:val="green"/>
+        </w:rPr>
         <w:t>Th</w:t>
       </w:r>
       <w:r>
+        <w:rPr>
+          <w:highlight w:val="green"/>
+        </w:rPr>
         <w:t>ere</w:t>
       </w:r>
       <w:r>
+        <w:rPr>
+          <w:highlight w:val="green"/>
+        </w:rPr>
         <w:t xml:space="preserve"> is an optional ludography for Games Computing students. To cite games, you can cite like any other reference with Harvard styling.</w:t>
+      </w:r>
+    </w:p>
+    <w:p>
+      <w:pPr>
+        <w:pStyle w:val="ListParagraph"/>
+        <w:numPr>
+          <w:ilvl w:val="0"/>
+          <w:numId w:val="6"/>
+        </w:numPr>
+      </w:pPr>
+      <w:r>
+        <w:lastRenderedPageBreak/>
+        <w:t>Skyrim</w:t>
+      </w:r>
+    </w:p>
+    <w:p>
+      <w:pPr>
+        <w:pStyle w:val="ListParagraph"/>
+        <w:numPr>
+          <w:ilvl w:val="0"/>
+          <w:numId w:val="6"/>
+        </w:numPr>
+      </w:pPr>
+      <w:r>
+        <w:t xml:space="preserve">Enter the </w:t>
+      </w:r>
+      <w:proofErr w:type="spellStart"/>
+      <w:r>
+        <w:t>Gungeon</w:t>
+      </w:r>
+      <w:proofErr w:type="spellEnd"/>
+    </w:p>
+    <w:p>
+      <w:pPr>
+        <w:pStyle w:val="ListParagraph"/>
+        <w:numPr>
+          <w:ilvl w:val="0"/>
+          <w:numId w:val="6"/>
+        </w:numPr>
+      </w:pPr>
+      <w:r>
+        <w:t xml:space="preserve">Caves of </w:t>
+      </w:r>
+      <w:proofErr w:type="spellStart"/>
+      <w:r>
+        <w:t>Qud</w:t>
+      </w:r>
+      <w:proofErr w:type="spellEnd"/>
+      <w:r>
+        <w:t>(</w:t>
+      </w:r>
+      <w:proofErr w:type="spellStart"/>
+      <w:r>
+        <w:t>obv</w:t>
+      </w:r>
+      <w:proofErr w:type="spellEnd"/>
+      <w:r>
+        <w:t>)</w:t>
       </w:r>
     </w:p>
     <w:p/>
@@ -6237,19 +6340,25 @@
     </w:p>
     <w:p>
       <w:r>
+        <w:rPr>
+          <w:highlight w:val="green"/>
+        </w:rPr>
         <w:t>The literature review is an essential requirement of any academic project. A comprehensive review of the literature will provide background to the project. This section establishes what you intended to do and shows the reader that what you have done is the result of academic study, rather than an unfounded whim.</w:t>
       </w:r>
       <w:r>
+        <w:rPr>
+          <w:highlight w:val="green"/>
+        </w:rPr>
         <w:t xml:space="preserve"> This section can use the literature review submitted as part of the Interim Report. If you want to add to it, you can, but it is not directly assessed again.</w:t>
       </w:r>
     </w:p>
     <w:p>
       <w:r>
-        <w:t xml:space="preserve">There are many ways to go about procedurally generating content for use in games or other media. Procedural content generation is essentially random generation (or as close as we can get with a computer) overlaid with a series of rules to curate the results. When designing these rules, you are aiming to create a “possibility space (all the kinds of artifacts [the generator] can generate) where most of the artifacts have the good properties, and few (or none) of the artifacts have the bad properties” (Compton, K., 2016). For example, a possible generative method for this project was a constraint solver, where you generate every possible variant of content, testing it against a series of tailored constraints until a desired outcome is reached. This is a viable method, but “too many </w:t>
+        <w:t xml:space="preserve">There are many ways to go about procedurally generating content for use in games or other media. Procedural content generation is essentially random generation (or as close as we can get with a computer) overlaid with a series of rules to curate the results. When designing these rules, you are aiming to create a “possibility space (all the kinds of artifacts [the generator] can generate) where most of the artifacts have the good properties, and few (or none) of the artifacts have the bad properties” (Compton, K., 2016). For example, a possible generative method for this project was a constraint solver, where you generate </w:t>
       </w:r>
       <w:r>
         <w:lastRenderedPageBreak/>
-        <w:t>choices will create a number of possible artifacts to search that is greater than the number of atoms in the universe”, which isn’t ideal. </w:t>
+        <w:t>every possible variant of content, testing it against a series of tailored constraints until a desired outcome is reached. This is a viable method, but “too many choices will create a number of possible artifacts to search that is greater than the number of atoms in the universe”, which isn’t ideal. </w:t>
       </w:r>
     </w:p>
     <w:p>
@@ -6396,11 +6505,11 @@
         <w:t>of a</w:t>
       </w:r>
       <w:r>
-        <w:t xml:space="preserve"> system to generate the biographies of historical ‘Sultans’ through using a replacement grammar system, “whose rules map sultan properties to text fragments for a variety of narrative circumstances” (Grinblat and Bucklew, 2017, 4). It then modifies the Sultans properties based on the randomly determined results of that event, before moving on to the next event - provided that the Sultan is still alive. </w:t>
+        <w:t xml:space="preserve"> system to generate the biographies of historical ‘Sultans’ through using a replacement grammar system, “whose rules map sultan properties to text fragments for a variety of narrative circumstances” (Grinblat and Bucklew, 2017, 4). It then </w:t>
       </w:r>
       <w:r>
         <w:lastRenderedPageBreak/>
-        <w:t>The text snippets from these events - such as the one in figure 1 above - are then scattered across the game world, which the player can unearth through interacting with the environment. This system could easily be replicated on a smaller scale, mapping actions spanning a few hours/days rather than an individual's lifetime. </w:t>
+        <w:t>modifies the Sultans properties based on the randomly determined results of that event, before moving on to the next event - provided that the Sultan is still alive. The text snippets from these events - such as the one in figure 1 above - are then scattered across the game world, which the player can unearth through interacting with the environment. This system could easily be replicated on a smaller scale, mapping actions spanning a few hours/days rather than an individual's lifetime. </w:t>
       </w:r>
     </w:p>
     <w:p>
@@ -6410,7 +6519,15 @@
     </w:p>
     <w:p>
       <w:r>
-        <w:t>On the other hand, the GEQ is a much more concise self-report measure of the gameplay experience. Participants indicate their agreement on a number of questions using a 5 point Likert scale, the answers to which measure the player's sense of Competence, Immersion, Flow, Tension, Challenge, Negative affect and Positive affect. In addition, there is a shorter ‘In-game’ questionnaire, which “has an identical component structure” and is used for “assessing game experience at multiple intervals during a game session” (</w:t>
+        <w:t xml:space="preserve">On the other hand, the GEQ is a much more concise self-report measure of the gameplay experience. Participants indicate their agreement on a number of questions using a 5 point Likert scale, the answers to which measure the player's sense of Competence, Immersion, </w:t>
+      </w:r>
+      <w:proofErr w:type="gramStart"/>
+      <w:r>
+        <w:t>Flow</w:t>
+      </w:r>
+      <w:proofErr w:type="gramEnd"/>
+      <w:r>
+        <w:t>, Tension, Challenge, Negative affect and Positive affect. In addition, there is a shorter ‘In-game’ questionnaire, which “has an identical component structure” and is used for “assessing game experience at multiple intervals during a game session” (</w:t>
       </w:r>
       <w:proofErr w:type="spellStart"/>
       <w:r>
@@ -6532,27 +6649,14 @@
       <w:r>
         <w:t xml:space="preserve">Figure </w:t>
       </w:r>
-      <w:r>
-        <w:fldChar w:fldCharType="begin"/>
-      </w:r>
-      <w:r>
-        <w:instrText xml:space="preserve"> SEQ Figure \* ARABIC </w:instrText>
-      </w:r>
-      <w:r>
-        <w:fldChar w:fldCharType="separate"/>
-      </w:r>
-      <w:r>
-        <w:rPr>
-          <w:noProof/>
-        </w:rPr>
-        <w:t>1</w:t>
-      </w:r>
-      <w:r>
-        <w:rPr>
-          <w:noProof/>
-        </w:rPr>
-        <w:fldChar w:fldCharType="end"/>
-      </w:r>
+      <w:fldSimple w:instr=" SEQ Figure \* ARABIC ">
+        <w:r>
+          <w:rPr>
+            <w:noProof/>
+          </w:rPr>
+          <w:t>1</w:t>
+        </w:r>
+      </w:fldSimple>
       <w:r>
         <w:t xml:space="preserve">: A picture of the </w:t>
       </w:r>
@@ -6761,27 +6865,14 @@
       <w:r>
         <w:t xml:space="preserve">Table </w:t>
       </w:r>
-      <w:r>
-        <w:fldChar w:fldCharType="begin"/>
-      </w:r>
-      <w:r>
-        <w:instrText xml:space="preserve"> SEQ Table \* ARABIC </w:instrText>
-      </w:r>
-      <w:r>
-        <w:fldChar w:fldCharType="separate"/>
-      </w:r>
-      <w:r>
-        <w:rPr>
-          <w:noProof/>
-        </w:rPr>
-        <w:t>1</w:t>
-      </w:r>
-      <w:r>
-        <w:rPr>
-          <w:noProof/>
-        </w:rPr>
-        <w:fldChar w:fldCharType="end"/>
-      </w:r>
+      <w:fldSimple w:instr=" SEQ Table \* ARABIC ">
+        <w:r>
+          <w:rPr>
+            <w:noProof/>
+          </w:rPr>
+          <w:t>1</w:t>
+        </w:r>
+      </w:fldSimple>
       <w:r>
         <w:t>: Here is a table.</w:t>
       </w:r>
@@ -6850,7 +6941,11 @@
     </w:p>
     <w:p>
       <w:r>
-        <w:t>As for the actual day-to-day handling of the project, I intended to implement a simple waterfall model, outlining the requirements before developing the game, implementing the two narrative systems and finally testing and evaluating the merits of each. However, as mentioned previously the potential for the game aspect of the project to become an endless cycle of iterative development means that a bottleneck is far too likely</w:t>
+        <w:t xml:space="preserve">As for the actual day-to-day handling of the project, I intended to implement a simple waterfall model, outlining the requirements before developing the game, implementing the two narrative systems and finally testing and evaluating the merits of each. However, as mentioned previously the potential for the game aspect of the project to become an endless cycle of iterative development means </w:t>
+      </w:r>
+      <w:r>
+        <w:lastRenderedPageBreak/>
+        <w:t>that a bottleneck is far too likely</w:t>
       </w:r>
       <w:r>
         <w:t xml:space="preserve">, meaning that a waterfall model wouldn’t be very useful in determining how far along the project actually is. </w:t>
@@ -6858,7 +6953,6 @@
     </w:p>
     <w:p>
       <w:r>
-        <w:lastRenderedPageBreak/>
         <w:t xml:space="preserve">Breaking the project down into smaller steps and managing those individually would better suit the project, especially if it allowed for the prioritisation of certain tasks over others. Creating a KANBAN board would allow for tasks to be added and ordered within a </w:t>
       </w:r>
       <w:proofErr w:type="spellStart"/>
@@ -6872,7 +6966,15 @@
     </w:p>
     <w:p/>
     <w:p>
-      <w:r>
+      <w:pPr>
+        <w:rPr>
+          <w:highlight w:val="green"/>
+        </w:rPr>
+      </w:pPr>
+      <w:r>
+        <w:rPr>
+          <w:highlight w:val="green"/>
+        </w:rPr>
         <w:t>Some awareness of project management should be demonstrated in all projects. This section should outline the nature of your project and the specific characteristics that need to be considered in determining what project management methodology you should use. You should identify the specific demands of your project in terms of project management and support your rationale for the selection of a methodology with appropriate and recent academic references. Questions which may be relevant here are:</w:t>
       </w:r>
     </w:p>
@@ -6883,8 +6985,14 @@
           <w:ilvl w:val="0"/>
           <w:numId w:val="1"/>
         </w:numPr>
-      </w:pPr>
-      <w:r>
+        <w:rPr>
+          <w:highlight w:val="green"/>
+        </w:rPr>
+      </w:pPr>
+      <w:r>
+        <w:rPr>
+          <w:highlight w:val="green"/>
+        </w:rPr>
         <w:t>What are the guiding principles and processes in managing your project?</w:t>
       </w:r>
     </w:p>
@@ -6895,8 +7003,14 @@
           <w:ilvl w:val="0"/>
           <w:numId w:val="1"/>
         </w:numPr>
-      </w:pPr>
-      <w:r>
+        <w:rPr>
+          <w:highlight w:val="green"/>
+        </w:rPr>
+      </w:pPr>
+      <w:r>
+        <w:rPr>
+          <w:highlight w:val="green"/>
+        </w:rPr>
         <w:t>What project management methods may be useful for this project?</w:t>
       </w:r>
     </w:p>
@@ -6907,8 +7021,14 @@
           <w:ilvl w:val="0"/>
           <w:numId w:val="1"/>
         </w:numPr>
-      </w:pPr>
-      <w:r>
+        <w:rPr>
+          <w:highlight w:val="green"/>
+        </w:rPr>
+      </w:pPr>
+      <w:r>
+        <w:rPr>
+          <w:highlight w:val="green"/>
+        </w:rPr>
         <w:t>How can you exploit their advantages for your project and mitigate their drawbacks?</w:t>
       </w:r>
     </w:p>
@@ -6940,12 +7060,37 @@
       <w:bookmarkEnd w:id="11"/>
     </w:p>
     <w:p>
-      <w:r>
+      <w:pPr>
+        <w:rPr>
+          <w:highlight w:val="green"/>
+        </w:rPr>
+      </w:pPr>
+      <w:r>
+        <w:rPr>
+          <w:highlight w:val="green"/>
+        </w:rPr>
         <w:t>There should be a methodological analysis of software development approaches used in your project. It is important to note that what is NOT required here is a pedestrian account of popular software development methodologies or a simplistic review of their strengths and weaknesses.</w:t>
       </w:r>
-    </w:p>
-    <w:p>
-      <w:r>
+      <w:r>
+        <w:rPr>
+          <w:highlight w:val="green"/>
+        </w:rPr>
+        <w:t xml:space="preserve"> </w:t>
+      </w:r>
+      <w:proofErr w:type="gramStart"/>
+      <w:r>
+        <w:rPr>
+          <w:highlight w:val="green"/>
+        </w:rPr>
+        <w:t>hello</w:t>
+      </w:r>
+      <w:proofErr w:type="gramEnd"/>
+    </w:p>
+    <w:p>
+      <w:r>
+        <w:rPr>
+          <w:highlight w:val="green"/>
+        </w:rPr>
         <w:lastRenderedPageBreak/>
         <w:t>Where relevant, you should give serious thought to the proper design of research and requirements capture approaches. This may include surveys, questionnaires and interviews.</w:t>
       </w:r>
@@ -7084,9 +7229,1671 @@
         <w:t>(Vincent, 2019)</w:t>
       </w:r>
       <w:r>
+        <w:t xml:space="preserve"> This ultimately means that a system like this isn’t fit for purpos</w:t>
+      </w:r>
+      <w:r>
+        <w:t xml:space="preserve">e – the text </w:t>
+      </w:r>
+      <w:proofErr w:type="gramStart"/>
+      <w:r>
+        <w:t>players</w:t>
+      </w:r>
+      <w:proofErr w:type="gramEnd"/>
+      <w:r>
+        <w:t xml:space="preserve"> encounter in the game needs to relay a specific set of information through the historical content, as well as making sense – straying off topic would pull the player out of the experience. In addition, the use of an advanced AI trained on over 1 billion datasets is a tad overkill for a project of this scope – not to mention the time that would need to be spent integrating it into Unity and feeding it the necessary data to generate text of the correct tone and style. </w:t>
+      </w:r>
+    </w:p>
+    <w:p/>
+    <w:p>
+      <w:r>
+        <w:t>There are some requirements of the procedurally generated history system that cannot be achieved with Tracery alone – with each event generated, elements such as th</w:t>
+      </w:r>
+      <w:r>
+        <w:t xml:space="preserve">e name and age of the subject must be saved and reused across each event, giving the impression of continuity. Tracery has methods </w:t>
+      </w:r>
+      <w:r>
+        <w:t xml:space="preserve">to save data for use within its system, however there are no methods of preserving that </w:t>
+      </w:r>
+      <w:r>
+        <w:t xml:space="preserve">data </w:t>
+      </w:r>
+      <w:r>
+        <w:t xml:space="preserve">between generations. The solution to this is to use Unity scripts to generate texts piece by piece and storing the important elements as class properties, allowing for them to be initialised and updated </w:t>
+      </w:r>
+      <w:r>
+        <w:t>in-between</w:t>
+      </w:r>
+      <w:r>
+        <w:t xml:space="preserve"> each historical event. Each </w:t>
+      </w:r>
+      <w:r>
+        <w:t xml:space="preserve">instance of said </w:t>
+      </w:r>
+      <w:r>
+        <w:t>class would then represent a particular figure</w:t>
+      </w:r>
+      <w:r>
+        <w:t xml:space="preserve"> and their ‘story’, the pieces of which can be jumbled and distributed throughout a level in the game. </w:t>
+      </w:r>
+    </w:p>
+    <w:p/>
+    <w:p>
+      <w:r>
+        <w:rPr>
+          <w:highlight w:val="green"/>
+        </w:rPr>
+        <w:t>Toolsets refer to both software development and to project management, so the coverage should address both. This section will outline the tools for software development and project management process; it will make appropriate comparisons between tools</w:t>
+      </w:r>
+      <w:r>
+        <w:rPr>
+          <w:highlight w:val="green"/>
+        </w:rPr>
         <w:t xml:space="preserve"> </w:t>
       </w:r>
+      <w:r>
+        <w:rPr>
+          <w:highlight w:val="green"/>
+        </w:rPr>
+        <w:t>available and argue for the most appropriate selection based on metrics, possibly a matrix diagram and other criteria.</w:t>
+      </w:r>
+      <w:r>
+        <w:rPr>
+          <w:highlight w:val="green"/>
+        </w:rPr>
+        <w:t xml:space="preserve"> </w:t>
+      </w:r>
+      <w:r>
+        <w:rPr>
+          <w:highlight w:val="green"/>
+        </w:rPr>
+        <w:t>DO NOT justify the grounds for using specific toolsets and environments simply because you know them well or have developed skills already.</w:t>
+      </w:r>
+    </w:p>
+    <w:p>
+      <w:pPr>
+        <w:pStyle w:val="Heading2"/>
+        <w:tabs>
+          <w:tab w:val="center" w:pos="2447"/>
+        </w:tabs>
+        <w:ind w:left="-15" w:firstLine="0"/>
+        <w:rPr>
+          <w:rFonts w:ascii="Times New Roman" w:hAnsi="Times New Roman" w:cs="Times New Roman"/>
+        </w:rPr>
+      </w:pPr>
+      <w:bookmarkStart w:id="13" w:name="_Toc58407597"/>
+      <w:r>
+        <w:rPr>
+          <w:rFonts w:ascii="Times New Roman" w:hAnsi="Times New Roman" w:cs="Times New Roman"/>
+        </w:rPr>
+        <w:t>3.4</w:t>
+      </w:r>
+      <w:r>
+        <w:rPr>
+          <w:rFonts w:ascii="Times New Roman" w:hAnsi="Times New Roman" w:cs="Times New Roman"/>
+        </w:rPr>
+        <w:tab/>
+        <w:t>Research Methods</w:t>
+      </w:r>
+      <w:bookmarkEnd w:id="13"/>
+    </w:p>
+    <w:p>
+      <w:r>
+        <w:t>You should investigate the types of research methods necessary to validly answer the research questions that your project addresses. You should cite relevant sources to justify your choices.</w:t>
+      </w:r>
+    </w:p>
+    <w:p>
+      <w:pPr>
+        <w:pStyle w:val="Title"/>
+      </w:pPr>
+      <w:r>
+        <w:t>Chapter 4</w:t>
+      </w:r>
+    </w:p>
+    <w:p>
+      <w:pPr>
+        <w:pStyle w:val="Heading1"/>
+      </w:pPr>
+      <w:bookmarkStart w:id="14" w:name="_Toc58407598"/>
+      <w:r>
+        <w:lastRenderedPageBreak/>
+        <w:t>Design, Development</w:t>
+      </w:r>
+      <w:r>
+        <w:t xml:space="preserve"> and Evaluation</w:t>
+      </w:r>
+      <w:bookmarkEnd w:id="14"/>
+    </w:p>
+    <w:p>
+      <w:r>
+        <w:rPr>
+          <w:highlight w:val="green"/>
+        </w:rPr>
+        <w:t xml:space="preserve">This section of the report will vary significantly in both structure and content, depending on the type of project you are undertaking. For example, a Games design project may include a Game Design Document. However, it must be noted that if your project contains significant software development work, this should be presented in the structure expected of a formal development report. If your project involves an experimental evaluation – especially if that evaluation involved human participants – you are expected to write this work up in the format expected </w:t>
+      </w:r>
+      <w:r>
+        <w:rPr>
+          <w:highlight w:val="green"/>
+        </w:rPr>
+        <w:t>in Section 4.2</w:t>
+      </w:r>
+      <w:r>
+        <w:rPr>
+          <w:highlight w:val="green"/>
+        </w:rPr>
+        <w:t>.</w:t>
+      </w:r>
+    </w:p>
+    <w:p>
+      <w:pPr>
+        <w:pStyle w:val="Heading2"/>
+        <w:tabs>
+          <w:tab w:val="center" w:pos="3548"/>
+        </w:tabs>
+        <w:ind w:left="-15" w:firstLine="0"/>
+        <w:rPr>
+          <w:rFonts w:ascii="Times New Roman" w:hAnsi="Times New Roman" w:cs="Times New Roman"/>
+        </w:rPr>
+      </w:pPr>
+      <w:bookmarkStart w:id="15" w:name="_Toc58407599"/>
+      <w:r>
+        <w:rPr>
+          <w:rFonts w:ascii="Times New Roman" w:hAnsi="Times New Roman" w:cs="Times New Roman"/>
+        </w:rPr>
+        <w:t>4.1</w:t>
+      </w:r>
+      <w:r>
+        <w:rPr>
+          <w:rFonts w:ascii="Times New Roman" w:hAnsi="Times New Roman" w:cs="Times New Roman"/>
+        </w:rPr>
+        <w:tab/>
+        <w:t>Software Development Projects</w:t>
+      </w:r>
+      <w:bookmarkEnd w:id="15"/>
+    </w:p>
+    <w:p>
+      <w:pPr>
+        <w:rPr>
+          <w:highlight w:val="green"/>
+        </w:rPr>
+      </w:pPr>
+      <w:r>
+        <w:rPr>
+          <w:highlight w:val="green"/>
+        </w:rPr>
+        <w:t>Include this section if you are undertaking a software development project. You should discuss:</w:t>
+      </w:r>
+    </w:p>
+    <w:p>
+      <w:pPr>
+        <w:pStyle w:val="ListParagraph"/>
+        <w:numPr>
+          <w:ilvl w:val="0"/>
+          <w:numId w:val="2"/>
+        </w:numPr>
+        <w:rPr>
+          <w:highlight w:val="green"/>
+        </w:rPr>
+      </w:pPr>
+      <w:r>
+        <w:rPr>
+          <w:highlight w:val="green"/>
+        </w:rPr>
+        <w:t>Requirements elicitation, gathering, collection and analysis</w:t>
+      </w:r>
+    </w:p>
+    <w:p>
+      <w:pPr>
+        <w:pStyle w:val="ListParagraph"/>
+        <w:numPr>
+          <w:ilvl w:val="0"/>
+          <w:numId w:val="2"/>
+        </w:numPr>
+        <w:rPr>
+          <w:highlight w:val="green"/>
+        </w:rPr>
+      </w:pPr>
+      <w:r>
+        <w:rPr>
+          <w:highlight w:val="green"/>
+        </w:rPr>
+        <w:t>Design</w:t>
+      </w:r>
+    </w:p>
+    <w:p>
+      <w:pPr>
+        <w:pStyle w:val="ListParagraph"/>
+        <w:numPr>
+          <w:ilvl w:val="0"/>
+          <w:numId w:val="2"/>
+        </w:numPr>
+        <w:rPr>
+          <w:highlight w:val="green"/>
+        </w:rPr>
+      </w:pPr>
+      <w:r>
+        <w:rPr>
+          <w:highlight w:val="green"/>
+        </w:rPr>
+        <w:t>Building and programming</w:t>
+      </w:r>
+    </w:p>
+    <w:p>
+      <w:pPr>
+        <w:pStyle w:val="ListParagraph"/>
+        <w:numPr>
+          <w:ilvl w:val="0"/>
+          <w:numId w:val="2"/>
+        </w:numPr>
+        <w:rPr>
+          <w:highlight w:val="green"/>
+        </w:rPr>
+      </w:pPr>
+      <w:r>
+        <w:rPr>
+          <w:highlight w:val="green"/>
+        </w:rPr>
+        <w:t>Testing</w:t>
+      </w:r>
+    </w:p>
+    <w:p>
+      <w:pPr>
+        <w:pStyle w:val="ListParagraph"/>
+        <w:numPr>
+          <w:ilvl w:val="0"/>
+          <w:numId w:val="2"/>
+        </w:numPr>
+        <w:rPr>
+          <w:highlight w:val="green"/>
+        </w:rPr>
+      </w:pPr>
+      <w:r>
+        <w:rPr>
+          <w:highlight w:val="green"/>
+        </w:rPr>
+        <w:t>Operation</w:t>
+      </w:r>
+    </w:p>
+    <w:p>
+      <w:pPr>
+        <w:pStyle w:val="Heading3"/>
+      </w:pPr>
+      <w:r>
+        <w:t>Requirements of the Game</w:t>
+      </w:r>
+    </w:p>
+    <w:p>
+      <w:r>
+        <w:t xml:space="preserve">It has already been stated that the game developed for use in this project must be simple: it needs to have a way to display the generated historical content, and said content must be spread across multiple areas such that the player discovers them bit by bit – allowing them to form a narrative themselves through exploration. However, beyond this, the ‘game’ element can take any number of forms. </w:t>
+      </w:r>
+    </w:p>
+    <w:p>
+      <w:r>
+        <w:t>D</w:t>
+      </w:r>
+      <w:r>
+        <w:t xml:space="preserve">uring the design phase, several ideas were presented and eventually narrowed down. These included a traditional dungeon crawler, a text-based exploration </w:t>
+      </w:r>
+      <w:r>
+        <w:lastRenderedPageBreak/>
+        <w:t>game, a card game etc. There was even the idea for a simple linear display of the PCG worldbuilding elements w</w:t>
+      </w:r>
+      <w:r>
+        <w:t>h</w:t>
+      </w:r>
+      <w:r>
+        <w:t>ere the player could just click through them one by one, however this was quickly put aside as it would not provide any insight into the effectiveness of the system within games – only an insight into the quality of the system itself. Ideas like the dungeon crawler held promise – the use of a map of rooms for a player to walk around in would allow for an even distribution of worldbuilding elements, much like how games like Skyrim (</w:t>
+      </w:r>
+      <w:r>
+        <w:t xml:space="preserve">Bethesda, </w:t>
+      </w:r>
+      <w:r>
+        <w:t xml:space="preserve">2011) </w:t>
+      </w:r>
+      <w:r>
+        <w:t xml:space="preserve">distribute books and other reading materials across the game world. A map similar to Enter the </w:t>
+      </w:r>
+      <w:proofErr w:type="spellStart"/>
+      <w:r>
+        <w:t>Gungeon</w:t>
+      </w:r>
+      <w:proofErr w:type="spellEnd"/>
+      <w:r>
+        <w:t xml:space="preserve"> (</w:t>
+      </w:r>
+      <w:proofErr w:type="spellStart"/>
+      <w:r>
+        <w:t>Devolver</w:t>
+      </w:r>
+      <w:proofErr w:type="spellEnd"/>
+      <w:r>
+        <w:t xml:space="preserve">, </w:t>
+      </w:r>
+      <w:r>
+        <w:t xml:space="preserve">2016) could be simple to implement, though creating a PCG landscape to traverse would be a complex task that would have no effect on the project objectives. The game needs to have an element to drive the player – there needs to be cause to explore and collect the texts outside of being told to play the game for research purposes – but these motivations must be simple so as to not alienate the player. Finally, the game must be able to be completed start to finish in a relatively short space of time, as the aim of the project is to have the game played multiple times over to compare differences between different worldbuilding methods. </w:t>
+      </w:r>
+    </w:p>
+    <w:p>
+      <w:pPr>
+        <w:pStyle w:val="Heading3"/>
+      </w:pPr>
+      <w:r>
+        <w:t>Designing the Game</w:t>
+      </w:r>
+    </w:p>
+    <w:p>
+      <w:r>
+        <w:t xml:space="preserve">Once the ideas were narrowed down, proper design could begin. The game is going to be from a top down perspective – This serves multiple purposes, but chief among them is asset creation. Creating 3D assets alongside a 3D environment is not only more time consuming, it also adds another dimension to procedural content generation in both a literal and figurative sense. Populating a 3-dimensional level with items would require more complex code to handle placing those items, and in addition creating a character controller in a 3D space is often more difficult to get right than a 2D one. This is especially true if you consider that with a top down perspective, I won’t even need to consider jumping or gravity within the game. </w:t>
+      </w:r>
+    </w:p>
+    <w:p/>
+    <w:p>
+      <w:r>
+        <w:lastRenderedPageBreak/>
+        <w:t xml:space="preserve">Driving in the player is going to prove difficult – naturally players like to explore when given options (needs citation), so creating a level with multiple pathways out of the gate would passively incentivise </w:t>
+      </w:r>
+      <w:r>
+        <w:t xml:space="preserve">exploration. However, we want to keep the experience short, and so having a central area with multiple branches is only a good idea if the branches themselves are kept short. An initial sketch was made early on of a possible level for the game – this level had the central location mentioned, with 4 corridors heading to the North, South, East and West. Surrounding this central area was 4 ‘wings’ each of which could have a distinct feel whilst being accessible via the two adjacent corridors. This early prototype was promising, but as time went on it became clear that 4 wings was too many – better to craft 2 well-designed areas than 4 samey ones. Ultimately, this decision was fruitful – with 3 corridors leading away from the centre, the player has not lost that initial choice when exploring, and the amount of work required has been halved. A final design decision that contributes to driving the player was to have the game take place over a number of in-game ‘days’. This is made clear at the start with the player being informed of the game starting at ‘Day 1’ coupled with a timer in the top right counting down the amount of time left in the day. The lights implemented later on were then used to </w:t>
+      </w:r>
+      <w:r>
+        <w:t>reinforce this day/night system, hopefully driving the player to complete the game in as little time as possible.</w:t>
+      </w:r>
+    </w:p>
+    <w:p/>
+    <w:p>
+      <w:r>
+        <w:t xml:space="preserve">One requirement of the game is the ‘game’ element – analysing procedurally generated content on its own can be done without a game at all, but since the goal of this project is to look at its effectiveness and use within games, there needs to be an actual element of play involved. As a top down game based in an interior area, a common method of conflict in games is </w:t>
+      </w:r>
+      <w:r>
+        <w:rPr>
+          <w:i/>
+        </w:rPr>
+        <w:t xml:space="preserve">literal </w:t>
+      </w:r>
+      <w:r>
+        <w:t>conflict. Games like Hotline Miami (</w:t>
+      </w:r>
+      <w:proofErr w:type="spellStart"/>
+      <w:r>
+        <w:t>Devolver</w:t>
+      </w:r>
+      <w:proofErr w:type="spellEnd"/>
+      <w:r>
+        <w:t xml:space="preserve">, 2012) and </w:t>
+      </w:r>
+      <w:proofErr w:type="spellStart"/>
+      <w:r>
+        <w:t>Darkwood</w:t>
+      </w:r>
+      <w:proofErr w:type="spellEnd"/>
+      <w:r>
+        <w:t xml:space="preserve"> (Acid Wizard, 2014) have simple combat mechanics that involve swinging/firing various weapons at enemies, most often of which lunge at the player in melee. Whilst this could allow for an element of variety between the exploration and puzzle-solving </w:t>
+      </w:r>
+      <w:r>
+        <w:lastRenderedPageBreak/>
+        <w:t>element of the game, it would ultimately distract from the goal of the project – bringing procedurally generated history to the foreground. As such, something else is needed.</w:t>
+      </w:r>
+    </w:p>
+    <w:p/>
+    <w:p>
+      <w:r>
+        <w:t xml:space="preserve">One minor mechanic developed during the prototype stage was a light switch. Whilst relatively simplistic and if anything irrelevant to the game as a whole, it eventually sparked an idea </w:t>
+      </w:r>
+      <w:r>
+        <w:t>–</w:t>
+      </w:r>
+      <w:r>
+        <w:t xml:space="preserve"> </w:t>
+      </w:r>
+      <w:r>
+        <w:t xml:space="preserve">if time was to be spent on the lighting of the level, why not make said lighting a part of the mechanics? A script was devised that over time switched off the lights in the level, section by section – this was paired with code in the character controller that depleted a ‘panic’ meter (this was later renamed to sanity, as it makes more sense to ‘lose’ sanity over time) from 100 to 0 the longer the player spent in darkness, replenishing that meter should they make it back into the light before it hit 0. This proved an effective primary mechanic – thanks to the combination of the lights and the timer, the player now has a limited window to head out into the level to find pieces of information before rushing back to the centre as it grows dark. The centre of the level becomes a safe haven, populated with lights that don’t turn off at the stroke of night. </w:t>
+      </w:r>
+    </w:p>
+    <w:p/>
+    <w:p>
+      <w:r>
+        <w:t xml:space="preserve">In some of the initial </w:t>
+      </w:r>
+      <w:proofErr w:type="spellStart"/>
+      <w:r>
+        <w:t>playthroughs</w:t>
+      </w:r>
+      <w:proofErr w:type="spellEnd"/>
+      <w:r>
+        <w:t xml:space="preserve"> of the game, it was identified that whilst the day/night system does add the needed danger element that drives the player, it does not add much to the moment-to-moment gameplay – the player is still limited to just moving the player with the WASD keys and interacting using E. Two minor additions were made to combat this, each of which complemented each other to hopefully bring some depth to an otherwise bare level containing only walls and floors. A vision system, which obscures objects not in the direct ‘vision cone’ of the player, whilst also employing a </w:t>
+      </w:r>
+      <w:proofErr w:type="spellStart"/>
+      <w:r>
+        <w:t>shader</w:t>
+      </w:r>
+      <w:proofErr w:type="spellEnd"/>
+      <w:r>
+        <w:t xml:space="preserve"> that leaves the cone as the only source of colour in the scene, focusing the players attention – and the ability to push/pull physical objects such as furniture. </w:t>
+      </w:r>
+    </w:p>
+    <w:p>
+      <w:r>
+        <w:rPr>
+          <w:highlight w:val="yellow"/>
+        </w:rPr>
+        <w:lastRenderedPageBreak/>
+        <w:t>(Image of furniture + cone)</w:t>
+      </w:r>
+    </w:p>
+    <w:p>
+      <w:r>
+        <w:t>These pieces of furnitu</w:t>
+      </w:r>
+      <w:r>
+        <w:t xml:space="preserve">re would also obscure the cone, meaning the player may be forced to push objects out of the way to see if there is an entity or item behind it. For example, should a crate be blocking the vision cone of the player, a page of information placed behind it would be obscured, causing it to be invisible to the player. This lends an element of claustrophobia to the game </w:t>
+      </w:r>
+      <w:r>
+        <w:rPr>
+          <w:i/>
+        </w:rPr>
+        <w:t xml:space="preserve">despite </w:t>
+      </w:r>
+      <w:r>
+        <w:t xml:space="preserve">being a top down experience, where it is traditionally hard to obscure things. This is a mechanic largely borrowed from </w:t>
+      </w:r>
+      <w:proofErr w:type="spellStart"/>
+      <w:r>
+        <w:rPr>
+          <w:i/>
+        </w:rPr>
+        <w:t>Darkwood</w:t>
+      </w:r>
+      <w:proofErr w:type="spellEnd"/>
+      <w:r>
+        <w:rPr>
+          <w:i/>
+        </w:rPr>
+        <w:t xml:space="preserve">, </w:t>
+      </w:r>
+      <w:r>
+        <w:t xml:space="preserve">which uses it primarily to enhance the horror element of its design, whereas we are using it to further </w:t>
+      </w:r>
+      <w:r>
+        <w:rPr>
+          <w:highlight w:val="yellow"/>
+        </w:rPr>
+        <w:t>play the player for time</w:t>
+      </w:r>
+      <w:bookmarkStart w:id="16" w:name="_GoBack"/>
+      <w:bookmarkEnd w:id="16"/>
+      <w:r>
+        <w:rPr>
+          <w:highlight w:val="yellow"/>
+        </w:rPr>
+        <w:t>? (Future Dom, Fix that shitty sentence)</w:t>
+      </w:r>
+    </w:p>
+    <w:p/>
+    <w:p>
+      <w:pPr>
+        <w:pStyle w:val="Heading3"/>
+      </w:pPr>
+      <w:r>
+        <w:t xml:space="preserve">Requirements of the </w:t>
+      </w:r>
+      <w:r>
+        <w:t>PCG</w:t>
+      </w:r>
+    </w:p>
+    <w:p>
+      <w:r>
+        <w:t xml:space="preserve">The system for procedurally generating a narrative is going to mimic that of the system used in Caves of </w:t>
+      </w:r>
+      <w:proofErr w:type="spellStart"/>
+      <w:r>
+        <w:t>Qud</w:t>
+      </w:r>
+      <w:proofErr w:type="spellEnd"/>
+      <w:r>
+        <w:t xml:space="preserve">: using a generative grammar system to create an individual then applying that individual to a series of scenarios, modifying the individual as needed (Grinblat and Bucklew, 2017).  When an individual is created in this system, they begin with a set of properties: their name, age, occupation etc – these properties will need to be stored in memory somewhere outside of the system itself, so that Unity can access them. This </w:t>
+      </w:r>
+      <w:r>
+        <w:t xml:space="preserve">is so that we can </w:t>
+      </w:r>
+      <w:r>
+        <w:t>ma</w:t>
+      </w:r>
+      <w:r>
+        <w:t xml:space="preserve">nipulate the game world in accordance with these events. </w:t>
+      </w:r>
+    </w:p>
+    <w:p>
+      <w:r>
+        <w:t>The number of events generated can be arbitrary for the purposes of this project, though it would be sensible to keep them to a number reflective of the size of the map being used for the game. If the game uses a PCG map that alters in size with each playthrough, then the generative system used will need to work in accordance to generate an appropriate number of events before they are distributed. If the game uses a hand-built map, then the number of events generated can similarly be handpicked to whatever feels appropriate.</w:t>
+      </w:r>
+    </w:p>
+    <w:p>
+      <w:r>
+        <w:t xml:space="preserve">Finally, the number of possible events that can occur within the narrative needs to be enough such that there is little in the way of repetition – if the player is to </w:t>
+      </w:r>
+      <w:r>
+        <w:lastRenderedPageBreak/>
+        <w:t xml:space="preserve">replay the game, then the experience needs to be different to keep things interesting. However, since each of these events will warrant additional assets to reflect the effect of that event on the game world, too many events will become an overly time-consuming task that will negatively affect the quality of each event. Thus, it is important to find a sweet spot between these two extremes. </w:t>
+      </w:r>
+      <w:r>
+        <w:t xml:space="preserve">If additional assets cannot be produced to mimic the effects of each possible event, then the overall narrative of the game will need to shift such that such an omission goes unnoticed – if paced quickly then the player would spend too much of their time acquiring the events to </w:t>
+      </w:r>
+      <w:r>
+        <w:t xml:space="preserve">take in their surroundings. </w:t>
+      </w:r>
+    </w:p>
+    <w:p/>
+    <w:p>
+      <w:pPr>
+        <w:pStyle w:val="Heading3"/>
+      </w:pPr>
+      <w:r>
+        <w:t>Designing the PCG</w:t>
+      </w:r>
+    </w:p>
+    <w:p>
+      <w:r>
+        <w:t xml:space="preserve">Players are going to be replaying this instance multiple times in order to show the variety of </w:t>
+      </w:r>
+      <w:r>
+        <w:t xml:space="preserve">results the system can produce. As such, it is important that the instance of gameplay overall is rather short. This will also mean that the player will be able to recall the game in its entirety during subsequent playthroughs – preventing them from forgetting previous instances of procedural generation. </w:t>
+      </w:r>
+    </w:p>
+    <w:p/>
+    <w:p>
+      <w:r>
+        <w:t>In initial development, the first port of call was to create the figure by which events will occur – Since I decided early on to set this game in a library, I decided to name these figures ‘</w:t>
+      </w:r>
+      <w:r>
+        <w:t>archivists’</w:t>
+      </w:r>
+      <w:r>
+        <w:t xml:space="preserve">. At creation, each </w:t>
+      </w:r>
+      <w:r>
+        <w:t>archivist</w:t>
+      </w:r>
+      <w:r>
+        <w:t xml:space="preserve"> would have generated for them a set of properties – their name, age, particular field and specialty, as well as their pronouns – this was a particularly tricky process since each of these properties was then saved to a class instance, and some compound properties such as the pronouns were rather difficult to separate from the generator using the Tracery library. Once this was done however, </w:t>
+      </w:r>
+      <w:r>
+        <w:t xml:space="preserve">I had a system whereby </w:t>
+      </w:r>
+      <w:r>
+        <w:t xml:space="preserve">I could create entire sets of properties related to one another without the random element of the system jumbling it. To use the pronouns as an example, generating a random simple past tense pronoun could produce ‘her’ – the system </w:t>
+      </w:r>
+      <w:r>
+        <w:lastRenderedPageBreak/>
+        <w:t>could not then use ‘he’ or ‘they’ as a present tense pronoun. Once one is chosen, it must be grouped with the correct counterparts.</w:t>
+      </w:r>
+    </w:p>
+    <w:p/>
+    <w:p>
+      <w:r>
+        <w:t xml:space="preserve">The events themselves were rather simple to generate once the initial groundwork was laid out. </w:t>
+      </w:r>
+      <w:r>
+        <w:t xml:space="preserve">I hand built a series of template event structures through which the archivist properties could be inserted to create a random historical event. </w:t>
+      </w:r>
+    </w:p>
+    <w:p/>
+    <w:p>
+      <w:pPr>
+        <w:rPr>
+          <w:i/>
+          <w:iCs/>
+        </w:rPr>
+      </w:pPr>
+      <w:r>
+        <w:rPr>
+          <w:i/>
+          <w:iCs/>
+        </w:rPr>
+        <w:t>“Archivist #archivist# gained the title of #title# after aiding #name# and #name# in the banishing of #aDeity# from the mortal plane.”</w:t>
+      </w:r>
+    </w:p>
+    <w:p>
+      <w:pPr>
+        <w:rPr>
+          <w:i/>
+          <w:iCs/>
+        </w:rPr>
+      </w:pPr>
+    </w:p>
+    <w:p>
+      <w:pPr>
+        <w:spacing w:line="480" w:lineRule="auto"/>
+        <w:ind w:left="0" w:firstLine="0"/>
+      </w:pPr>
+      <w:r>
+        <w:t>#archivist# and #name# both derive from the same set of possible names to generate, however #archivist# is the name which persists across multiple events, as will the result of #title#</w:t>
+      </w:r>
+      <w:r>
+        <w:t xml:space="preserve">. In some cases, an archivist may not have a property such as #title#, meaning that a new property will need to be created should an event like this be chosen from the pool – if the property does already exist, then it can simply be overwritten. This process will also allow us to perform simple mathematics on numeric properties such as the </w:t>
+      </w:r>
+      <w:r>
+        <w:t>archivists’</w:t>
+      </w:r>
+      <w:r>
+        <w:t xml:space="preserve"> age, increasing it by a random amount with each event generated to give the impression of time passing.</w:t>
+      </w:r>
+      <w:r>
+        <w:t xml:space="preserve"> </w:t>
+      </w:r>
+      <w:r>
+        <w:t xml:space="preserve">In addition to this, a birth year </w:t>
+      </w:r>
+      <w:r>
+        <w:t>could be</w:t>
+      </w:r>
+      <w:r>
+        <w:t xml:space="preserve"> determined for each archivist, increasi</w:t>
+      </w:r>
+      <w:r>
+        <w:t xml:space="preserve">ng along with the age such that </w:t>
+      </w:r>
+      <w:r>
+        <w:t xml:space="preserve">each event found in the game could have a timestamp next to it – this </w:t>
+      </w:r>
+      <w:r>
+        <w:t xml:space="preserve">would bind all events across all archivists to the same rough timeframe, letting the player form their own connections </w:t>
+      </w:r>
+      <w:r>
+        <w:t xml:space="preserve">through apophenia </w:t>
+      </w:r>
+      <w:r>
+        <w:t>depending on the order of which the events are found</w:t>
+      </w:r>
+      <w:r>
+        <w:t xml:space="preserve">. </w:t>
+      </w:r>
+    </w:p>
+    <w:p>
+      <w:pPr>
+        <w:spacing w:line="480" w:lineRule="auto"/>
+        <w:ind w:left="0" w:firstLine="0"/>
+      </w:pPr>
+    </w:p>
+    <w:p>
+      <w:pPr>
+        <w:spacing w:line="480" w:lineRule="auto"/>
+        <w:ind w:left="0" w:firstLine="0"/>
+      </w:pPr>
+      <w:r>
+        <w:lastRenderedPageBreak/>
+        <w:t xml:space="preserve">It </w:t>
+      </w:r>
+      <w:r>
+        <w:t>is</w:t>
+      </w:r>
+      <w:r>
+        <w:t xml:space="preserve"> important that enough of these events </w:t>
+      </w:r>
+      <w:r>
+        <w:t>are</w:t>
+      </w:r>
+      <w:r>
+        <w:t xml:space="preserve"> created to prevent repetition in the overall set, as well as enough entries in each of the subsections created, such as #aDeity#. </w:t>
+      </w:r>
+      <w:r>
+        <w:t>In</w:t>
+      </w:r>
+      <w:r>
+        <w:t xml:space="preserve"> order to save on time, care </w:t>
+      </w:r>
+      <w:r>
+        <w:t>should be</w:t>
+      </w:r>
+      <w:r>
+        <w:t xml:space="preserve"> taken to ensure that a subsection </w:t>
+      </w:r>
+      <w:r>
+        <w:t>is</w:t>
+      </w:r>
+      <w:r>
+        <w:t xml:space="preserve"> only created if it </w:t>
+      </w:r>
+      <w:r>
+        <w:t>is deemed useable in a number of different scenarios</w:t>
+      </w:r>
+      <w:r>
+        <w:t xml:space="preserve">, so that the time spent building said subsection </w:t>
+      </w:r>
+      <w:r>
+        <w:t>is</w:t>
+      </w:r>
+      <w:r>
+        <w:t xml:space="preserve"> not wasted enhancing the detail of a single event. </w:t>
+      </w:r>
+    </w:p>
+    <w:p>
+      <w:pPr>
+        <w:spacing w:line="480" w:lineRule="auto"/>
+        <w:ind w:left="0" w:firstLine="0"/>
+      </w:pPr>
+    </w:p>
+    <w:p>
+      <w:pPr>
+        <w:spacing w:line="480" w:lineRule="auto"/>
+        <w:ind w:left="0" w:firstLine="0"/>
+      </w:pPr>
+      <w:r>
+        <w:t xml:space="preserve">To tie the generated content to the gameplay, the names of each of the generated archivists </w:t>
+      </w:r>
+      <w:r>
+        <w:t>must be</w:t>
+      </w:r>
+      <w:r>
+        <w:t xml:space="preserve"> saved</w:t>
+      </w:r>
+      <w:r>
+        <w:t xml:space="preserve"> once created</w:t>
+      </w:r>
+      <w:r>
+        <w:t xml:space="preserve">, with one being chosen at random to be the answer to a basic puzzle in the centre of the level. </w:t>
+      </w:r>
+      <w:r>
+        <w:t>Rather than spending valuable time devising a clever puzzle with which to connect the name to the game, t</w:t>
+      </w:r>
+      <w:r>
+        <w:t xml:space="preserve">his puzzle </w:t>
+      </w:r>
+      <w:r>
+        <w:t>shall be</w:t>
+      </w:r>
+      <w:r>
+        <w:t xml:space="preserve"> laid out similar to a wordle – a simplistic word game that gained immense popularity at the time of the design phase of this project. </w:t>
+      </w:r>
+      <w:r>
+        <w:t>The ‘</w:t>
+      </w:r>
+      <w:proofErr w:type="spellStart"/>
+      <w:r>
+        <w:t>wordle</w:t>
+      </w:r>
+      <w:proofErr w:type="spellEnd"/>
+      <w:r>
+        <w:t xml:space="preserve">’ in question will be 5 letters, and centred on the level – the player can explore the level finding pages containing various historical events, many of which contain figures that *coincidentally* all have 5 letter names. </w:t>
+      </w:r>
+    </w:p>
+    <w:p/>
+    <w:p>
+      <w:pPr>
+        <w:pStyle w:val="Heading2"/>
+        <w:tabs>
+          <w:tab w:val="center" w:pos="2405"/>
+        </w:tabs>
+        <w:ind w:left="-15" w:firstLine="0"/>
+        <w:rPr>
+          <w:rFonts w:ascii="Times New Roman" w:hAnsi="Times New Roman" w:cs="Times New Roman"/>
+        </w:rPr>
+      </w:pPr>
+      <w:bookmarkStart w:id="17" w:name="_Toc58407600"/>
+      <w:r>
+        <w:rPr>
+          <w:rFonts w:ascii="Times New Roman" w:hAnsi="Times New Roman" w:cs="Times New Roman"/>
+        </w:rPr>
+        <w:t>4.2</w:t>
+      </w:r>
+      <w:r>
+        <w:rPr>
+          <w:rFonts w:ascii="Times New Roman" w:hAnsi="Times New Roman" w:cs="Times New Roman"/>
+        </w:rPr>
+        <w:tab/>
+        <w:t>Research Projects</w:t>
+      </w:r>
+      <w:bookmarkEnd w:id="17"/>
+    </w:p>
+    <w:p>
+      <w:r>
+        <w:t>If your project includes primary research components it is expected that you present this work in a manner appropriate to a scientific report:</w:t>
+      </w:r>
+    </w:p>
+    <w:p>
+      <w:pPr>
+        <w:pStyle w:val="ListParagraph"/>
+        <w:numPr>
+          <w:ilvl w:val="0"/>
+          <w:numId w:val="3"/>
+        </w:numPr>
+      </w:pPr>
+      <w:r>
+        <w:t>Participant recruitment</w:t>
+      </w:r>
+    </w:p>
+    <w:p>
+      <w:pPr>
+        <w:pStyle w:val="ListParagraph"/>
+        <w:numPr>
+          <w:ilvl w:val="0"/>
+          <w:numId w:val="3"/>
+        </w:numPr>
+      </w:pPr>
+      <w:r>
+        <w:t>Evidence that ethical procedures have been followed</w:t>
+      </w:r>
+    </w:p>
+    <w:p>
+      <w:pPr>
+        <w:pStyle w:val="ListParagraph"/>
+        <w:numPr>
+          <w:ilvl w:val="0"/>
+          <w:numId w:val="3"/>
+        </w:numPr>
+      </w:pPr>
+      <w:r>
+        <w:t>Study</w:t>
+      </w:r>
+      <w:r>
+        <w:t xml:space="preserve"> </w:t>
+      </w:r>
+      <w:r>
+        <w:t>design (short summary of research methods section) – including hypotheses/research question as appropriate</w:t>
+      </w:r>
+    </w:p>
+    <w:p>
+      <w:pPr>
+        <w:pStyle w:val="ListParagraph"/>
+        <w:numPr>
+          <w:ilvl w:val="0"/>
+          <w:numId w:val="3"/>
+        </w:numPr>
+      </w:pPr>
+      <w:r>
+        <w:lastRenderedPageBreak/>
+        <w:t>A detailed description of the procedure</w:t>
+      </w:r>
+    </w:p>
+    <w:p>
+      <w:pPr>
+        <w:pStyle w:val="ListParagraph"/>
+        <w:numPr>
+          <w:ilvl w:val="0"/>
+          <w:numId w:val="3"/>
+        </w:numPr>
+      </w:pPr>
+      <w:r>
+        <w:t>Results of experiment</w:t>
+      </w:r>
+    </w:p>
+    <w:p>
+      <w:pPr>
+        <w:pStyle w:val="ListParagraph"/>
+        <w:numPr>
+          <w:ilvl w:val="0"/>
+          <w:numId w:val="3"/>
+        </w:numPr>
+      </w:pPr>
+      <w:r>
+        <w:t>Analysis of results. Consider the results of your work with respect to both your own specific hypotheses/research question and wider context identified in your literature review.</w:t>
+      </w:r>
+    </w:p>
+    <w:p>
+      <w:r>
+        <w:t>Chapter 5</w:t>
+      </w:r>
+    </w:p>
+    <w:p>
+      <w:pPr>
+        <w:pStyle w:val="Heading1"/>
+      </w:pPr>
+      <w:bookmarkStart w:id="18" w:name="_Toc58407601"/>
+      <w:r>
+        <w:t>Conclusions</w:t>
+      </w:r>
+      <w:bookmarkEnd w:id="18"/>
+    </w:p>
+    <w:p>
+      <w:r>
+        <w:t xml:space="preserve">The results from this project indicate </w:t>
+      </w:r>
+      <w:proofErr w:type="gramStart"/>
+      <w:r>
+        <w:t>that ...</w:t>
+      </w:r>
+      <w:proofErr w:type="gramEnd"/>
+      <w:r>
+        <w:br w:type="page"/>
+      </w:r>
+    </w:p>
+    <w:p>
+      <w:r>
+        <w:lastRenderedPageBreak/>
+        <w:t>Chapter 6</w:t>
+      </w:r>
+    </w:p>
+    <w:p>
+      <w:pPr>
+        <w:pStyle w:val="Heading1"/>
+      </w:pPr>
+      <w:bookmarkStart w:id="19" w:name="_Toc58407602"/>
+      <w:r>
+        <w:t>Reflective Analysis</w:t>
+      </w:r>
+      <w:bookmarkEnd w:id="19"/>
+    </w:p>
+    <w:p>
+      <w:r>
+        <w:t xml:space="preserve">The project went </w:t>
+      </w:r>
+      <w:proofErr w:type="gramStart"/>
+      <w:r>
+        <w:t>well ...</w:t>
+      </w:r>
+      <w:proofErr w:type="gramEnd"/>
+      <w:r>
+        <w:br w:type="page"/>
+      </w:r>
+    </w:p>
+    <w:p>
+      <w:pPr>
+        <w:pStyle w:val="Heading1"/>
+      </w:pPr>
+      <w:bookmarkStart w:id="20" w:name="_Toc58407603"/>
+      <w:r>
+        <w:lastRenderedPageBreak/>
+        <w:t>References</w:t>
+      </w:r>
+      <w:bookmarkEnd w:id="20"/>
+    </w:p>
+    <w:p>
+      <w:r>
+        <w:t xml:space="preserve">Compton, K. (2015) Tracery: </w:t>
+      </w:r>
+      <w:r>
+        <w:rPr>
+          <w:i/>
+          <w:iCs/>
+        </w:rPr>
+        <w:t>An Author-Focused Generative Text Tool.</w:t>
+      </w:r>
+      <w:r>
+        <w:t xml:space="preserve"> [</w:t>
+      </w:r>
+      <w:proofErr w:type="gramStart"/>
+      <w:r>
+        <w:t>online</w:t>
+      </w:r>
+      <w:proofErr w:type="gramEnd"/>
+      <w:r>
+        <w:t xml:space="preserve">] </w:t>
+      </w:r>
+      <w:r>
+        <w:t>Available from: http://fdg2015.org/papers/fdg2015_extended_abstract_</w:t>
+      </w:r>
+      <w:proofErr w:type="gramStart"/>
+      <w:r>
+        <w:t>18.pdf  [</w:t>
+      </w:r>
+      <w:proofErr w:type="gramEnd"/>
+      <w:r>
+        <w:t>Accessed 7 November</w:t>
+      </w:r>
+      <w:r>
+        <w:t xml:space="preserve"> 2021]</w:t>
+      </w:r>
+    </w:p>
+    <w:p/>
+    <w:p>
+      <w:r>
+        <w:t xml:space="preserve">Compton, K. (2016) </w:t>
+      </w:r>
+      <w:proofErr w:type="gramStart"/>
+      <w:r>
+        <w:rPr>
+          <w:i/>
+          <w:iCs/>
+        </w:rPr>
+        <w:t>So</w:t>
+      </w:r>
+      <w:proofErr w:type="gramEnd"/>
+      <w:r>
+        <w:rPr>
+          <w:i/>
+          <w:iCs/>
+        </w:rPr>
+        <w:t xml:space="preserve"> you want to build a generator?</w:t>
+      </w:r>
+      <w:r>
+        <w:t xml:space="preserve"> [</w:t>
+      </w:r>
+      <w:proofErr w:type="gramStart"/>
+      <w:r>
+        <w:t>blog</w:t>
+      </w:r>
+      <w:proofErr w:type="gramEnd"/>
+      <w:r>
+        <w:t>]. 22 February. Available from:</w:t>
+      </w:r>
+    </w:p>
+    <w:p>
       <w:hyperlink r:id="rId18" w:history="1">
+        <w:r>
+          <w:rPr>
+            <w:rStyle w:val="Hyperlink"/>
+          </w:rPr>
+          <w:t>https://galaxykate0.tumblr.com/post/139774965871/so-you-want-to-build-a-generator</w:t>
+        </w:r>
+      </w:hyperlink>
+      <w:r>
+        <w:t xml:space="preserve"> </w:t>
+      </w:r>
+      <w:r>
+        <w:t>[Accessed 2 November 2021]</w:t>
+      </w:r>
+    </w:p>
+    <w:p/>
+    <w:p>
+      <w:proofErr w:type="spellStart"/>
+      <w:r>
+        <w:t>Floridi</w:t>
+      </w:r>
+      <w:proofErr w:type="spellEnd"/>
+      <w:r>
+        <w:t xml:space="preserve">, L. and </w:t>
+      </w:r>
+      <w:proofErr w:type="spellStart"/>
+      <w:r>
+        <w:t>Chiriatti</w:t>
+      </w:r>
+      <w:proofErr w:type="spellEnd"/>
+      <w:r>
+        <w:t xml:space="preserve">, M. (2020). </w:t>
+      </w:r>
+      <w:r>
+        <w:rPr>
+          <w:i/>
+          <w:iCs/>
+        </w:rPr>
+        <w:t>GPT-3: Its Nature, Scope, Limits, and Consequences</w:t>
+      </w:r>
+      <w:r>
+        <w:t xml:space="preserve"> [commentary] February 20. Available from:</w:t>
+      </w:r>
+    </w:p>
+    <w:p>
+      <w:hyperlink r:id="rId19" w:history="1">
+        <w:r>
+          <w:rPr>
+            <w:rStyle w:val="Hyperlink"/>
+          </w:rPr>
+          <w:t>https://link.springer.com/content/pdf/10.1007/s11023-020-09548-1.pdf</w:t>
+        </w:r>
+      </w:hyperlink>
+    </w:p>
+    <w:p/>
+    <w:p>
+      <w:r>
+        <w:t xml:space="preserve">GDC (2016). </w:t>
+      </w:r>
+      <w:r>
+        <w:rPr>
+          <w:i/>
+          <w:iCs/>
+        </w:rPr>
+        <w:t>Dwarf Fortress, Moon Hunters, and Practices in Procedural Generation.</w:t>
+      </w:r>
+      <w:r>
+        <w:t xml:space="preserve"> [</w:t>
+      </w:r>
+      <w:proofErr w:type="gramStart"/>
+      <w:r>
+        <w:t>vlog</w:t>
+      </w:r>
+      <w:proofErr w:type="gramEnd"/>
+      <w:r>
+        <w:t>]. May 27.</w:t>
+      </w:r>
+      <w:r>
+        <w:t xml:space="preserve"> </w:t>
+      </w:r>
+      <w:r>
+        <w:t>Available from:</w:t>
+      </w:r>
+    </w:p>
+    <w:p>
+      <w:r>
+        <w:t>https://www.youtube.com/watch?v=v8zwPdPvN10&amp;list=PL0yMAu5TQBt8iL-Sdd5h1wNvFiFcYK9Hs&amp;index=5 [Accessed 13 September 2021].</w:t>
+      </w:r>
+    </w:p>
+    <w:p/>
+    <w:p>
+      <w:r>
+        <w:t xml:space="preserve">GDC (2021). </w:t>
+      </w:r>
+      <w:r>
+        <w:rPr>
+          <w:i/>
+          <w:iCs/>
+        </w:rPr>
+        <w:t xml:space="preserve">End-to-End Procedural Generation in Caves of </w:t>
+      </w:r>
+      <w:proofErr w:type="spellStart"/>
+      <w:r>
+        <w:rPr>
+          <w:i/>
+          <w:iCs/>
+        </w:rPr>
+        <w:t>Qud</w:t>
+      </w:r>
+      <w:proofErr w:type="spellEnd"/>
+      <w:r>
+        <w:rPr>
+          <w:i/>
+          <w:iCs/>
+        </w:rPr>
+        <w:t xml:space="preserve">. </w:t>
+      </w:r>
+      <w:r>
+        <w:t>[</w:t>
+      </w:r>
+      <w:proofErr w:type="gramStart"/>
+      <w:r>
+        <w:t>vlog</w:t>
+      </w:r>
+      <w:proofErr w:type="gramEnd"/>
+      <w:r>
+        <w:t>]. June 23. Available from:</w:t>
+      </w:r>
+    </w:p>
+    <w:p>
+      <w:r>
+        <w:t>https://www.youtube.com/watch?v=jV-DZqdKlnE&amp;list=PL0yMAu5TQBt8iL-Sdd5h1wNvFiFcYK9Hs&amp;index=4 [Accessed 13 September 2021].</w:t>
+      </w:r>
+    </w:p>
+    <w:p/>
+    <w:p>
+      <w:r>
+        <w:t>GDC (2016</w:t>
+      </w:r>
+      <w:r>
+        <w:rPr>
+          <w:i/>
+          <w:iCs/>
+        </w:rPr>
+        <w:t>). Interior Design and Environment Art: Mastering Space, Mastering Place.</w:t>
+      </w:r>
+      <w:r>
+        <w:t xml:space="preserve"> [</w:t>
+      </w:r>
+      <w:proofErr w:type="gramStart"/>
+      <w:r>
+        <w:t>vlog</w:t>
+      </w:r>
+      <w:proofErr w:type="gramEnd"/>
+      <w:r>
+        <w:t>]. November 12. Available from:</w:t>
+      </w:r>
+    </w:p>
+    <w:p>
+      <w:r>
+        <w:lastRenderedPageBreak/>
+        <w:t>https://www.youtube.com/watch?v=WWXsmnlmADc&amp;list=PL0yMAu5TQBt8iL-Sdd5h1wNvFiFcYK9Hs&amp;index=2 [Accessed 6 November 2021]</w:t>
+      </w:r>
+    </w:p>
+    <w:p/>
+    <w:p>
+      <w:r>
+        <w:t xml:space="preserve">GDC (2018a). </w:t>
+      </w:r>
+      <w:r>
+        <w:rPr>
+          <w:i/>
+          <w:iCs/>
+        </w:rPr>
+        <w:t xml:space="preserve">Procedurally Generating History in Caves of </w:t>
+      </w:r>
+      <w:proofErr w:type="spellStart"/>
+      <w:r>
+        <w:rPr>
+          <w:i/>
+          <w:iCs/>
+        </w:rPr>
+        <w:t>Qud</w:t>
+      </w:r>
+      <w:proofErr w:type="spellEnd"/>
+      <w:r>
+        <w:rPr>
+          <w:i/>
+          <w:iCs/>
+        </w:rPr>
+        <w:t>.</w:t>
+      </w:r>
+      <w:r>
+        <w:t xml:space="preserve"> [</w:t>
+      </w:r>
+      <w:proofErr w:type="gramStart"/>
+      <w:r>
+        <w:t>vlog</w:t>
+      </w:r>
+      <w:proofErr w:type="gramEnd"/>
+      <w:r>
+        <w:t>]. June 12. Available from:</w:t>
+      </w:r>
+    </w:p>
+    <w:p>
+      <w:r>
+        <w:t>https://www.youtube.com/watch?v=H0sLa1y3BW4&amp;list=PL0yMAu5TQBt8iL-Sdd5h1wNvFiFcYK9Hs&amp;index=3 [Accessed 5 September 2021]</w:t>
+      </w:r>
+    </w:p>
+    <w:p/>
+    <w:p>
+      <w:r>
+        <w:t xml:space="preserve">GDC (2018b). </w:t>
+      </w:r>
+      <w:r>
+        <w:rPr>
+          <w:i/>
+          <w:iCs/>
+        </w:rPr>
+        <w:t>Ten Principles for Good Level Design.</w:t>
+      </w:r>
+      <w:r>
+        <w:t xml:space="preserve"> [</w:t>
+      </w:r>
+      <w:proofErr w:type="gramStart"/>
+      <w:r>
+        <w:t>vlog</w:t>
+      </w:r>
+      <w:proofErr w:type="gramEnd"/>
+      <w:r>
+        <w:t>]. February 9. Available from:</w:t>
+      </w:r>
+    </w:p>
+    <w:p>
+      <w:r>
+        <w:t>https://www.youtube.com/watch?v=iNEe3KhMvXM&amp;list=PL0yMAu5TQBt8iL-Sdd5h1wNvFiFcYK9Hs&amp;index=1 [Accessed 4 November 2021]</w:t>
+      </w:r>
+    </w:p>
+    <w:p/>
+    <w:p>
+      <w:r>
+        <w:t>Grinblat, J. and Bucklew, C., (2017</w:t>
+      </w:r>
+      <w:r>
+        <w:rPr>
+          <w:i/>
+          <w:iCs/>
+        </w:rPr>
+        <w:t>). Subverting Historical Cause &amp; Effect: Generation of</w:t>
+      </w:r>
+      <w:r>
+        <w:rPr>
+          <w:i/>
+          <w:iCs/>
+        </w:rPr>
+        <w:t xml:space="preserve"> </w:t>
+      </w:r>
+      <w:r>
+        <w:rPr>
+          <w:i/>
+          <w:iCs/>
+        </w:rPr>
+        <w:t xml:space="preserve">Mythic Biographies in Caves of </w:t>
+      </w:r>
+      <w:proofErr w:type="spellStart"/>
+      <w:r>
+        <w:rPr>
+          <w:i/>
+          <w:iCs/>
+        </w:rPr>
+        <w:t>Qud</w:t>
+      </w:r>
+      <w:proofErr w:type="spellEnd"/>
+      <w:r>
+        <w:rPr>
+          <w:i/>
+          <w:iCs/>
+        </w:rPr>
+        <w:t>.</w:t>
+      </w:r>
+      <w:r>
+        <w:t xml:space="preserve"> [</w:t>
+      </w:r>
+      <w:proofErr w:type="gramStart"/>
+      <w:r>
+        <w:t>online</w:t>
+      </w:r>
+      <w:proofErr w:type="gramEnd"/>
+      <w:r>
+        <w:t>] Available from:</w:t>
+      </w:r>
+    </w:p>
+    <w:p>
+      <w:r>
+        <w:t>https://www.freeholdgames.com/papers/Generation_of_Mythic_Biographies_in_CavesofQud.pdf [Accessed 27 October 2021].</w:t>
+      </w:r>
+    </w:p>
+    <w:p/>
+    <w:p>
+      <w:r>
+        <w:t xml:space="preserve">Hall, H., Williams, B. and </w:t>
+      </w:r>
+      <w:proofErr w:type="spellStart"/>
+      <w:r>
+        <w:t>Headleand</w:t>
+      </w:r>
+      <w:proofErr w:type="spellEnd"/>
+      <w:r>
+        <w:t xml:space="preserve">, C., (2017) </w:t>
+      </w:r>
+      <w:r>
+        <w:rPr>
+          <w:i/>
+          <w:iCs/>
+        </w:rPr>
+        <w:t>Artificial Folklore for Simulated Religions.</w:t>
+      </w:r>
+      <w:r>
+        <w:t xml:space="preserve"> </w:t>
+      </w:r>
+      <w:r>
+        <w:t>Lincoln, UK [online]</w:t>
+      </w:r>
+    </w:p>
+    <w:p>
+      <w:r>
+        <w:t>Available from: https://ieeexplore.ieee.org/document/8120332</w:t>
+      </w:r>
+    </w:p>
+    <w:p/>
+    <w:p>
+      <w:proofErr w:type="spellStart"/>
+      <w:r>
+        <w:t>IJsselsteijn</w:t>
+      </w:r>
+      <w:proofErr w:type="spellEnd"/>
+      <w:r>
+        <w:t xml:space="preserve">, W.A., de </w:t>
+      </w:r>
+      <w:proofErr w:type="spellStart"/>
+      <w:r>
+        <w:t>Kort</w:t>
+      </w:r>
+      <w:proofErr w:type="spellEnd"/>
+      <w:r>
+        <w:t xml:space="preserve">, Y.A.W., </w:t>
+      </w:r>
+      <w:proofErr w:type="spellStart"/>
+      <w:r>
+        <w:t>Poels</w:t>
+      </w:r>
+      <w:proofErr w:type="spellEnd"/>
+      <w:r>
+        <w:t xml:space="preserve">, K. (2013) </w:t>
+      </w:r>
+      <w:r>
+        <w:rPr>
+          <w:i/>
+          <w:iCs/>
+        </w:rPr>
+        <w:t>Game Experience Questionnaire.</w:t>
+      </w:r>
+      <w:r>
+        <w:rPr>
+          <w:i/>
+          <w:iCs/>
+        </w:rPr>
+        <w:t xml:space="preserve"> </w:t>
+      </w:r>
+      <w:r>
+        <w:t>[</w:t>
+      </w:r>
+      <w:proofErr w:type="gramStart"/>
+      <w:r>
+        <w:t>online</w:t>
+      </w:r>
+      <w:proofErr w:type="gramEnd"/>
+      <w:r>
+        <w:t>] Available from:</w:t>
+      </w:r>
+    </w:p>
+    <w:p>
+      <w:r>
+        <w:t>https://eclass.uoa.gr/modules/document/file.php/DI411/PAPERS/Evaluation/G</w:t>
+      </w:r>
+      <w:r>
+        <w:t>a</w:t>
+      </w:r>
+      <w:r>
+        <w:t xml:space="preserve">me%20Experience%20Questionnaire%20English.pdf </w:t>
+      </w:r>
+    </w:p>
+    <w:p>
+      <w:pPr>
+        <w:ind w:left="0" w:firstLine="0"/>
+      </w:pPr>
+      <w:r>
+        <w:t>[Accessed 6 November 2021]</w:t>
+      </w:r>
+    </w:p>
+    <w:p/>
+    <w:p>
+      <w:r>
+        <w:lastRenderedPageBreak/>
+        <w:t xml:space="preserve">Johnson, D., Gardner J., Perry R. (2018) </w:t>
+      </w:r>
+      <w:r>
+        <w:rPr>
+          <w:i/>
+          <w:iCs/>
+        </w:rPr>
+        <w:t>Validation of two game experience scales: The</w:t>
+      </w:r>
+      <w:r>
+        <w:rPr>
+          <w:i/>
+          <w:iCs/>
+        </w:rPr>
+        <w:t xml:space="preserve"> </w:t>
+      </w:r>
+      <w:r>
+        <w:rPr>
+          <w:i/>
+          <w:iCs/>
+        </w:rPr>
+        <w:t>Player Experience of Need Satisfaction (PENS) and Game</w:t>
+      </w:r>
+      <w:r>
+        <w:rPr>
+          <w:i/>
+          <w:iCs/>
+        </w:rPr>
+        <w:t xml:space="preserve"> </w:t>
+      </w:r>
+      <w:r>
+        <w:rPr>
+          <w:i/>
+          <w:iCs/>
+        </w:rPr>
+        <w:t>Experience Questionnaire</w:t>
+      </w:r>
+      <w:r>
+        <w:rPr>
+          <w:i/>
+          <w:iCs/>
+        </w:rPr>
+        <w:t xml:space="preserve"> </w:t>
+      </w:r>
+      <w:r>
+        <w:rPr>
+          <w:i/>
+          <w:iCs/>
+        </w:rPr>
+        <w:t>(GEQ).</w:t>
+      </w:r>
+      <w:r>
+        <w:t xml:space="preserve"> </w:t>
+      </w:r>
+      <w:r>
+        <w:t>[</w:t>
+      </w:r>
+      <w:proofErr w:type="gramStart"/>
+      <w:r>
+        <w:t>online</w:t>
+      </w:r>
+      <w:proofErr w:type="gramEnd"/>
+      <w:r>
+        <w:t>]</w:t>
+      </w:r>
+      <w:r>
+        <w:t xml:space="preserve"> </w:t>
+      </w:r>
+    </w:p>
+    <w:p>
+      <w:r>
+        <w:t>A</w:t>
+      </w:r>
+      <w:r>
+        <w:t>vailable from: https://bit.ly/3qPJFBV [Accessed 6 November 2021]</w:t>
+      </w:r>
+    </w:p>
+    <w:p/>
+    <w:p>
+      <w:r>
+        <w:t xml:space="preserve">Johnson, D., Watling, C., Gardner, J., </w:t>
+      </w:r>
+      <w:proofErr w:type="spellStart"/>
+      <w:r>
+        <w:t>Nacke</w:t>
+      </w:r>
+      <w:proofErr w:type="spellEnd"/>
+      <w:r>
+        <w:t xml:space="preserve">, L. (2014) </w:t>
+      </w:r>
+      <w:proofErr w:type="gramStart"/>
+      <w:r>
+        <w:rPr>
+          <w:i/>
+          <w:iCs/>
+        </w:rPr>
+        <w:t>The</w:t>
+      </w:r>
+      <w:proofErr w:type="gramEnd"/>
+      <w:r>
+        <w:rPr>
+          <w:i/>
+          <w:iCs/>
+        </w:rPr>
+        <w:t xml:space="preserve"> Edge of Glory: The</w:t>
+      </w:r>
+      <w:r>
+        <w:rPr>
+          <w:i/>
+          <w:iCs/>
+        </w:rPr>
+        <w:t xml:space="preserve"> </w:t>
+      </w:r>
+      <w:r>
+        <w:rPr>
+          <w:i/>
+          <w:iCs/>
+        </w:rPr>
+        <w:t>Relationship</w:t>
+      </w:r>
+      <w:r>
+        <w:rPr>
+          <w:i/>
+          <w:iCs/>
+        </w:rPr>
+        <w:t xml:space="preserve"> </w:t>
+      </w:r>
+      <w:r>
+        <w:rPr>
+          <w:i/>
+          <w:iCs/>
+        </w:rPr>
+        <w:t>between Metacritic Scores and Player Experience.</w:t>
+      </w:r>
+      <w:r>
+        <w:t xml:space="preserve"> [</w:t>
+      </w:r>
+      <w:proofErr w:type="gramStart"/>
+      <w:r>
+        <w:t>online</w:t>
+      </w:r>
+      <w:proofErr w:type="gramEnd"/>
+      <w:r>
+        <w:t>] Available from:</w:t>
+      </w:r>
+    </w:p>
+    <w:p>
+      <w:r>
+        <w:t>https://dl.acm.org/doi/pdf/10.1145/2658537.2658694?casa_token=7quzFk9KTMEAAAAA:lJgwxXjEJkdS_F89cHIVkzqlADmirpmeYgCd-RbZvrqNfJI1-UnsVDOx2lpaxaKE2wli23DBekUk [Accessed 6 November 2021]</w:t>
+      </w:r>
+    </w:p>
+    <w:p/>
+    <w:p>
+      <w:r>
+        <w:t xml:space="preserve">Johnson, M. (2016) </w:t>
+      </w:r>
+      <w:r>
+        <w:rPr>
+          <w:i/>
+          <w:iCs/>
+        </w:rPr>
+        <w:t>Towards Qualitative Procedural Generation.</w:t>
+      </w:r>
+      <w:r>
+        <w:t xml:space="preserve"> [</w:t>
+      </w:r>
+      <w:proofErr w:type="gramStart"/>
+      <w:r>
+        <w:t>online</w:t>
+      </w:r>
+      <w:proofErr w:type="gramEnd"/>
+      <w:r>
+        <w:t>] Available from:</w:t>
+      </w:r>
+    </w:p>
+    <w:p>
+      <w:r>
+        <w:t>https://web.archive.org/web/20170610155631id_/http://www.ccgworkshop.org:80/2016/Johnson.pdf [Accessed 10 November 2021].</w:t>
+      </w:r>
+    </w:p>
+    <w:p/>
+    <w:p>
+      <w:r>
+        <w:t xml:space="preserve">James Vincent (2019) </w:t>
+      </w:r>
+      <w:proofErr w:type="spellStart"/>
+      <w:r>
+        <w:rPr>
+          <w:i/>
+          <w:iCs/>
+        </w:rPr>
+        <w:t>OpenAI’s</w:t>
+      </w:r>
+      <w:proofErr w:type="spellEnd"/>
+      <w:r>
+        <w:rPr>
+          <w:i/>
+          <w:iCs/>
+        </w:rPr>
+        <w:t xml:space="preserve"> new multitalented AI writes, translates, and slanders</w:t>
+      </w:r>
+      <w:r>
+        <w:rPr>
+          <w:i/>
+          <w:iCs/>
+        </w:rPr>
+        <w:t xml:space="preserve">. </w:t>
+      </w:r>
+      <w:r>
+        <w:t>The Verge</w:t>
+      </w:r>
+      <w:r>
+        <w:rPr>
+          <w:i/>
+          <w:iCs/>
+        </w:rPr>
+        <w:t xml:space="preserve"> </w:t>
+      </w:r>
+      <w:r>
+        <w:t>[article] Available from:</w:t>
+      </w:r>
+    </w:p>
+    <w:p>
+      <w:hyperlink r:id="rId20" w:history="1">
         <w:r>
           <w:rPr>
             <w:rStyle w:val="Hyperlink"/>
@@ -7095,1176 +8902,13 @@
         </w:r>
       </w:hyperlink>
       <w:r>
-        <w:t>) This ultimately means that a system like this isn’t fit for purpos</w:t>
-      </w:r>
-      <w:r>
-        <w:t xml:space="preserve">e – the text players encounter in the game needs to relay a specific set of information through the historical content, as well as making sense – straying off topic would pull the player out of the experience. In addition, the use of an advanced AI trained on over 1 billion datasets is a tad overkill for a project of this scope – not to mention the time that </w:t>
-      </w:r>
-      <w:r>
-        <w:lastRenderedPageBreak/>
-        <w:t xml:space="preserve">would need to be spent integrating it into Unity and feeding it the necessary data to generate text of the correct tone and style. </w:t>
-      </w:r>
-    </w:p>
-    <w:p/>
-    <w:p>
-      <w:r>
-        <w:t>There are some requirements of the procedurally generated history system that cannot be achieved with Tracery alone – with each event generated, elements such as th</w:t>
-      </w:r>
-      <w:r>
-        <w:t xml:space="preserve">e name and age of the subject must be saved and reused across each event, giving the impression of continuity. Tracery has methods </w:t>
-      </w:r>
-      <w:r>
-        <w:t xml:space="preserve">to save data for use within its system, however there are no methods of preserving that between generations. The solution to this is to use Unity scripts to generate texts piece by piece and storing the important elements as class properties, allowing for them to be initialised and updated </w:t>
-      </w:r>
-      <w:r>
-        <w:t>in-between</w:t>
-      </w:r>
-      <w:r>
-        <w:t xml:space="preserve"> each historical event. Each class would then represent a particular figure</w:t>
-      </w:r>
-      <w:r>
-        <w:t xml:space="preserve"> and their ‘story’, the pieces of which can be jumbled and distributed throughout a level in the game. </w:t>
-      </w:r>
-    </w:p>
-    <w:p/>
-    <w:p>
-      <w:r>
-        <w:t>Toolsets refer to both software development and to project management, so the coverage should address both. This section will outline the tools for software development and project management process; it will make appropriate comparisons between tools</w:t>
-      </w:r>
-      <w:r>
-        <w:t xml:space="preserve"> </w:t>
-      </w:r>
-      <w:r>
-        <w:t>available and argue for the most appropriate selection based on metrics, possibly a matrix diagram and other criteria.</w:t>
-      </w:r>
-      <w:r>
-        <w:t xml:space="preserve"> </w:t>
-      </w:r>
-      <w:r>
-        <w:t>DO NOT justify the grounds for using specific toolsets and environments simply because you know them well or have developed skills already.</w:t>
-      </w:r>
-    </w:p>
-    <w:p>
-      <w:pPr>
-        <w:pStyle w:val="Heading2"/>
-        <w:tabs>
-          <w:tab w:val="center" w:pos="2447"/>
-        </w:tabs>
-        <w:ind w:left="-15" w:firstLine="0"/>
-        <w:rPr>
-          <w:rFonts w:ascii="Times New Roman" w:hAnsi="Times New Roman" w:cs="Times New Roman"/>
-        </w:rPr>
-      </w:pPr>
-      <w:bookmarkStart w:id="13" w:name="_Toc58407597"/>
-      <w:r>
-        <w:rPr>
-          <w:rFonts w:ascii="Times New Roman" w:hAnsi="Times New Roman" w:cs="Times New Roman"/>
-        </w:rPr>
-        <w:t>3.4</w:t>
-      </w:r>
-      <w:r>
-        <w:rPr>
-          <w:rFonts w:ascii="Times New Roman" w:hAnsi="Times New Roman" w:cs="Times New Roman"/>
-        </w:rPr>
-        <w:tab/>
-        <w:t>Research Methods</w:t>
-      </w:r>
-      <w:bookmarkEnd w:id="13"/>
-    </w:p>
-    <w:p>
-      <w:r>
-        <w:t>You should investigate the types of research methods necessary to validly answer the research questions that your project addresses. You should cite relevant sources to justify your choices.</w:t>
-      </w:r>
-    </w:p>
-    <w:p>
-      <w:pPr>
-        <w:pStyle w:val="Title"/>
-      </w:pPr>
-      <w:r>
-        <w:t>Chapter 4</w:t>
-      </w:r>
-    </w:p>
-    <w:p>
-      <w:pPr>
-        <w:pStyle w:val="Heading1"/>
-      </w:pPr>
-      <w:bookmarkStart w:id="14" w:name="_Toc58407598"/>
-      <w:r>
-        <w:lastRenderedPageBreak/>
-        <w:t>Design, Development</w:t>
-      </w:r>
-      <w:r>
-        <w:t xml:space="preserve"> and Evaluation</w:t>
-      </w:r>
-      <w:bookmarkEnd w:id="14"/>
-    </w:p>
-    <w:p>
-      <w:r>
-        <w:t xml:space="preserve">This section of the report will vary significantly in both structure and content, depending on the type of project you are undertaking. For example, a Games design project may include a Game Design Document. However, it must be noted that if your project contains significant software development work, this should be presented in the structure expected of a formal development report. If your project involves an experimental evaluation – especially if that evaluation involved human participants – you are expected to write this work up in the format expected </w:t>
-      </w:r>
-      <w:r>
-        <w:t>in Section 4.2</w:t>
-      </w:r>
-      <w:r>
-        <w:t>.</w:t>
-      </w:r>
-    </w:p>
-    <w:p>
-      <w:pPr>
-        <w:pStyle w:val="Heading2"/>
-        <w:tabs>
-          <w:tab w:val="center" w:pos="3548"/>
-        </w:tabs>
-        <w:ind w:left="-15" w:firstLine="0"/>
-        <w:rPr>
-          <w:rFonts w:ascii="Times New Roman" w:hAnsi="Times New Roman" w:cs="Times New Roman"/>
-        </w:rPr>
-      </w:pPr>
-      <w:bookmarkStart w:id="15" w:name="_Toc58407599"/>
-      <w:r>
-        <w:rPr>
-          <w:rFonts w:ascii="Times New Roman" w:hAnsi="Times New Roman" w:cs="Times New Roman"/>
-        </w:rPr>
-        <w:t>4.1</w:t>
-      </w:r>
-      <w:r>
-        <w:rPr>
-          <w:rFonts w:ascii="Times New Roman" w:hAnsi="Times New Roman" w:cs="Times New Roman"/>
-        </w:rPr>
-        <w:tab/>
-        <w:t>Software Development Projects</w:t>
-      </w:r>
-      <w:bookmarkEnd w:id="15"/>
-    </w:p>
-    <w:p>
-      <w:r>
-        <w:t>Include this section if you are undertaking a software development project. You should discuss:</w:t>
-      </w:r>
-    </w:p>
-    <w:p>
-      <w:pPr>
-        <w:pStyle w:val="ListParagraph"/>
-        <w:numPr>
-          <w:ilvl w:val="0"/>
-          <w:numId w:val="2"/>
-        </w:numPr>
-      </w:pPr>
-      <w:r>
-        <w:t>Requirements elicitation, gathering, collection and analysis</w:t>
-      </w:r>
-    </w:p>
-    <w:p>
-      <w:pPr>
-        <w:pStyle w:val="ListParagraph"/>
-        <w:numPr>
-          <w:ilvl w:val="0"/>
-          <w:numId w:val="2"/>
-        </w:numPr>
-      </w:pPr>
-      <w:r>
-        <w:t>Design</w:t>
-      </w:r>
-    </w:p>
-    <w:p>
-      <w:pPr>
-        <w:pStyle w:val="ListParagraph"/>
-        <w:numPr>
-          <w:ilvl w:val="0"/>
-          <w:numId w:val="2"/>
-        </w:numPr>
-      </w:pPr>
-      <w:r>
-        <w:t>Building and programming</w:t>
-      </w:r>
-    </w:p>
-    <w:p>
-      <w:pPr>
-        <w:pStyle w:val="ListParagraph"/>
-        <w:numPr>
-          <w:ilvl w:val="0"/>
-          <w:numId w:val="2"/>
-        </w:numPr>
-      </w:pPr>
-      <w:r>
-        <w:t>Testing</w:t>
-      </w:r>
-    </w:p>
-    <w:p>
-      <w:pPr>
-        <w:pStyle w:val="ListParagraph"/>
-        <w:numPr>
-          <w:ilvl w:val="0"/>
-          <w:numId w:val="2"/>
-        </w:numPr>
-      </w:pPr>
-      <w:r>
-        <w:t>Operation</w:t>
-      </w:r>
-    </w:p>
-    <w:p>
-      <w:pPr>
-        <w:pStyle w:val="Heading3"/>
-      </w:pPr>
-      <w:r>
-        <w:t>Requirements of the Game</w:t>
-      </w:r>
-    </w:p>
-    <w:p>
-      <w:r>
-        <w:t xml:space="preserve">It has already been stated that the game developed for use in this project must be simple: it needs to have a way to display the generated historical content, and said content must be spread across multiple areas such that the player discovers them bit by bit – allowing them to form a narrative themselves through exploration. However, beyond this, the ‘game’ element can take any number of forms. </w:t>
-      </w:r>
-    </w:p>
-    <w:p>
-      <w:r>
-        <w:t>D</w:t>
-      </w:r>
-      <w:r>
-        <w:t xml:space="preserve">uring the design phase, several ideas were presented and eventually narrowed down. These included a traditional dungeon crawler, a text-based exploration </w:t>
-      </w:r>
-      <w:r>
-        <w:lastRenderedPageBreak/>
-        <w:t>game, a card game etc. There was even the idea for a simple linear display of the PCG worldbuilding elements w</w:t>
-      </w:r>
-      <w:r>
-        <w:t>h</w:t>
-      </w:r>
-      <w:r>
-        <w:t xml:space="preserve">ere the player could just click through them one by one, however this was quickly put aside as it would not provide any insight into the effectiveness of the system within games – only an insight into the quality of the system itself. Ideas like the dungeon crawler held promise – the use of a map of rooms for a player to walk around in would allow for an even distribution of worldbuilding elements, much like how games like Skyrim (2011) </w:t>
-      </w:r>
-      <w:r>
-        <w:t xml:space="preserve">distribute books and other reading materials across the game world. A map similar to Enter the </w:t>
-      </w:r>
-      <w:proofErr w:type="spellStart"/>
-      <w:r>
-        <w:t>Gungeon</w:t>
-      </w:r>
-      <w:proofErr w:type="spellEnd"/>
-      <w:r>
-        <w:t xml:space="preserve"> (2016) could be simple to implement, though creating a PCG landscape to traverse would be a complex task that would have no effect on the project objectives. The game needs to have an element to drive the player – there needs to be cause to explore and collect the texts outside of being told to play the game for research purposes – but these motivations must be simple so as to not alienate the player. Finally, the game must be able to be completed start to finish in a relatively short space of time, as the aim of the project is to have the game played multiple times over to compare differences between different worldbuilding methods. </w:t>
-      </w:r>
-    </w:p>
-    <w:p>
-      <w:pPr>
-        <w:pStyle w:val="Heading3"/>
-      </w:pPr>
-      <w:r>
-        <w:t xml:space="preserve">Requirements of the </w:t>
-      </w:r>
-      <w:r>
-        <w:t>PCG</w:t>
-      </w:r>
-    </w:p>
-    <w:p>
-      <w:r>
-        <w:t xml:space="preserve">The system for procedurally generating a narrative is going to mimic that of the system used in Caves of </w:t>
-      </w:r>
-      <w:proofErr w:type="spellStart"/>
-      <w:r>
-        <w:t>Qud</w:t>
-      </w:r>
-      <w:proofErr w:type="spellEnd"/>
-      <w:r>
-        <w:t xml:space="preserve">: using a generative grammar system to create an individual then applying that individual to a series of scenarios, modifying the individual as needed (Grinblat and Bucklew, 2017).  When an individual is created in this system, they begin with a set of properties: their name, age, occupation etc – these properties will need to be stored in memory somewhere outside of the system itself, so that Unity can access them. This </w:t>
-      </w:r>
-      <w:r>
-        <w:t xml:space="preserve">is so that we can </w:t>
-      </w:r>
-      <w:r>
-        <w:t>ma</w:t>
-      </w:r>
-      <w:r>
-        <w:t xml:space="preserve">nipulate the game world in accordance with these events. </w:t>
-      </w:r>
-    </w:p>
-    <w:p>
-      <w:r>
-        <w:t xml:space="preserve">The number of events generated can be arbitrary for the purposes of this project, though it would be sensible to keep them to a number reflective of the size of the map being used for the game. If the game uses a PCG map that alters in size with </w:t>
-      </w:r>
-      <w:r>
-        <w:lastRenderedPageBreak/>
-        <w:t>each playthrough, then the generative system used will need to work in accordance to generate an appropriate number of events before they are distributed. If the game uses a hand-built map, then the number of events generated can similarly be handpicked to whatever feels appropriate.</w:t>
-      </w:r>
-    </w:p>
-    <w:p>
-      <w:r>
-        <w:t xml:space="preserve">Finally, the number of possible events that can occur within the narrative needs to be enough such that there is little in the way of repetition – if the player is to replay the game, then the experience needs to be different to keep things interesting. However, since each of these events will warrant additional assets to reflect the effect of that event on the game world, too many events will become an overly time-consuming task that will negatively affect the quality of each event. Thus, it is important to find a sweet spot between these two extremes. </w:t>
-      </w:r>
-    </w:p>
-    <w:p>
-      <w:pPr>
-        <w:pStyle w:val="Heading3"/>
-      </w:pPr>
-      <w:r>
-        <w:t>Designing the PCG</w:t>
-      </w:r>
-    </w:p>
-    <w:p>
-      <w:r>
-        <w:t xml:space="preserve">Players are going to be replaying this instance multiple times in order to show the variety of </w:t>
-      </w:r>
-      <w:r>
-        <w:t xml:space="preserve">results the system can produce. As such, it is important that the instance of gameplay overall is rather short. This will also mean that the player will be able to recall the game in its entirety during subsequent playthroughs – preventing them from forgetting previous instances of procedural generation. </w:t>
-      </w:r>
-    </w:p>
-    <w:p/>
-    <w:p>
-      <w:r>
-        <w:t>In initial development, the first port of call was to create the figure by which events will occur – Since I decided early on to set this game in a library, I decided to name these figures ‘</w:t>
-      </w:r>
-      <w:r>
-        <w:t>archivists’</w:t>
-      </w:r>
-      <w:r>
-        <w:t xml:space="preserve">. At creation, each </w:t>
-      </w:r>
-      <w:r>
-        <w:t>archivist</w:t>
-      </w:r>
-      <w:r>
-        <w:t xml:space="preserve"> would have generated for them a set of properties – their name, age, particular field and specialty, as well as their pronouns – this was a particularly tricky process since each of these properties was then saved to a class instance, and some compound properties such as the pronouns were rather difficult to separate from the generator using the Tracery library. Once this was done however, </w:t>
-      </w:r>
-      <w:r>
-        <w:rPr>
-          <w:highlight w:val="yellow"/>
-        </w:rPr>
-        <w:t>(</w:t>
-      </w:r>
-      <w:r>
-        <w:rPr>
-          <w:highlight w:val="yellow"/>
-        </w:rPr>
-        <w:t xml:space="preserve">hey Dom, </w:t>
-      </w:r>
-      <w:r>
-        <w:rPr>
-          <w:highlight w:val="yellow"/>
-        </w:rPr>
-        <w:t>more needed once pronouns are sorted)</w:t>
-      </w:r>
-    </w:p>
-    <w:p/>
-    <w:p>
-      <w:r>
-        <w:lastRenderedPageBreak/>
-        <w:t xml:space="preserve">The events themselves were rather simple to generate once the initial groundwork was laid out. </w:t>
-      </w:r>
-      <w:r>
-        <w:t xml:space="preserve">I hand built a series of template event structures through which the archivist properties could be inserted to create a random historical event. </w:t>
-      </w:r>
-    </w:p>
-    <w:p/>
-    <w:p>
-      <w:pPr>
-        <w:rPr>
-          <w:i/>
-          <w:iCs/>
-        </w:rPr>
-      </w:pPr>
-      <w:r>
-        <w:rPr>
-          <w:i/>
-          <w:iCs/>
-        </w:rPr>
-        <w:t>“Archivist #archivist# gained the title of #title# after aiding #name# and #name# in the banishing of #aDeity# from the mortal plane.”</w:t>
-      </w:r>
-    </w:p>
-    <w:p>
-      <w:pPr>
-        <w:rPr>
-          <w:i/>
-          <w:iCs/>
-        </w:rPr>
-      </w:pPr>
-    </w:p>
-    <w:p>
-      <w:pPr>
-        <w:spacing w:line="480" w:lineRule="auto"/>
-        <w:ind w:left="0" w:firstLine="0"/>
-      </w:pPr>
-      <w:r>
-        <w:t>#archivist# and #name# both derive from the same set of possible names to generate, however #archivist# is the name which persists across multiple events, as will the result of #title#</w:t>
-      </w:r>
-      <w:r>
-        <w:t>. In some cases, an archivist may not have a property such as #title#, meaning that a new property will need to be created should an event like this be chosen from the pool – if the property does already exist, then it can simply be overwritten. This process will also allow us to perform simple mathematics on numeric properties such as the archivists age, increasing it by a random amount with each event generated to give the impression of time passing.</w:t>
-      </w:r>
-      <w:r>
-        <w:t xml:space="preserve"> It was important that enough of these events were created to prevent repetition in the overall set, as well as enough entries in each of the subsections created, such as #aDeity#. However, in order to save on time, care was taken to ensure that a subsection was only created if it was deemed useful in a number of event templates, so that the time spent building said subsection was not wasted enhancing the detail of a single event. </w:t>
-      </w:r>
-    </w:p>
-    <w:p>
-      <w:pPr>
-        <w:spacing w:line="480" w:lineRule="auto"/>
-        <w:ind w:left="0" w:firstLine="0"/>
-      </w:pPr>
-      <w:r>
-        <w:t xml:space="preserve">To tie the generated content to the gameplay, the names of each of the generated archivists were saved, with one being chosen at random to be the answer to a </w:t>
-      </w:r>
-      <w:r>
-        <w:lastRenderedPageBreak/>
-        <w:t xml:space="preserve">basic puzzle in the centre of the level. This puzzle was laid out similar to a wordle – a simplistic word game that gained immense popularity at the time of the design phase of this project. </w:t>
-      </w:r>
-    </w:p>
-    <w:p/>
-    <w:p>
-      <w:pPr>
-        <w:pStyle w:val="Heading2"/>
-        <w:tabs>
-          <w:tab w:val="center" w:pos="2405"/>
-        </w:tabs>
-        <w:ind w:left="-15" w:firstLine="0"/>
-        <w:rPr>
-          <w:rFonts w:ascii="Times New Roman" w:hAnsi="Times New Roman" w:cs="Times New Roman"/>
-        </w:rPr>
-      </w:pPr>
-      <w:bookmarkStart w:id="16" w:name="_Toc58407600"/>
-      <w:r>
-        <w:rPr>
-          <w:rFonts w:ascii="Times New Roman" w:hAnsi="Times New Roman" w:cs="Times New Roman"/>
-        </w:rPr>
-        <w:t>4.2</w:t>
-      </w:r>
-      <w:r>
-        <w:rPr>
-          <w:rFonts w:ascii="Times New Roman" w:hAnsi="Times New Roman" w:cs="Times New Roman"/>
-        </w:rPr>
-        <w:tab/>
-        <w:t>Research Projects</w:t>
-      </w:r>
-      <w:bookmarkEnd w:id="16"/>
-    </w:p>
-    <w:p>
-      <w:r>
-        <w:t>If your project includes primary research components it is expected that you present this work in a manner appropriate to a scientific report:</w:t>
-      </w:r>
-    </w:p>
-    <w:p>
-      <w:pPr>
-        <w:pStyle w:val="ListParagraph"/>
-        <w:numPr>
-          <w:ilvl w:val="0"/>
-          <w:numId w:val="3"/>
-        </w:numPr>
-      </w:pPr>
-      <w:r>
-        <w:t>Participant recruitment</w:t>
-      </w:r>
-    </w:p>
-    <w:p>
-      <w:pPr>
-        <w:pStyle w:val="ListParagraph"/>
-        <w:numPr>
-          <w:ilvl w:val="0"/>
-          <w:numId w:val="3"/>
-        </w:numPr>
-      </w:pPr>
-      <w:r>
-        <w:t>Evidence that ethical procedures have been followed</w:t>
-      </w:r>
-    </w:p>
-    <w:p>
-      <w:pPr>
-        <w:pStyle w:val="ListParagraph"/>
-        <w:numPr>
-          <w:ilvl w:val="0"/>
-          <w:numId w:val="3"/>
-        </w:numPr>
-      </w:pPr>
-      <w:r>
-        <w:t>Study</w:t>
-      </w:r>
-      <w:r>
-        <w:t xml:space="preserve"> </w:t>
-      </w:r>
-      <w:r>
-        <w:t>design (short summary of research methods section) – including hypotheses/research question as appropriate</w:t>
-      </w:r>
-    </w:p>
-    <w:p>
-      <w:pPr>
-        <w:pStyle w:val="ListParagraph"/>
-        <w:numPr>
-          <w:ilvl w:val="0"/>
-          <w:numId w:val="3"/>
-        </w:numPr>
-      </w:pPr>
-      <w:r>
-        <w:t>A detailed description of the procedure</w:t>
-      </w:r>
-    </w:p>
-    <w:p>
-      <w:pPr>
-        <w:pStyle w:val="ListParagraph"/>
-        <w:numPr>
-          <w:ilvl w:val="0"/>
-          <w:numId w:val="3"/>
-        </w:numPr>
-      </w:pPr>
-      <w:r>
-        <w:t>Results of experiment</w:t>
-      </w:r>
-    </w:p>
-    <w:p>
-      <w:pPr>
-        <w:pStyle w:val="ListParagraph"/>
-        <w:numPr>
-          <w:ilvl w:val="0"/>
-          <w:numId w:val="3"/>
-        </w:numPr>
-      </w:pPr>
-      <w:r>
-        <w:t>Analysis of results. Consider the results of your work with respect to both your own specific hypotheses/research question and wider context identified in your literature review.</w:t>
-      </w:r>
-    </w:p>
-    <w:p>
-      <w:r>
-        <w:t>Chapter 5</w:t>
-      </w:r>
-    </w:p>
-    <w:p>
-      <w:pPr>
-        <w:pStyle w:val="Heading1"/>
-      </w:pPr>
-      <w:bookmarkStart w:id="17" w:name="_Toc58407601"/>
-      <w:r>
-        <w:t>Conclusions</w:t>
-      </w:r>
-      <w:bookmarkEnd w:id="17"/>
-    </w:p>
-    <w:p>
-      <w:r>
-        <w:t>The results from this project indicate that ...</w:t>
-      </w:r>
-      <w:r>
-        <w:br w:type="page"/>
-      </w:r>
-    </w:p>
-    <w:p>
-      <w:r>
-        <w:lastRenderedPageBreak/>
-        <w:t>Chapter 6</w:t>
-      </w:r>
-    </w:p>
-    <w:p>
-      <w:pPr>
-        <w:pStyle w:val="Heading1"/>
-      </w:pPr>
-      <w:bookmarkStart w:id="18" w:name="_Toc58407602"/>
-      <w:r>
-        <w:t>Reflective Analysis</w:t>
-      </w:r>
-      <w:bookmarkEnd w:id="18"/>
-    </w:p>
-    <w:p>
-      <w:r>
-        <w:t>The project went well ...</w:t>
-      </w:r>
-      <w:r>
-        <w:br w:type="page"/>
-      </w:r>
-    </w:p>
-    <w:p>
-      <w:pPr>
-        <w:pStyle w:val="Heading1"/>
-      </w:pPr>
-      <w:bookmarkStart w:id="19" w:name="_Toc58407603"/>
-      <w:r>
-        <w:lastRenderedPageBreak/>
-        <w:t>References</w:t>
-      </w:r>
-      <w:bookmarkEnd w:id="19"/>
-    </w:p>
-    <w:p>
-      <w:r>
-        <w:t xml:space="preserve">Compton, K. (2015) Tracery: </w:t>
-      </w:r>
-      <w:r>
-        <w:rPr>
-          <w:i/>
-          <w:iCs/>
-        </w:rPr>
-        <w:t>An Author-Focused Generative Text Tool.</w:t>
-      </w:r>
-      <w:r>
-        <w:t xml:space="preserve"> [online] </w:t>
-      </w:r>
-      <w:r>
-        <w:t>Available from: http://fdg2015.org/papers/fdg2015_extended_abstract_18.pdf  [Accessed 7 November</w:t>
-      </w:r>
-      <w:r>
-        <w:t xml:space="preserve"> 2021]</w:t>
-      </w:r>
-    </w:p>
-    <w:p/>
-    <w:p>
-      <w:r>
-        <w:t xml:space="preserve">Compton, K. (2016) </w:t>
-      </w:r>
-      <w:r>
-        <w:rPr>
-          <w:i/>
-          <w:iCs/>
-        </w:rPr>
-        <w:t>So you want to build a generator?</w:t>
-      </w:r>
-      <w:r>
-        <w:t xml:space="preserve"> [blog]. 22 February. Available from:</w:t>
-      </w:r>
-    </w:p>
-    <w:p>
-      <w:hyperlink r:id="rId19" w:history="1">
-        <w:r>
-          <w:rPr>
-            <w:rStyle w:val="Hyperlink"/>
-          </w:rPr>
-          <w:t>https://galaxykate0.tumblr.com/post/139774965871/so-you-want-to-build-a-generator</w:t>
-        </w:r>
-      </w:hyperlink>
-      <w:r>
-        <w:t xml:space="preserve"> </w:t>
-      </w:r>
-      <w:r>
-        <w:t>[Accessed 2 November 2021]</w:t>
-      </w:r>
-    </w:p>
-    <w:p/>
-    <w:p>
-      <w:proofErr w:type="spellStart"/>
-      <w:r>
-        <w:t>Floridi</w:t>
-      </w:r>
-      <w:proofErr w:type="spellEnd"/>
-      <w:r>
-        <w:t xml:space="preserve">, L. and </w:t>
-      </w:r>
-      <w:proofErr w:type="spellStart"/>
-      <w:r>
-        <w:t>Chiriatti</w:t>
-      </w:r>
-      <w:proofErr w:type="spellEnd"/>
-      <w:r>
-        <w:t xml:space="preserve">, M. (2020). </w:t>
-      </w:r>
-      <w:r>
-        <w:rPr>
-          <w:i/>
-          <w:iCs/>
-        </w:rPr>
-        <w:t>GPT-3: Its Nature, Scope, Limits, and Consequences</w:t>
-      </w:r>
-      <w:r>
-        <w:t xml:space="preserve"> [commentary] February 20. Available from:</w:t>
-      </w:r>
-    </w:p>
-    <w:p>
-      <w:hyperlink r:id="rId20" w:history="1">
-        <w:r>
-          <w:rPr>
-            <w:rStyle w:val="Hyperlink"/>
-          </w:rPr>
-          <w:t>https://link.springer.com/content/pdf/10.1007/s11023-020-09548-1.pdf</w:t>
-        </w:r>
-      </w:hyperlink>
-    </w:p>
-    <w:p/>
-    <w:p>
-      <w:r>
-        <w:t xml:space="preserve">GDC (2016). </w:t>
-      </w:r>
-      <w:r>
-        <w:rPr>
-          <w:i/>
-          <w:iCs/>
-        </w:rPr>
-        <w:t>Dwarf Fortress, Moon Hunters, and Practices in Procedural Generation.</w:t>
-      </w:r>
-      <w:r>
-        <w:t xml:space="preserve"> [vlog]. May 27.</w:t>
-      </w:r>
-      <w:r>
-        <w:t xml:space="preserve"> </w:t>
-      </w:r>
-      <w:r>
-        <w:t>Available from:</w:t>
-      </w:r>
-    </w:p>
-    <w:p>
-      <w:r>
-        <w:t>https://www.youtube.com/watch?v=v8zwPdPvN10&amp;list=PL0yMAu5TQBt8iL-Sdd5h1wNvFiFcYK9Hs&amp;index=5 [Accessed 13 September 2021].</w:t>
-      </w:r>
-    </w:p>
-    <w:p/>
-    <w:p>
-      <w:r>
-        <w:t xml:space="preserve">GDC (2021). </w:t>
-      </w:r>
-      <w:r>
-        <w:rPr>
-          <w:i/>
-          <w:iCs/>
-        </w:rPr>
-        <w:t xml:space="preserve">End-to-End Procedural Generation in Caves of </w:t>
-      </w:r>
-      <w:proofErr w:type="spellStart"/>
-      <w:r>
-        <w:rPr>
-          <w:i/>
-          <w:iCs/>
-        </w:rPr>
-        <w:t>Qud</w:t>
-      </w:r>
-      <w:proofErr w:type="spellEnd"/>
-      <w:r>
-        <w:rPr>
-          <w:i/>
-          <w:iCs/>
-        </w:rPr>
-        <w:t xml:space="preserve">. </w:t>
-      </w:r>
-      <w:r>
-        <w:t>[vlog]. June 23. Available from:</w:t>
-      </w:r>
-    </w:p>
-    <w:p>
-      <w:r>
-        <w:t>https://www.youtube.com/watch?v=jV-DZqdKlnE&amp;list=PL0yMAu5TQBt8iL-Sdd5h1wNvFiFcYK9Hs&amp;index=4 [Accessed 13 September 2021].</w:t>
-      </w:r>
-    </w:p>
-    <w:p/>
-    <w:p>
-      <w:r>
-        <w:t>GDC (2016</w:t>
-      </w:r>
-      <w:r>
-        <w:rPr>
-          <w:i/>
-          <w:iCs/>
-        </w:rPr>
-        <w:t>). Interior Design and Environment Art: Mastering Space, Mastering Place.</w:t>
-      </w:r>
-      <w:r>
-        <w:t xml:space="preserve"> [vlog]. November 12. Available from:</w:t>
-      </w:r>
-    </w:p>
-    <w:p>
-      <w:r>
-        <w:lastRenderedPageBreak/>
-        <w:t>https://www.youtube.com/watch?v=WWXsmnlmADc&amp;list=PL0yMAu5TQBt8iL-Sdd5h1wNvFiFcYK9Hs&amp;index=2 [Accessed 6 November 2021]</w:t>
-      </w:r>
-    </w:p>
-    <w:p/>
-    <w:p>
-      <w:r>
-        <w:t xml:space="preserve">GDC (2018a). </w:t>
-      </w:r>
-      <w:r>
-        <w:rPr>
-          <w:i/>
-          <w:iCs/>
-        </w:rPr>
-        <w:t xml:space="preserve">Procedurally Generating History in Caves of </w:t>
-      </w:r>
-      <w:proofErr w:type="spellStart"/>
-      <w:r>
-        <w:rPr>
-          <w:i/>
-          <w:iCs/>
-        </w:rPr>
-        <w:t>Qud</w:t>
-      </w:r>
-      <w:proofErr w:type="spellEnd"/>
-      <w:r>
-        <w:rPr>
-          <w:i/>
-          <w:iCs/>
-        </w:rPr>
-        <w:t>.</w:t>
-      </w:r>
-      <w:r>
-        <w:t xml:space="preserve"> [vlog]. June 12. Available from:</w:t>
-      </w:r>
-    </w:p>
-    <w:p>
-      <w:r>
-        <w:t>https://www.youtube.com/watch?v=H0sLa1y3BW4&amp;list=PL0yMAu5TQBt8iL-Sdd5h1wNvFiFcYK9Hs&amp;index=3 [Accessed 5 September 2021]</w:t>
-      </w:r>
-    </w:p>
-    <w:p/>
-    <w:p>
-      <w:r>
-        <w:t xml:space="preserve">GDC (2018b). </w:t>
-      </w:r>
-      <w:r>
-        <w:rPr>
-          <w:i/>
-          <w:iCs/>
-        </w:rPr>
-        <w:t>Ten Principles for Good Level Design.</w:t>
-      </w:r>
-      <w:r>
-        <w:t xml:space="preserve"> [vlog]. February 9. Available from:</w:t>
-      </w:r>
-    </w:p>
-    <w:p>
-      <w:r>
-        <w:t>https://www.youtube.com/watch?v=iNEe3KhMvXM&amp;list=PL0yMAu5TQBt8iL-Sdd5h1wNvFiFcYK9Hs&amp;index=1 [Accessed 4 November 2021]</w:t>
-      </w:r>
-    </w:p>
-    <w:p/>
-    <w:p>
-      <w:r>
-        <w:t>Grinblat, J. and Bucklew, C., (2017</w:t>
-      </w:r>
-      <w:r>
-        <w:rPr>
-          <w:i/>
-          <w:iCs/>
-        </w:rPr>
-        <w:t>). Subverting Historical Cause &amp; Effect: Generation of</w:t>
-      </w:r>
-      <w:r>
-        <w:rPr>
-          <w:i/>
-          <w:iCs/>
-        </w:rPr>
-        <w:t xml:space="preserve"> </w:t>
-      </w:r>
-      <w:r>
-        <w:rPr>
-          <w:i/>
-          <w:iCs/>
-        </w:rPr>
-        <w:t xml:space="preserve">Mythic Biographies in Caves of </w:t>
-      </w:r>
-      <w:proofErr w:type="spellStart"/>
-      <w:r>
-        <w:rPr>
-          <w:i/>
-          <w:iCs/>
-        </w:rPr>
-        <w:t>Qud</w:t>
-      </w:r>
-      <w:proofErr w:type="spellEnd"/>
-      <w:r>
-        <w:rPr>
-          <w:i/>
-          <w:iCs/>
-        </w:rPr>
-        <w:t>.</w:t>
-      </w:r>
-      <w:r>
-        <w:t xml:space="preserve"> [online] Available from:</w:t>
-      </w:r>
-    </w:p>
-    <w:p>
-      <w:r>
-        <w:t>https://www.freeholdgames.com/papers/Generation_of_Mythic_Biographies_in_CavesofQud.pdf [Accessed 27 October 2021].</w:t>
-      </w:r>
-    </w:p>
-    <w:p/>
-    <w:p>
-      <w:r>
-        <w:t xml:space="preserve">Hall, H., Williams, B. and </w:t>
-      </w:r>
-      <w:proofErr w:type="spellStart"/>
-      <w:r>
-        <w:t>Headleand</w:t>
-      </w:r>
-      <w:proofErr w:type="spellEnd"/>
-      <w:r>
-        <w:t xml:space="preserve">, C., (2017) </w:t>
-      </w:r>
-      <w:r>
-        <w:rPr>
-          <w:i/>
-          <w:iCs/>
-        </w:rPr>
-        <w:t>Artificial Folklore for Simulated Religions.</w:t>
-      </w:r>
-      <w:r>
-        <w:t xml:space="preserve"> </w:t>
-      </w:r>
-      <w:r>
-        <w:t>Lincoln, UK [online]</w:t>
-      </w:r>
-    </w:p>
-    <w:p>
-      <w:r>
-        <w:t>Available from: https://ieeexplore.ieee.org/document/8120332</w:t>
-      </w:r>
-    </w:p>
-    <w:p/>
-    <w:p>
-      <w:proofErr w:type="spellStart"/>
-      <w:r>
-        <w:t>IJsselsteijn</w:t>
-      </w:r>
-      <w:proofErr w:type="spellEnd"/>
-      <w:r>
-        <w:t xml:space="preserve">, W.A., de </w:t>
-      </w:r>
-      <w:proofErr w:type="spellStart"/>
-      <w:r>
-        <w:t>Kort</w:t>
-      </w:r>
-      <w:proofErr w:type="spellEnd"/>
-      <w:r>
-        <w:t xml:space="preserve">, Y.A.W., </w:t>
-      </w:r>
-      <w:proofErr w:type="spellStart"/>
-      <w:r>
-        <w:t>Poels</w:t>
-      </w:r>
-      <w:proofErr w:type="spellEnd"/>
-      <w:r>
-        <w:t xml:space="preserve">, K. (2013) </w:t>
-      </w:r>
-      <w:r>
-        <w:rPr>
-          <w:i/>
-          <w:iCs/>
-        </w:rPr>
-        <w:t>Game Experience Questionnaire.</w:t>
-      </w:r>
-      <w:r>
-        <w:rPr>
-          <w:i/>
-          <w:iCs/>
-        </w:rPr>
-        <w:t xml:space="preserve"> </w:t>
-      </w:r>
-      <w:r>
-        <w:t>[online] Available from:</w:t>
-      </w:r>
-    </w:p>
-    <w:p>
-      <w:r>
-        <w:t>https://eclass.uoa.gr/modules/document/file.php/DI411/PAPERS/Evaluation/G</w:t>
-      </w:r>
-      <w:r>
-        <w:t>a</w:t>
-      </w:r>
-      <w:r>
-        <w:t xml:space="preserve">me%20Experience%20Questionnaire%20English.pdf </w:t>
-      </w:r>
-    </w:p>
-    <w:p>
-      <w:pPr>
-        <w:ind w:left="0" w:firstLine="0"/>
-      </w:pPr>
-      <w:r>
-        <w:t>[Accessed 6 November 2021]</w:t>
-      </w:r>
-    </w:p>
-    <w:p/>
-    <w:p>
-      <w:r>
-        <w:lastRenderedPageBreak/>
-        <w:t xml:space="preserve">Johnson, D., Gardner J., Perry R. (2018) </w:t>
-      </w:r>
-      <w:r>
-        <w:rPr>
-          <w:i/>
-          <w:iCs/>
-        </w:rPr>
-        <w:t>Validation of two game experience scales: The</w:t>
-      </w:r>
-      <w:r>
-        <w:rPr>
-          <w:i/>
-          <w:iCs/>
-        </w:rPr>
-        <w:t xml:space="preserve"> </w:t>
-      </w:r>
-      <w:r>
-        <w:rPr>
-          <w:i/>
-          <w:iCs/>
-        </w:rPr>
-        <w:t>Player Experience of Need Satisfaction (PENS) and Game</w:t>
-      </w:r>
-      <w:r>
-        <w:rPr>
-          <w:i/>
-          <w:iCs/>
-        </w:rPr>
-        <w:t xml:space="preserve"> </w:t>
-      </w:r>
-      <w:r>
-        <w:rPr>
-          <w:i/>
-          <w:iCs/>
-        </w:rPr>
-        <w:t>Experience Questionnaire</w:t>
-      </w:r>
-      <w:r>
-        <w:rPr>
-          <w:i/>
-          <w:iCs/>
-        </w:rPr>
-        <w:t xml:space="preserve"> </w:t>
-      </w:r>
-      <w:r>
-        <w:rPr>
-          <w:i/>
-          <w:iCs/>
-        </w:rPr>
-        <w:t>(GEQ).</w:t>
-      </w:r>
-      <w:r>
-        <w:t xml:space="preserve"> </w:t>
-      </w:r>
-      <w:r>
-        <w:t>[online]</w:t>
-      </w:r>
-      <w:r>
-        <w:t xml:space="preserve"> </w:t>
-      </w:r>
-    </w:p>
-    <w:p>
-      <w:r>
-        <w:t>A</w:t>
-      </w:r>
-      <w:r>
-        <w:t>vailable from: https://bit.ly/3qPJFBV [Accessed 6 November 2021]</w:t>
-      </w:r>
-    </w:p>
-    <w:p/>
-    <w:p>
-      <w:r>
-        <w:t xml:space="preserve">Johnson, D., Watling, C., Gardner, J., </w:t>
-      </w:r>
-      <w:proofErr w:type="spellStart"/>
-      <w:r>
-        <w:t>Nacke</w:t>
-      </w:r>
-      <w:proofErr w:type="spellEnd"/>
-      <w:r>
-        <w:t xml:space="preserve">, L. (2014) </w:t>
-      </w:r>
-      <w:r>
-        <w:rPr>
-          <w:i/>
-          <w:iCs/>
-        </w:rPr>
-        <w:t>The Edge of Glory: The</w:t>
-      </w:r>
-      <w:r>
-        <w:rPr>
-          <w:i/>
-          <w:iCs/>
-        </w:rPr>
-        <w:t xml:space="preserve"> </w:t>
-      </w:r>
-      <w:r>
-        <w:rPr>
-          <w:i/>
-          <w:iCs/>
-        </w:rPr>
-        <w:t>Relationship</w:t>
-      </w:r>
-      <w:r>
-        <w:rPr>
-          <w:i/>
-          <w:iCs/>
-        </w:rPr>
-        <w:t xml:space="preserve"> </w:t>
-      </w:r>
-      <w:r>
-        <w:rPr>
-          <w:i/>
-          <w:iCs/>
-        </w:rPr>
-        <w:t>between Metacritic Scores and Player Experience.</w:t>
-      </w:r>
-      <w:r>
-        <w:t xml:space="preserve"> [online] Available from:</w:t>
-      </w:r>
-    </w:p>
-    <w:p>
-      <w:r>
-        <w:t>https://dl.acm.org/doi/pdf/10.1145/2658537.2658694?casa_token=7quzFk9KTMEAAAAA:lJgwxXjEJkdS_F89cHIVkzqlADmirpmeYgCd-RbZvrqNfJI1-UnsVDOx2lpaxaKE2wli23DBekUk [Accessed 6 November 2021]</w:t>
-      </w:r>
-    </w:p>
-    <w:p/>
-    <w:p>
-      <w:r>
-        <w:t xml:space="preserve">Johnson, M. (2016) </w:t>
-      </w:r>
-      <w:r>
-        <w:rPr>
-          <w:i/>
-          <w:iCs/>
-        </w:rPr>
-        <w:t>Towards Qualitative Procedural Generation.</w:t>
-      </w:r>
-      <w:r>
-        <w:t xml:space="preserve"> [online] Available from:</w:t>
-      </w:r>
-    </w:p>
-    <w:p>
-      <w:r>
-        <w:t>https://web.archive.org/web/20170610155631id_/http://www.ccgworkshop.org:80/2016/Johnson.pdf [Accessed 10 November 2021].</w:t>
-      </w:r>
-    </w:p>
-    <w:p/>
-    <w:p>
-      <w:r>
-        <w:t xml:space="preserve">James Vincent (2019) </w:t>
-      </w:r>
-      <w:proofErr w:type="spellStart"/>
-      <w:r>
-        <w:rPr>
-          <w:i/>
-          <w:iCs/>
-        </w:rPr>
-        <w:t>OpenAI’s</w:t>
-      </w:r>
-      <w:proofErr w:type="spellEnd"/>
-      <w:r>
-        <w:rPr>
-          <w:i/>
-          <w:iCs/>
-        </w:rPr>
-        <w:t xml:space="preserve"> new multitalented AI writes, translates, and slanders</w:t>
-      </w:r>
-      <w:r>
-        <w:rPr>
-          <w:i/>
-          <w:iCs/>
-        </w:rPr>
-        <w:t xml:space="preserve">. </w:t>
-      </w:r>
-      <w:r>
-        <w:t>The Verge</w:t>
-      </w:r>
-      <w:r>
-        <w:rPr>
-          <w:i/>
-          <w:iCs/>
-        </w:rPr>
-        <w:t xml:space="preserve"> </w:t>
-      </w:r>
-      <w:r>
-        <w:t>[article] Available from:</w:t>
-      </w:r>
-    </w:p>
-    <w:p>
-      <w:hyperlink r:id="rId21" w:history="1">
-        <w:r>
-          <w:rPr>
-            <w:rStyle w:val="Hyperlink"/>
-          </w:rPr>
-          <w:t>https://www.theverge.com/2019/2/14/18224704/ai-machine-learning-language-models-read-write-openai-gpt2</w:t>
-        </w:r>
-      </w:hyperlink>
-      <w:r>
         <w:t xml:space="preserve"> [Accessed 12 January 2022]</w:t>
       </w:r>
     </w:p>
     <w:sectPr>
-      <w:footerReference w:type="even" r:id="rId22"/>
-      <w:footerReference w:type="default" r:id="rId23"/>
-      <w:footerReference w:type="first" r:id="rId24"/>
+      <w:footerReference w:type="even" r:id="rId21"/>
+      <w:footerReference w:type="default" r:id="rId22"/>
+      <w:footerReference w:type="first" r:id="rId23"/>
       <w:pgSz w:w="12240" w:h="15840"/>
       <w:pgMar w:top="1440" w:right="1440" w:bottom="1440" w:left="2835" w:header="720" w:footer="782" w:gutter="0"/>
       <w:pgNumType w:start="1"/>
@@ -8276,7 +8920,7 @@
 </file>
 
 <file path=word/endnotes.xml><?xml version="1.0" encoding="utf-8"?>
-<w:endnotes xmlns:wpc="http://schemas.microsoft.com/office/word/2010/wordprocessingCanvas" xmlns:cx="http://schemas.microsoft.com/office/drawing/2014/chartex" xmlns:cx1="http://schemas.microsoft.com/office/drawing/2015/9/8/chartex" xmlns:cx2="http://schemas.microsoft.com/office/drawing/2015/10/21/chartex" xmlns:cx3="http://schemas.microsoft.com/office/drawing/2016/5/9/chartex" xmlns:cx4="http://schemas.microsoft.com/office/drawing/2016/5/10/chartex" xmlns:cx5="http://schemas.microsoft.com/office/drawing/2016/5/11/chartex" xmlns:cx6="http://schemas.microsoft.com/office/drawing/2016/5/12/chartex" xmlns:cx7="http://schemas.microsoft.com/office/drawing/2016/5/13/chartex" xmlns:cx8="http://schemas.microsoft.com/office/drawing/2016/5/14/chartex" xmlns:mc="http://schemas.openxmlformats.org/markup-compatibility/2006" xmlns:aink="http://schemas.microsoft.com/office/drawing/2016/ink" xmlns:am3d="http://schemas.microsoft.com/office/drawing/2017/model3d" xmlns:o="urn:schemas-microsoft-com:office:office" xmlns:r="http://schemas.openxmlformats.org/officeDocument/2006/relationships" xmlns:m="http://schemas.openxmlformats.org/officeDocument/2006/math" xmlns:v="urn:schemas-microsoft-com:vml" xmlns:wp14="http://schemas.microsoft.com/office/word/2010/wordprocessingDrawing" xmlns:wp="http://schemas.openxmlformats.org/drawingml/2006/wordprocessingDrawing" xmlns:w10="urn:schemas-microsoft-com:office:word" xmlns:w="http://schemas.openxmlformats.org/wordprocessingml/2006/main" xmlns:w14="http://schemas.microsoft.com/office/word/2010/wordml" xmlns:w15="http://schemas.microsoft.com/office/word/2012/wordml" xmlns:w16cex="http://schemas.microsoft.com/office/word/2018/wordml/cex" xmlns:w16cid="http://schemas.microsoft.com/office/word/2016/wordml/cid" xmlns:w16="http://schemas.microsoft.com/office/word/2018/wordml" xmlns:w16sdtdh="http://schemas.microsoft.com/office/word/2020/wordml/sdtdatahash" xmlns:w16se="http://schemas.microsoft.com/office/word/2015/wordml/symex" xmlns:wpg="http://schemas.microsoft.com/office/word/2010/wordprocessingGroup" xmlns:wpi="http://schemas.microsoft.com/office/word/2010/wordprocessingInk" xmlns:wne="http://schemas.microsoft.com/office/word/2006/wordml" xmlns:wps="http://schemas.microsoft.com/office/word/2010/wordprocessingShape" mc:Ignorable="w14 w15 w16se w16cid w16 w16cex w16sdtdh wp14">
+<w:endnotes xmlns:wpc="http://schemas.microsoft.com/office/word/2010/wordprocessingCanvas" xmlns:cx="http://schemas.microsoft.com/office/drawing/2014/chartex" xmlns:cx1="http://schemas.microsoft.com/office/drawing/2015/9/8/chartex" xmlns:mc="http://schemas.openxmlformats.org/markup-compatibility/2006" xmlns:o="urn:schemas-microsoft-com:office:office" xmlns:r="http://schemas.openxmlformats.org/officeDocument/2006/relationships" xmlns:m="http://schemas.openxmlformats.org/officeDocument/2006/math" xmlns:v="urn:schemas-microsoft-com:vml" xmlns:wp14="http://schemas.microsoft.com/office/word/2010/wordprocessingDrawing" xmlns:wp="http://schemas.openxmlformats.org/drawingml/2006/wordprocessingDrawing" xmlns:w10="urn:schemas-microsoft-com:office:word" xmlns:w="http://schemas.openxmlformats.org/wordprocessingml/2006/main" xmlns:w14="http://schemas.microsoft.com/office/word/2010/wordml" xmlns:w15="http://schemas.microsoft.com/office/word/2012/wordml" xmlns:w16se="http://schemas.microsoft.com/office/word/2015/wordml/symex" xmlns:wpg="http://schemas.microsoft.com/office/word/2010/wordprocessingGroup" xmlns:wpi="http://schemas.microsoft.com/office/word/2010/wordprocessingInk" xmlns:wne="http://schemas.microsoft.com/office/word/2006/wordml" xmlns:wps="http://schemas.microsoft.com/office/word/2010/wordprocessingShape" mc:Ignorable="w14 w15 w16se wp14">
   <w:endnote w:type="separator" w:id="-1">
     <w:p>
       <w:r>
@@ -8299,25 +8943,25 @@
 </file>
 
 <file path=word/footer1.xml><?xml version="1.0" encoding="utf-8"?>
-<w:ftr xmlns:wpc="http://schemas.microsoft.com/office/word/2010/wordprocessingCanvas" xmlns:cx="http://schemas.microsoft.com/office/drawing/2014/chartex" xmlns:cx1="http://schemas.microsoft.com/office/drawing/2015/9/8/chartex" xmlns:cx2="http://schemas.microsoft.com/office/drawing/2015/10/21/chartex" xmlns:cx3="http://schemas.microsoft.com/office/drawing/2016/5/9/chartex" xmlns:cx4="http://schemas.microsoft.com/office/drawing/2016/5/10/chartex" xmlns:cx5="http://schemas.microsoft.com/office/drawing/2016/5/11/chartex" xmlns:cx6="http://schemas.microsoft.com/office/drawing/2016/5/12/chartex" xmlns:cx7="http://schemas.microsoft.com/office/drawing/2016/5/13/chartex" xmlns:cx8="http://schemas.microsoft.com/office/drawing/2016/5/14/chartex" xmlns:mc="http://schemas.openxmlformats.org/markup-compatibility/2006" xmlns:aink="http://schemas.microsoft.com/office/drawing/2016/ink" xmlns:am3d="http://schemas.microsoft.com/office/drawing/2017/model3d" xmlns:o="urn:schemas-microsoft-com:office:office" xmlns:r="http://schemas.openxmlformats.org/officeDocument/2006/relationships" xmlns:m="http://schemas.openxmlformats.org/officeDocument/2006/math" xmlns:v="urn:schemas-microsoft-com:vml" xmlns:wp14="http://schemas.microsoft.com/office/word/2010/wordprocessingDrawing" xmlns:wp="http://schemas.openxmlformats.org/drawingml/2006/wordprocessingDrawing" xmlns:w10="urn:schemas-microsoft-com:office:word" xmlns:w="http://schemas.openxmlformats.org/wordprocessingml/2006/main" xmlns:w14="http://schemas.microsoft.com/office/word/2010/wordml" xmlns:w15="http://schemas.microsoft.com/office/word/2012/wordml" xmlns:w16cex="http://schemas.microsoft.com/office/word/2018/wordml/cex" xmlns:w16cid="http://schemas.microsoft.com/office/word/2016/wordml/cid" xmlns:w16="http://schemas.microsoft.com/office/word/2018/wordml" xmlns:w16sdtdh="http://schemas.microsoft.com/office/word/2020/wordml/sdtdatahash" xmlns:w16se="http://schemas.microsoft.com/office/word/2015/wordml/symex" xmlns:wpg="http://schemas.microsoft.com/office/word/2010/wordprocessingGroup" xmlns:wpi="http://schemas.microsoft.com/office/word/2010/wordprocessingInk" xmlns:wne="http://schemas.microsoft.com/office/word/2006/wordml" xmlns:wps="http://schemas.microsoft.com/office/word/2010/wordprocessingShape" mc:Ignorable="w14 w15 w16se w16cid w16 w16cex w16sdtdh wp14">
+<w:ftr xmlns:wpc="http://schemas.microsoft.com/office/word/2010/wordprocessingCanvas" xmlns:cx="http://schemas.microsoft.com/office/drawing/2014/chartex" xmlns:cx1="http://schemas.microsoft.com/office/drawing/2015/9/8/chartex" xmlns:mc="http://schemas.openxmlformats.org/markup-compatibility/2006" xmlns:o="urn:schemas-microsoft-com:office:office" xmlns:r="http://schemas.openxmlformats.org/officeDocument/2006/relationships" xmlns:m="http://schemas.openxmlformats.org/officeDocument/2006/math" xmlns:v="urn:schemas-microsoft-com:vml" xmlns:wp14="http://schemas.microsoft.com/office/word/2010/wordprocessingDrawing" xmlns:wp="http://schemas.openxmlformats.org/drawingml/2006/wordprocessingDrawing" xmlns:w10="urn:schemas-microsoft-com:office:word" xmlns:w="http://schemas.openxmlformats.org/wordprocessingml/2006/main" xmlns:w14="http://schemas.microsoft.com/office/word/2010/wordml" xmlns:w15="http://schemas.microsoft.com/office/word/2012/wordml" xmlns:w16se="http://schemas.microsoft.com/office/word/2015/wordml/symex" xmlns:wpg="http://schemas.microsoft.com/office/word/2010/wordprocessingGroup" xmlns:wpi="http://schemas.microsoft.com/office/word/2010/wordprocessingInk" xmlns:wne="http://schemas.microsoft.com/office/word/2006/wordml" xmlns:wps="http://schemas.microsoft.com/office/word/2010/wordprocessingShape" mc:Ignorable="w14 w15 w16se wp14">
   <w:p/>
 </w:ftr>
 </file>
 
 <file path=word/footer2.xml><?xml version="1.0" encoding="utf-8"?>
-<w:ftr xmlns:wpc="http://schemas.microsoft.com/office/word/2010/wordprocessingCanvas" xmlns:cx="http://schemas.microsoft.com/office/drawing/2014/chartex" xmlns:cx1="http://schemas.microsoft.com/office/drawing/2015/9/8/chartex" xmlns:cx2="http://schemas.microsoft.com/office/drawing/2015/10/21/chartex" xmlns:cx3="http://schemas.microsoft.com/office/drawing/2016/5/9/chartex" xmlns:cx4="http://schemas.microsoft.com/office/drawing/2016/5/10/chartex" xmlns:cx5="http://schemas.microsoft.com/office/drawing/2016/5/11/chartex" xmlns:cx6="http://schemas.microsoft.com/office/drawing/2016/5/12/chartex" xmlns:cx7="http://schemas.microsoft.com/office/drawing/2016/5/13/chartex" xmlns:cx8="http://schemas.microsoft.com/office/drawing/2016/5/14/chartex" xmlns:mc="http://schemas.openxmlformats.org/markup-compatibility/2006" xmlns:aink="http://schemas.microsoft.com/office/drawing/2016/ink" xmlns:am3d="http://schemas.microsoft.com/office/drawing/2017/model3d" xmlns:o="urn:schemas-microsoft-com:office:office" xmlns:r="http://schemas.openxmlformats.org/officeDocument/2006/relationships" xmlns:m="http://schemas.openxmlformats.org/officeDocument/2006/math" xmlns:v="urn:schemas-microsoft-com:vml" xmlns:wp14="http://schemas.microsoft.com/office/word/2010/wordprocessingDrawing" xmlns:wp="http://schemas.openxmlformats.org/drawingml/2006/wordprocessingDrawing" xmlns:w10="urn:schemas-microsoft-com:office:word" xmlns:w="http://schemas.openxmlformats.org/wordprocessingml/2006/main" xmlns:w14="http://schemas.microsoft.com/office/word/2010/wordml" xmlns:w15="http://schemas.microsoft.com/office/word/2012/wordml" xmlns:w16cex="http://schemas.microsoft.com/office/word/2018/wordml/cex" xmlns:w16cid="http://schemas.microsoft.com/office/word/2016/wordml/cid" xmlns:w16="http://schemas.microsoft.com/office/word/2018/wordml" xmlns:w16sdtdh="http://schemas.microsoft.com/office/word/2020/wordml/sdtdatahash" xmlns:w16se="http://schemas.microsoft.com/office/word/2015/wordml/symex" xmlns:wpg="http://schemas.microsoft.com/office/word/2010/wordprocessingGroup" xmlns:wpi="http://schemas.microsoft.com/office/word/2010/wordprocessingInk" xmlns:wne="http://schemas.microsoft.com/office/word/2006/wordml" xmlns:wps="http://schemas.microsoft.com/office/word/2010/wordprocessingShape" mc:Ignorable="w14 w15 w16se w16cid w16 w16cex w16sdtdh wp14">
+<w:ftr xmlns:wpc="http://schemas.microsoft.com/office/word/2010/wordprocessingCanvas" xmlns:cx="http://schemas.microsoft.com/office/drawing/2014/chartex" xmlns:cx1="http://schemas.microsoft.com/office/drawing/2015/9/8/chartex" xmlns:mc="http://schemas.openxmlformats.org/markup-compatibility/2006" xmlns:o="urn:schemas-microsoft-com:office:office" xmlns:r="http://schemas.openxmlformats.org/officeDocument/2006/relationships" xmlns:m="http://schemas.openxmlformats.org/officeDocument/2006/math" xmlns:v="urn:schemas-microsoft-com:vml" xmlns:wp14="http://schemas.microsoft.com/office/word/2010/wordprocessingDrawing" xmlns:wp="http://schemas.openxmlformats.org/drawingml/2006/wordprocessingDrawing" xmlns:w10="urn:schemas-microsoft-com:office:word" xmlns:w="http://schemas.openxmlformats.org/wordprocessingml/2006/main" xmlns:w14="http://schemas.microsoft.com/office/word/2010/wordml" xmlns:w15="http://schemas.microsoft.com/office/word/2012/wordml" xmlns:w16se="http://schemas.microsoft.com/office/word/2015/wordml/symex" xmlns:wpg="http://schemas.microsoft.com/office/word/2010/wordprocessingGroup" xmlns:wpi="http://schemas.microsoft.com/office/word/2010/wordprocessingInk" xmlns:wne="http://schemas.microsoft.com/office/word/2006/wordml" xmlns:wps="http://schemas.microsoft.com/office/word/2010/wordprocessingShape" mc:Ignorable="w14 w15 w16se wp14">
   <w:p/>
 </w:ftr>
 </file>
 
 <file path=word/footer3.xml><?xml version="1.0" encoding="utf-8"?>
-<w:ftr xmlns:wpc="http://schemas.microsoft.com/office/word/2010/wordprocessingCanvas" xmlns:cx="http://schemas.microsoft.com/office/drawing/2014/chartex" xmlns:cx1="http://schemas.microsoft.com/office/drawing/2015/9/8/chartex" xmlns:cx2="http://schemas.microsoft.com/office/drawing/2015/10/21/chartex" xmlns:cx3="http://schemas.microsoft.com/office/drawing/2016/5/9/chartex" xmlns:cx4="http://schemas.microsoft.com/office/drawing/2016/5/10/chartex" xmlns:cx5="http://schemas.microsoft.com/office/drawing/2016/5/11/chartex" xmlns:cx6="http://schemas.microsoft.com/office/drawing/2016/5/12/chartex" xmlns:cx7="http://schemas.microsoft.com/office/drawing/2016/5/13/chartex" xmlns:cx8="http://schemas.microsoft.com/office/drawing/2016/5/14/chartex" xmlns:mc="http://schemas.openxmlformats.org/markup-compatibility/2006" xmlns:aink="http://schemas.microsoft.com/office/drawing/2016/ink" xmlns:am3d="http://schemas.microsoft.com/office/drawing/2017/model3d" xmlns:o="urn:schemas-microsoft-com:office:office" xmlns:r="http://schemas.openxmlformats.org/officeDocument/2006/relationships" xmlns:m="http://schemas.openxmlformats.org/officeDocument/2006/math" xmlns:v="urn:schemas-microsoft-com:vml" xmlns:wp14="http://schemas.microsoft.com/office/word/2010/wordprocessingDrawing" xmlns:wp="http://schemas.openxmlformats.org/drawingml/2006/wordprocessingDrawing" xmlns:w10="urn:schemas-microsoft-com:office:word" xmlns:w="http://schemas.openxmlformats.org/wordprocessingml/2006/main" xmlns:w14="http://schemas.microsoft.com/office/word/2010/wordml" xmlns:w15="http://schemas.microsoft.com/office/word/2012/wordml" xmlns:w16cex="http://schemas.microsoft.com/office/word/2018/wordml/cex" xmlns:w16cid="http://schemas.microsoft.com/office/word/2016/wordml/cid" xmlns:w16="http://schemas.microsoft.com/office/word/2018/wordml" xmlns:w16sdtdh="http://schemas.microsoft.com/office/word/2020/wordml/sdtdatahash" xmlns:w16se="http://schemas.microsoft.com/office/word/2015/wordml/symex" xmlns:wpg="http://schemas.microsoft.com/office/word/2010/wordprocessingGroup" xmlns:wpi="http://schemas.microsoft.com/office/word/2010/wordprocessingInk" xmlns:wne="http://schemas.microsoft.com/office/word/2006/wordml" xmlns:wps="http://schemas.microsoft.com/office/word/2010/wordprocessingShape" mc:Ignorable="w14 w15 w16se w16cid w16 w16cex w16sdtdh wp14">
+<w:ftr xmlns:wpc="http://schemas.microsoft.com/office/word/2010/wordprocessingCanvas" xmlns:cx="http://schemas.microsoft.com/office/drawing/2014/chartex" xmlns:cx1="http://schemas.microsoft.com/office/drawing/2015/9/8/chartex" xmlns:mc="http://schemas.openxmlformats.org/markup-compatibility/2006" xmlns:o="urn:schemas-microsoft-com:office:office" xmlns:r="http://schemas.openxmlformats.org/officeDocument/2006/relationships" xmlns:m="http://schemas.openxmlformats.org/officeDocument/2006/math" xmlns:v="urn:schemas-microsoft-com:vml" xmlns:wp14="http://schemas.microsoft.com/office/word/2010/wordprocessingDrawing" xmlns:wp="http://schemas.openxmlformats.org/drawingml/2006/wordprocessingDrawing" xmlns:w10="urn:schemas-microsoft-com:office:word" xmlns:w="http://schemas.openxmlformats.org/wordprocessingml/2006/main" xmlns:w14="http://schemas.microsoft.com/office/word/2010/wordml" xmlns:w15="http://schemas.microsoft.com/office/word/2012/wordml" xmlns:w16se="http://schemas.microsoft.com/office/word/2015/wordml/symex" xmlns:wpg="http://schemas.microsoft.com/office/word/2010/wordprocessingGroup" xmlns:wpi="http://schemas.microsoft.com/office/word/2010/wordprocessingInk" xmlns:wne="http://schemas.microsoft.com/office/word/2006/wordml" xmlns:wps="http://schemas.microsoft.com/office/word/2010/wordprocessingShape" mc:Ignorable="w14 w15 w16se wp14">
   <w:p/>
 </w:ftr>
 </file>
 
 <file path=word/footer4.xml><?xml version="1.0" encoding="utf-8"?>
-<w:ftr xmlns:wpc="http://schemas.microsoft.com/office/word/2010/wordprocessingCanvas" xmlns:cx="http://schemas.microsoft.com/office/drawing/2014/chartex" xmlns:cx1="http://schemas.microsoft.com/office/drawing/2015/9/8/chartex" xmlns:cx2="http://schemas.microsoft.com/office/drawing/2015/10/21/chartex" xmlns:cx3="http://schemas.microsoft.com/office/drawing/2016/5/9/chartex" xmlns:cx4="http://schemas.microsoft.com/office/drawing/2016/5/10/chartex" xmlns:cx5="http://schemas.microsoft.com/office/drawing/2016/5/11/chartex" xmlns:cx6="http://schemas.microsoft.com/office/drawing/2016/5/12/chartex" xmlns:cx7="http://schemas.microsoft.com/office/drawing/2016/5/13/chartex" xmlns:cx8="http://schemas.microsoft.com/office/drawing/2016/5/14/chartex" xmlns:mc="http://schemas.openxmlformats.org/markup-compatibility/2006" xmlns:aink="http://schemas.microsoft.com/office/drawing/2016/ink" xmlns:am3d="http://schemas.microsoft.com/office/drawing/2017/model3d" xmlns:o="urn:schemas-microsoft-com:office:office" xmlns:r="http://schemas.openxmlformats.org/officeDocument/2006/relationships" xmlns:m="http://schemas.openxmlformats.org/officeDocument/2006/math" xmlns:v="urn:schemas-microsoft-com:vml" xmlns:wp14="http://schemas.microsoft.com/office/word/2010/wordprocessingDrawing" xmlns:wp="http://schemas.openxmlformats.org/drawingml/2006/wordprocessingDrawing" xmlns:w10="urn:schemas-microsoft-com:office:word" xmlns:w="http://schemas.openxmlformats.org/wordprocessingml/2006/main" xmlns:w14="http://schemas.microsoft.com/office/word/2010/wordml" xmlns:w15="http://schemas.microsoft.com/office/word/2012/wordml" xmlns:w16cex="http://schemas.microsoft.com/office/word/2018/wordml/cex" xmlns:w16cid="http://schemas.microsoft.com/office/word/2016/wordml/cid" xmlns:w16="http://schemas.microsoft.com/office/word/2018/wordml" xmlns:w16sdtdh="http://schemas.microsoft.com/office/word/2020/wordml/sdtdatahash" xmlns:w16se="http://schemas.microsoft.com/office/word/2015/wordml/symex" xmlns:wpg="http://schemas.microsoft.com/office/word/2010/wordprocessingGroup" xmlns:wpi="http://schemas.microsoft.com/office/word/2010/wordprocessingInk" xmlns:wne="http://schemas.microsoft.com/office/word/2006/wordml" xmlns:wps="http://schemas.microsoft.com/office/word/2010/wordprocessingShape" mc:Ignorable="w14 w15 w16se w16cid w16 w16cex w16sdtdh wp14">
+<w:ftr xmlns:wpc="http://schemas.microsoft.com/office/word/2010/wordprocessingCanvas" xmlns:cx="http://schemas.microsoft.com/office/drawing/2014/chartex" xmlns:cx1="http://schemas.microsoft.com/office/drawing/2015/9/8/chartex" xmlns:mc="http://schemas.openxmlformats.org/markup-compatibility/2006" xmlns:o="urn:schemas-microsoft-com:office:office" xmlns:r="http://schemas.openxmlformats.org/officeDocument/2006/relationships" xmlns:m="http://schemas.openxmlformats.org/officeDocument/2006/math" xmlns:v="urn:schemas-microsoft-com:vml" xmlns:wp14="http://schemas.microsoft.com/office/word/2010/wordprocessingDrawing" xmlns:wp="http://schemas.openxmlformats.org/drawingml/2006/wordprocessingDrawing" xmlns:w10="urn:schemas-microsoft-com:office:word" xmlns:w="http://schemas.openxmlformats.org/wordprocessingml/2006/main" xmlns:w14="http://schemas.microsoft.com/office/word/2010/wordml" xmlns:w15="http://schemas.microsoft.com/office/word/2012/wordml" xmlns:w16se="http://schemas.microsoft.com/office/word/2015/wordml/symex" xmlns:wpg="http://schemas.microsoft.com/office/word/2010/wordprocessingGroup" xmlns:wpi="http://schemas.microsoft.com/office/word/2010/wordprocessingInk" xmlns:wne="http://schemas.microsoft.com/office/word/2006/wordml" xmlns:wps="http://schemas.microsoft.com/office/word/2010/wordprocessingShape" mc:Ignorable="w14 w15 w16se wp14">
   <w:p>
     <w:r>
       <w:fldChar w:fldCharType="begin"/>
@@ -8347,7 +8991,7 @@
 </file>
 
 <file path=word/footer5.xml><?xml version="1.0" encoding="utf-8"?>
-<w:ftr xmlns:wpc="http://schemas.microsoft.com/office/word/2010/wordprocessingCanvas" xmlns:cx="http://schemas.microsoft.com/office/drawing/2014/chartex" xmlns:cx1="http://schemas.microsoft.com/office/drawing/2015/9/8/chartex" xmlns:cx2="http://schemas.microsoft.com/office/drawing/2015/10/21/chartex" xmlns:cx3="http://schemas.microsoft.com/office/drawing/2016/5/9/chartex" xmlns:cx4="http://schemas.microsoft.com/office/drawing/2016/5/10/chartex" xmlns:cx5="http://schemas.microsoft.com/office/drawing/2016/5/11/chartex" xmlns:cx6="http://schemas.microsoft.com/office/drawing/2016/5/12/chartex" xmlns:cx7="http://schemas.microsoft.com/office/drawing/2016/5/13/chartex" xmlns:cx8="http://schemas.microsoft.com/office/drawing/2016/5/14/chartex" xmlns:mc="http://schemas.openxmlformats.org/markup-compatibility/2006" xmlns:aink="http://schemas.microsoft.com/office/drawing/2016/ink" xmlns:am3d="http://schemas.microsoft.com/office/drawing/2017/model3d" xmlns:o="urn:schemas-microsoft-com:office:office" xmlns:r="http://schemas.openxmlformats.org/officeDocument/2006/relationships" xmlns:m="http://schemas.openxmlformats.org/officeDocument/2006/math" xmlns:v="urn:schemas-microsoft-com:vml" xmlns:wp14="http://schemas.microsoft.com/office/word/2010/wordprocessingDrawing" xmlns:wp="http://schemas.openxmlformats.org/drawingml/2006/wordprocessingDrawing" xmlns:w10="urn:schemas-microsoft-com:office:word" xmlns:w="http://schemas.openxmlformats.org/wordprocessingml/2006/main" xmlns:w14="http://schemas.microsoft.com/office/word/2010/wordml" xmlns:w15="http://schemas.microsoft.com/office/word/2012/wordml" xmlns:w16cex="http://schemas.microsoft.com/office/word/2018/wordml/cex" xmlns:w16cid="http://schemas.microsoft.com/office/word/2016/wordml/cid" xmlns:w16="http://schemas.microsoft.com/office/word/2018/wordml" xmlns:w16sdtdh="http://schemas.microsoft.com/office/word/2020/wordml/sdtdatahash" xmlns:w16se="http://schemas.microsoft.com/office/word/2015/wordml/symex" xmlns:wpg="http://schemas.microsoft.com/office/word/2010/wordprocessingGroup" xmlns:wpi="http://schemas.microsoft.com/office/word/2010/wordprocessingInk" xmlns:wne="http://schemas.microsoft.com/office/word/2006/wordml" xmlns:wps="http://schemas.microsoft.com/office/word/2010/wordprocessingShape" mc:Ignorable="w14 w15 w16se w16cid w16 w16cex w16sdtdh wp14">
+<w:ftr xmlns:wpc="http://schemas.microsoft.com/office/word/2010/wordprocessingCanvas" xmlns:cx="http://schemas.microsoft.com/office/drawing/2014/chartex" xmlns:cx1="http://schemas.microsoft.com/office/drawing/2015/9/8/chartex" xmlns:mc="http://schemas.openxmlformats.org/markup-compatibility/2006" xmlns:o="urn:schemas-microsoft-com:office:office" xmlns:r="http://schemas.openxmlformats.org/officeDocument/2006/relationships" xmlns:m="http://schemas.openxmlformats.org/officeDocument/2006/math" xmlns:v="urn:schemas-microsoft-com:vml" xmlns:wp14="http://schemas.microsoft.com/office/word/2010/wordprocessingDrawing" xmlns:wp="http://schemas.openxmlformats.org/drawingml/2006/wordprocessingDrawing" xmlns:w10="urn:schemas-microsoft-com:office:word" xmlns:w="http://schemas.openxmlformats.org/wordprocessingml/2006/main" xmlns:w14="http://schemas.microsoft.com/office/word/2010/wordml" xmlns:w15="http://schemas.microsoft.com/office/word/2012/wordml" xmlns:w16se="http://schemas.microsoft.com/office/word/2015/wordml/symex" xmlns:wpg="http://schemas.microsoft.com/office/word/2010/wordprocessingGroup" xmlns:wpi="http://schemas.microsoft.com/office/word/2010/wordprocessingInk" xmlns:wne="http://schemas.microsoft.com/office/word/2006/wordml" xmlns:wps="http://schemas.microsoft.com/office/word/2010/wordprocessingShape" mc:Ignorable="w14 w15 w16se wp14">
   <w:p>
     <w:r>
       <w:fldChar w:fldCharType="begin"/>
@@ -8361,9 +9005,10 @@
     <w:r>
       <w:rPr>
         <w:b/>
+        <w:noProof/>
         <w:sz w:val="20"/>
       </w:rPr>
-      <w:t>i</w:t>
+      <w:t>iv</w:t>
     </w:r>
     <w:r>
       <w:rPr>
@@ -8377,7 +9022,7 @@
 </file>
 
 <file path=word/footer6.xml><?xml version="1.0" encoding="utf-8"?>
-<w:ftr xmlns:wpc="http://schemas.microsoft.com/office/word/2010/wordprocessingCanvas" xmlns:cx="http://schemas.microsoft.com/office/drawing/2014/chartex" xmlns:cx1="http://schemas.microsoft.com/office/drawing/2015/9/8/chartex" xmlns:cx2="http://schemas.microsoft.com/office/drawing/2015/10/21/chartex" xmlns:cx3="http://schemas.microsoft.com/office/drawing/2016/5/9/chartex" xmlns:cx4="http://schemas.microsoft.com/office/drawing/2016/5/10/chartex" xmlns:cx5="http://schemas.microsoft.com/office/drawing/2016/5/11/chartex" xmlns:cx6="http://schemas.microsoft.com/office/drawing/2016/5/12/chartex" xmlns:cx7="http://schemas.microsoft.com/office/drawing/2016/5/13/chartex" xmlns:cx8="http://schemas.microsoft.com/office/drawing/2016/5/14/chartex" xmlns:mc="http://schemas.openxmlformats.org/markup-compatibility/2006" xmlns:aink="http://schemas.microsoft.com/office/drawing/2016/ink" xmlns:am3d="http://schemas.microsoft.com/office/drawing/2017/model3d" xmlns:o="urn:schemas-microsoft-com:office:office" xmlns:r="http://schemas.openxmlformats.org/officeDocument/2006/relationships" xmlns:m="http://schemas.openxmlformats.org/officeDocument/2006/math" xmlns:v="urn:schemas-microsoft-com:vml" xmlns:wp14="http://schemas.microsoft.com/office/word/2010/wordprocessingDrawing" xmlns:wp="http://schemas.openxmlformats.org/drawingml/2006/wordprocessingDrawing" xmlns:w10="urn:schemas-microsoft-com:office:word" xmlns:w="http://schemas.openxmlformats.org/wordprocessingml/2006/main" xmlns:w14="http://schemas.microsoft.com/office/word/2010/wordml" xmlns:w15="http://schemas.microsoft.com/office/word/2012/wordml" xmlns:w16cex="http://schemas.microsoft.com/office/word/2018/wordml/cex" xmlns:w16cid="http://schemas.microsoft.com/office/word/2016/wordml/cid" xmlns:w16="http://schemas.microsoft.com/office/word/2018/wordml" xmlns:w16sdtdh="http://schemas.microsoft.com/office/word/2020/wordml/sdtdatahash" xmlns:w16se="http://schemas.microsoft.com/office/word/2015/wordml/symex" xmlns:wpg="http://schemas.microsoft.com/office/word/2010/wordprocessingGroup" xmlns:wpi="http://schemas.microsoft.com/office/word/2010/wordprocessingInk" xmlns:wne="http://schemas.microsoft.com/office/word/2006/wordml" xmlns:wps="http://schemas.microsoft.com/office/word/2010/wordprocessingShape" mc:Ignorable="w14 w15 w16se w16cid w16 w16cex w16sdtdh wp14">
+<w:ftr xmlns:wpc="http://schemas.microsoft.com/office/word/2010/wordprocessingCanvas" xmlns:cx="http://schemas.microsoft.com/office/drawing/2014/chartex" xmlns:cx1="http://schemas.microsoft.com/office/drawing/2015/9/8/chartex" xmlns:mc="http://schemas.openxmlformats.org/markup-compatibility/2006" xmlns:o="urn:schemas-microsoft-com:office:office" xmlns:r="http://schemas.openxmlformats.org/officeDocument/2006/relationships" xmlns:m="http://schemas.openxmlformats.org/officeDocument/2006/math" xmlns:v="urn:schemas-microsoft-com:vml" xmlns:wp14="http://schemas.microsoft.com/office/word/2010/wordprocessingDrawing" xmlns:wp="http://schemas.openxmlformats.org/drawingml/2006/wordprocessingDrawing" xmlns:w10="urn:schemas-microsoft-com:office:word" xmlns:w="http://schemas.openxmlformats.org/wordprocessingml/2006/main" xmlns:w14="http://schemas.microsoft.com/office/word/2010/wordml" xmlns:w15="http://schemas.microsoft.com/office/word/2012/wordml" xmlns:w16se="http://schemas.microsoft.com/office/word/2015/wordml/symex" xmlns:wpg="http://schemas.microsoft.com/office/word/2010/wordprocessingGroup" xmlns:wpi="http://schemas.microsoft.com/office/word/2010/wordprocessingInk" xmlns:wne="http://schemas.microsoft.com/office/word/2006/wordml" xmlns:wps="http://schemas.microsoft.com/office/word/2010/wordprocessingShape" mc:Ignorable="w14 w15 w16se wp14">
   <w:p>
     <w:r>
       <w:fldChar w:fldCharType="begin"/>
@@ -8407,7 +9052,7 @@
 </file>
 
 <file path=word/footer7.xml><?xml version="1.0" encoding="utf-8"?>
-<w:ftr xmlns:wpc="http://schemas.microsoft.com/office/word/2010/wordprocessingCanvas" xmlns:cx="http://schemas.microsoft.com/office/drawing/2014/chartex" xmlns:cx1="http://schemas.microsoft.com/office/drawing/2015/9/8/chartex" xmlns:cx2="http://schemas.microsoft.com/office/drawing/2015/10/21/chartex" xmlns:cx3="http://schemas.microsoft.com/office/drawing/2016/5/9/chartex" xmlns:cx4="http://schemas.microsoft.com/office/drawing/2016/5/10/chartex" xmlns:cx5="http://schemas.microsoft.com/office/drawing/2016/5/11/chartex" xmlns:cx6="http://schemas.microsoft.com/office/drawing/2016/5/12/chartex" xmlns:cx7="http://schemas.microsoft.com/office/drawing/2016/5/13/chartex" xmlns:cx8="http://schemas.microsoft.com/office/drawing/2016/5/14/chartex" xmlns:mc="http://schemas.openxmlformats.org/markup-compatibility/2006" xmlns:aink="http://schemas.microsoft.com/office/drawing/2016/ink" xmlns:am3d="http://schemas.microsoft.com/office/drawing/2017/model3d" xmlns:o="urn:schemas-microsoft-com:office:office" xmlns:r="http://schemas.openxmlformats.org/officeDocument/2006/relationships" xmlns:m="http://schemas.openxmlformats.org/officeDocument/2006/math" xmlns:v="urn:schemas-microsoft-com:vml" xmlns:wp14="http://schemas.microsoft.com/office/word/2010/wordprocessingDrawing" xmlns:wp="http://schemas.openxmlformats.org/drawingml/2006/wordprocessingDrawing" xmlns:w10="urn:schemas-microsoft-com:office:word" xmlns:w="http://schemas.openxmlformats.org/wordprocessingml/2006/main" xmlns:w14="http://schemas.microsoft.com/office/word/2010/wordml" xmlns:w15="http://schemas.microsoft.com/office/word/2012/wordml" xmlns:w16cex="http://schemas.microsoft.com/office/word/2018/wordml/cex" xmlns:w16cid="http://schemas.microsoft.com/office/word/2016/wordml/cid" xmlns:w16="http://schemas.microsoft.com/office/word/2018/wordml" xmlns:w16sdtdh="http://schemas.microsoft.com/office/word/2020/wordml/sdtdatahash" xmlns:w16se="http://schemas.microsoft.com/office/word/2015/wordml/symex" xmlns:wpg="http://schemas.microsoft.com/office/word/2010/wordprocessingGroup" xmlns:wpi="http://schemas.microsoft.com/office/word/2010/wordprocessingInk" xmlns:wne="http://schemas.microsoft.com/office/word/2006/wordml" xmlns:wps="http://schemas.microsoft.com/office/word/2010/wordprocessingShape" mc:Ignorable="w14 w15 w16se w16cid w16 w16cex w16sdtdh wp14">
+<w:ftr xmlns:wpc="http://schemas.microsoft.com/office/word/2010/wordprocessingCanvas" xmlns:cx="http://schemas.microsoft.com/office/drawing/2014/chartex" xmlns:cx1="http://schemas.microsoft.com/office/drawing/2015/9/8/chartex" xmlns:mc="http://schemas.openxmlformats.org/markup-compatibility/2006" xmlns:o="urn:schemas-microsoft-com:office:office" xmlns:r="http://schemas.openxmlformats.org/officeDocument/2006/relationships" xmlns:m="http://schemas.openxmlformats.org/officeDocument/2006/math" xmlns:v="urn:schemas-microsoft-com:vml" xmlns:wp14="http://schemas.microsoft.com/office/word/2010/wordprocessingDrawing" xmlns:wp="http://schemas.openxmlformats.org/drawingml/2006/wordprocessingDrawing" xmlns:w10="urn:schemas-microsoft-com:office:word" xmlns:w="http://schemas.openxmlformats.org/wordprocessingml/2006/main" xmlns:w14="http://schemas.microsoft.com/office/word/2010/wordml" xmlns:w15="http://schemas.microsoft.com/office/word/2012/wordml" xmlns:w16se="http://schemas.microsoft.com/office/word/2015/wordml/symex" xmlns:wpg="http://schemas.microsoft.com/office/word/2010/wordprocessingGroup" xmlns:wpi="http://schemas.microsoft.com/office/word/2010/wordprocessingInk" xmlns:wne="http://schemas.microsoft.com/office/word/2006/wordml" xmlns:wps="http://schemas.microsoft.com/office/word/2010/wordprocessingShape" mc:Ignorable="w14 w15 w16se wp14">
   <w:p>
     <w:r>
       <w:fldChar w:fldCharType="begin"/>
@@ -8439,7 +9084,7 @@
 </file>
 
 <file path=word/footer8.xml><?xml version="1.0" encoding="utf-8"?>
-<w:ftr xmlns:wpc="http://schemas.microsoft.com/office/word/2010/wordprocessingCanvas" xmlns:cx="http://schemas.microsoft.com/office/drawing/2014/chartex" xmlns:cx1="http://schemas.microsoft.com/office/drawing/2015/9/8/chartex" xmlns:cx2="http://schemas.microsoft.com/office/drawing/2015/10/21/chartex" xmlns:cx3="http://schemas.microsoft.com/office/drawing/2016/5/9/chartex" xmlns:cx4="http://schemas.microsoft.com/office/drawing/2016/5/10/chartex" xmlns:cx5="http://schemas.microsoft.com/office/drawing/2016/5/11/chartex" xmlns:cx6="http://schemas.microsoft.com/office/drawing/2016/5/12/chartex" xmlns:cx7="http://schemas.microsoft.com/office/drawing/2016/5/13/chartex" xmlns:cx8="http://schemas.microsoft.com/office/drawing/2016/5/14/chartex" xmlns:mc="http://schemas.openxmlformats.org/markup-compatibility/2006" xmlns:aink="http://schemas.microsoft.com/office/drawing/2016/ink" xmlns:am3d="http://schemas.microsoft.com/office/drawing/2017/model3d" xmlns:o="urn:schemas-microsoft-com:office:office" xmlns:r="http://schemas.openxmlformats.org/officeDocument/2006/relationships" xmlns:m="http://schemas.openxmlformats.org/officeDocument/2006/math" xmlns:v="urn:schemas-microsoft-com:vml" xmlns:wp14="http://schemas.microsoft.com/office/word/2010/wordprocessingDrawing" xmlns:wp="http://schemas.openxmlformats.org/drawingml/2006/wordprocessingDrawing" xmlns:w10="urn:schemas-microsoft-com:office:word" xmlns:w="http://schemas.openxmlformats.org/wordprocessingml/2006/main" xmlns:w14="http://schemas.microsoft.com/office/word/2010/wordml" xmlns:w15="http://schemas.microsoft.com/office/word/2012/wordml" xmlns:w16cex="http://schemas.microsoft.com/office/word/2018/wordml/cex" xmlns:w16cid="http://schemas.microsoft.com/office/word/2016/wordml/cid" xmlns:w16="http://schemas.microsoft.com/office/word/2018/wordml" xmlns:w16sdtdh="http://schemas.microsoft.com/office/word/2020/wordml/sdtdatahash" xmlns:w16se="http://schemas.microsoft.com/office/word/2015/wordml/symex" xmlns:wpg="http://schemas.microsoft.com/office/word/2010/wordprocessingGroup" xmlns:wpi="http://schemas.microsoft.com/office/word/2010/wordprocessingInk" xmlns:wne="http://schemas.microsoft.com/office/word/2006/wordml" xmlns:wps="http://schemas.microsoft.com/office/word/2010/wordprocessingShape" mc:Ignorable="w14 w15 w16se w16cid w16 w16cex w16sdtdh wp14">
+<w:ftr xmlns:wpc="http://schemas.microsoft.com/office/word/2010/wordprocessingCanvas" xmlns:cx="http://schemas.microsoft.com/office/drawing/2014/chartex" xmlns:cx1="http://schemas.microsoft.com/office/drawing/2015/9/8/chartex" xmlns:mc="http://schemas.openxmlformats.org/markup-compatibility/2006" xmlns:o="urn:schemas-microsoft-com:office:office" xmlns:r="http://schemas.openxmlformats.org/officeDocument/2006/relationships" xmlns:m="http://schemas.openxmlformats.org/officeDocument/2006/math" xmlns:v="urn:schemas-microsoft-com:vml" xmlns:wp14="http://schemas.microsoft.com/office/word/2010/wordprocessingDrawing" xmlns:wp="http://schemas.openxmlformats.org/drawingml/2006/wordprocessingDrawing" xmlns:w10="urn:schemas-microsoft-com:office:word" xmlns:w="http://schemas.openxmlformats.org/wordprocessingml/2006/main" xmlns:w14="http://schemas.microsoft.com/office/word/2010/wordml" xmlns:w15="http://schemas.microsoft.com/office/word/2012/wordml" xmlns:w16se="http://schemas.microsoft.com/office/word/2015/wordml/symex" xmlns:wpg="http://schemas.microsoft.com/office/word/2010/wordprocessingGroup" xmlns:wpi="http://schemas.microsoft.com/office/word/2010/wordprocessingInk" xmlns:wne="http://schemas.microsoft.com/office/word/2006/wordml" xmlns:wps="http://schemas.microsoft.com/office/word/2010/wordprocessingShape" mc:Ignorable="w14 w15 w16se wp14">
   <w:p>
     <w:r>
       <w:fldChar w:fldCharType="begin"/>
@@ -8453,9 +9098,10 @@
     <w:r>
       <w:rPr>
         <w:b/>
+        <w:noProof/>
         <w:sz w:val="20"/>
       </w:rPr>
-      <w:t>1</w:t>
+      <w:t>25</w:t>
     </w:r>
     <w:r>
       <w:rPr>
@@ -8471,7 +9117,7 @@
 </file>
 
 <file path=word/footer9.xml><?xml version="1.0" encoding="utf-8"?>
-<w:ftr xmlns:wpc="http://schemas.microsoft.com/office/word/2010/wordprocessingCanvas" xmlns:cx="http://schemas.microsoft.com/office/drawing/2014/chartex" xmlns:cx1="http://schemas.microsoft.com/office/drawing/2015/9/8/chartex" xmlns:cx2="http://schemas.microsoft.com/office/drawing/2015/10/21/chartex" xmlns:cx3="http://schemas.microsoft.com/office/drawing/2016/5/9/chartex" xmlns:cx4="http://schemas.microsoft.com/office/drawing/2016/5/10/chartex" xmlns:cx5="http://schemas.microsoft.com/office/drawing/2016/5/11/chartex" xmlns:cx6="http://schemas.microsoft.com/office/drawing/2016/5/12/chartex" xmlns:cx7="http://schemas.microsoft.com/office/drawing/2016/5/13/chartex" xmlns:cx8="http://schemas.microsoft.com/office/drawing/2016/5/14/chartex" xmlns:mc="http://schemas.openxmlformats.org/markup-compatibility/2006" xmlns:aink="http://schemas.microsoft.com/office/drawing/2016/ink" xmlns:am3d="http://schemas.microsoft.com/office/drawing/2017/model3d" xmlns:o="urn:schemas-microsoft-com:office:office" xmlns:r="http://schemas.openxmlformats.org/officeDocument/2006/relationships" xmlns:m="http://schemas.openxmlformats.org/officeDocument/2006/math" xmlns:v="urn:schemas-microsoft-com:vml" xmlns:wp14="http://schemas.microsoft.com/office/word/2010/wordprocessingDrawing" xmlns:wp="http://schemas.openxmlformats.org/drawingml/2006/wordprocessingDrawing" xmlns:w10="urn:schemas-microsoft-com:office:word" xmlns:w="http://schemas.openxmlformats.org/wordprocessingml/2006/main" xmlns:w14="http://schemas.microsoft.com/office/word/2010/wordml" xmlns:w15="http://schemas.microsoft.com/office/word/2012/wordml" xmlns:w16cex="http://schemas.microsoft.com/office/word/2018/wordml/cex" xmlns:w16cid="http://schemas.microsoft.com/office/word/2016/wordml/cid" xmlns:w16="http://schemas.microsoft.com/office/word/2018/wordml" xmlns:w16sdtdh="http://schemas.microsoft.com/office/word/2020/wordml/sdtdatahash" xmlns:w16se="http://schemas.microsoft.com/office/word/2015/wordml/symex" xmlns:wpg="http://schemas.microsoft.com/office/word/2010/wordprocessingGroup" xmlns:wpi="http://schemas.microsoft.com/office/word/2010/wordprocessingInk" xmlns:wne="http://schemas.microsoft.com/office/word/2006/wordml" xmlns:wps="http://schemas.microsoft.com/office/word/2010/wordprocessingShape" mc:Ignorable="w14 w15 w16se w16cid w16 w16cex w16sdtdh wp14">
+<w:ftr xmlns:wpc="http://schemas.microsoft.com/office/word/2010/wordprocessingCanvas" xmlns:cx="http://schemas.microsoft.com/office/drawing/2014/chartex" xmlns:cx1="http://schemas.microsoft.com/office/drawing/2015/9/8/chartex" xmlns:mc="http://schemas.openxmlformats.org/markup-compatibility/2006" xmlns:o="urn:schemas-microsoft-com:office:office" xmlns:r="http://schemas.openxmlformats.org/officeDocument/2006/relationships" xmlns:m="http://schemas.openxmlformats.org/officeDocument/2006/math" xmlns:v="urn:schemas-microsoft-com:vml" xmlns:wp14="http://schemas.microsoft.com/office/word/2010/wordprocessingDrawing" xmlns:wp="http://schemas.openxmlformats.org/drawingml/2006/wordprocessingDrawing" xmlns:w10="urn:schemas-microsoft-com:office:word" xmlns:w="http://schemas.openxmlformats.org/wordprocessingml/2006/main" xmlns:w14="http://schemas.microsoft.com/office/word/2010/wordml" xmlns:w15="http://schemas.microsoft.com/office/word/2012/wordml" xmlns:w16se="http://schemas.microsoft.com/office/word/2015/wordml/symex" xmlns:wpg="http://schemas.microsoft.com/office/word/2010/wordprocessingGroup" xmlns:wpi="http://schemas.microsoft.com/office/word/2010/wordprocessingInk" xmlns:wne="http://schemas.microsoft.com/office/word/2006/wordml" xmlns:wps="http://schemas.microsoft.com/office/word/2010/wordprocessingShape" mc:Ignorable="w14 w15 w16se wp14">
   <w:p>
     <w:r>
       <w:fldChar w:fldCharType="begin"/>
@@ -8503,7 +9149,7 @@
 </file>
 
 <file path=word/footnotes.xml><?xml version="1.0" encoding="utf-8"?>
-<w:footnotes xmlns:wpc="http://schemas.microsoft.com/office/word/2010/wordprocessingCanvas" xmlns:cx="http://schemas.microsoft.com/office/drawing/2014/chartex" xmlns:cx1="http://schemas.microsoft.com/office/drawing/2015/9/8/chartex" xmlns:cx2="http://schemas.microsoft.com/office/drawing/2015/10/21/chartex" xmlns:cx3="http://schemas.microsoft.com/office/drawing/2016/5/9/chartex" xmlns:cx4="http://schemas.microsoft.com/office/drawing/2016/5/10/chartex" xmlns:cx5="http://schemas.microsoft.com/office/drawing/2016/5/11/chartex" xmlns:cx6="http://schemas.microsoft.com/office/drawing/2016/5/12/chartex" xmlns:cx7="http://schemas.microsoft.com/office/drawing/2016/5/13/chartex" xmlns:cx8="http://schemas.microsoft.com/office/drawing/2016/5/14/chartex" xmlns:mc="http://schemas.openxmlformats.org/markup-compatibility/2006" xmlns:aink="http://schemas.microsoft.com/office/drawing/2016/ink" xmlns:am3d="http://schemas.microsoft.com/office/drawing/2017/model3d" xmlns:o="urn:schemas-microsoft-com:office:office" xmlns:r="http://schemas.openxmlformats.org/officeDocument/2006/relationships" xmlns:m="http://schemas.openxmlformats.org/officeDocument/2006/math" xmlns:v="urn:schemas-microsoft-com:vml" xmlns:wp14="http://schemas.microsoft.com/office/word/2010/wordprocessingDrawing" xmlns:wp="http://schemas.openxmlformats.org/drawingml/2006/wordprocessingDrawing" xmlns:w10="urn:schemas-microsoft-com:office:word" xmlns:w="http://schemas.openxmlformats.org/wordprocessingml/2006/main" xmlns:w14="http://schemas.microsoft.com/office/word/2010/wordml" xmlns:w15="http://schemas.microsoft.com/office/word/2012/wordml" xmlns:w16cex="http://schemas.microsoft.com/office/word/2018/wordml/cex" xmlns:w16cid="http://schemas.microsoft.com/office/word/2016/wordml/cid" xmlns:w16="http://schemas.microsoft.com/office/word/2018/wordml" xmlns:w16sdtdh="http://schemas.microsoft.com/office/word/2020/wordml/sdtdatahash" xmlns:w16se="http://schemas.microsoft.com/office/word/2015/wordml/symex" xmlns:wpg="http://schemas.microsoft.com/office/word/2010/wordprocessingGroup" xmlns:wpi="http://schemas.microsoft.com/office/word/2010/wordprocessingInk" xmlns:wne="http://schemas.microsoft.com/office/word/2006/wordml" xmlns:wps="http://schemas.microsoft.com/office/word/2010/wordprocessingShape" mc:Ignorable="w14 w15 w16se w16cid w16 w16cex w16sdtdh wp14">
+<w:footnotes xmlns:wpc="http://schemas.microsoft.com/office/word/2010/wordprocessingCanvas" xmlns:cx="http://schemas.microsoft.com/office/drawing/2014/chartex" xmlns:cx1="http://schemas.microsoft.com/office/drawing/2015/9/8/chartex" xmlns:mc="http://schemas.openxmlformats.org/markup-compatibility/2006" xmlns:o="urn:schemas-microsoft-com:office:office" xmlns:r="http://schemas.openxmlformats.org/officeDocument/2006/relationships" xmlns:m="http://schemas.openxmlformats.org/officeDocument/2006/math" xmlns:v="urn:schemas-microsoft-com:vml" xmlns:wp14="http://schemas.microsoft.com/office/word/2010/wordprocessingDrawing" xmlns:wp="http://schemas.openxmlformats.org/drawingml/2006/wordprocessingDrawing" xmlns:w10="urn:schemas-microsoft-com:office:word" xmlns:w="http://schemas.openxmlformats.org/wordprocessingml/2006/main" xmlns:w14="http://schemas.microsoft.com/office/word/2010/wordml" xmlns:w15="http://schemas.microsoft.com/office/word/2012/wordml" xmlns:w16se="http://schemas.microsoft.com/office/word/2015/wordml/symex" xmlns:wpg="http://schemas.microsoft.com/office/word/2010/wordprocessingGroup" xmlns:wpi="http://schemas.microsoft.com/office/word/2010/wordprocessingInk" xmlns:wne="http://schemas.microsoft.com/office/word/2006/wordml" xmlns:wps="http://schemas.microsoft.com/office/word/2010/wordprocessingShape" mc:Ignorable="w14 w15 w16se wp14">
   <w:footnote w:type="separator" w:id="-1">
     <w:p>
       <w:r>
@@ -8526,7 +9172,7 @@
 </file>
 
 <file path=word/numbering.xml><?xml version="1.0" encoding="utf-8"?>
-<w:numbering xmlns:wpc="http://schemas.microsoft.com/office/word/2010/wordprocessingCanvas" xmlns:cx="http://schemas.microsoft.com/office/drawing/2014/chartex" xmlns:cx1="http://schemas.microsoft.com/office/drawing/2015/9/8/chartex" xmlns:cx2="http://schemas.microsoft.com/office/drawing/2015/10/21/chartex" xmlns:cx3="http://schemas.microsoft.com/office/drawing/2016/5/9/chartex" xmlns:cx4="http://schemas.microsoft.com/office/drawing/2016/5/10/chartex" xmlns:cx5="http://schemas.microsoft.com/office/drawing/2016/5/11/chartex" xmlns:cx6="http://schemas.microsoft.com/office/drawing/2016/5/12/chartex" xmlns:cx7="http://schemas.microsoft.com/office/drawing/2016/5/13/chartex" xmlns:cx8="http://schemas.microsoft.com/office/drawing/2016/5/14/chartex" xmlns:mc="http://schemas.openxmlformats.org/markup-compatibility/2006" xmlns:aink="http://schemas.microsoft.com/office/drawing/2016/ink" xmlns:am3d="http://schemas.microsoft.com/office/drawing/2017/model3d" xmlns:o="urn:schemas-microsoft-com:office:office" xmlns:r="http://schemas.openxmlformats.org/officeDocument/2006/relationships" xmlns:m="http://schemas.openxmlformats.org/officeDocument/2006/math" xmlns:v="urn:schemas-microsoft-com:vml" xmlns:wp14="http://schemas.microsoft.com/office/word/2010/wordprocessingDrawing" xmlns:wp="http://schemas.openxmlformats.org/drawingml/2006/wordprocessingDrawing" xmlns:w10="urn:schemas-microsoft-com:office:word" xmlns:w="http://schemas.openxmlformats.org/wordprocessingml/2006/main" xmlns:w14="http://schemas.microsoft.com/office/word/2010/wordml" xmlns:w15="http://schemas.microsoft.com/office/word/2012/wordml" xmlns:w16cex="http://schemas.microsoft.com/office/word/2018/wordml/cex" xmlns:w16cid="http://schemas.microsoft.com/office/word/2016/wordml/cid" xmlns:w16="http://schemas.microsoft.com/office/word/2018/wordml" xmlns:w16sdtdh="http://schemas.microsoft.com/office/word/2020/wordml/sdtdatahash" xmlns:w16se="http://schemas.microsoft.com/office/word/2015/wordml/symex" xmlns:wpg="http://schemas.microsoft.com/office/word/2010/wordprocessingGroup" xmlns:wpi="http://schemas.microsoft.com/office/word/2010/wordprocessingInk" xmlns:wne="http://schemas.microsoft.com/office/word/2006/wordml" xmlns:wps="http://schemas.microsoft.com/office/word/2010/wordprocessingShape" mc:Ignorable="w14 w15 w16se w16cid w16 w16cex w16sdtdh wp14">
+<w:numbering xmlns:wpc="http://schemas.microsoft.com/office/word/2010/wordprocessingCanvas" xmlns:cx="http://schemas.microsoft.com/office/drawing/2014/chartex" xmlns:cx1="http://schemas.microsoft.com/office/drawing/2015/9/8/chartex" xmlns:mc="http://schemas.openxmlformats.org/markup-compatibility/2006" xmlns:o="urn:schemas-microsoft-com:office:office" xmlns:r="http://schemas.openxmlformats.org/officeDocument/2006/relationships" xmlns:m="http://schemas.openxmlformats.org/officeDocument/2006/math" xmlns:v="urn:schemas-microsoft-com:vml" xmlns:wp14="http://schemas.microsoft.com/office/word/2010/wordprocessingDrawing" xmlns:wp="http://schemas.openxmlformats.org/drawingml/2006/wordprocessingDrawing" xmlns:w10="urn:schemas-microsoft-com:office:word" xmlns:w="http://schemas.openxmlformats.org/wordprocessingml/2006/main" xmlns:w14="http://schemas.microsoft.com/office/word/2010/wordml" xmlns:w15="http://schemas.microsoft.com/office/word/2012/wordml" xmlns:w16se="http://schemas.microsoft.com/office/word/2015/wordml/symex" xmlns:wpg="http://schemas.microsoft.com/office/word/2010/wordprocessingGroup" xmlns:wpi="http://schemas.microsoft.com/office/word/2010/wordprocessingInk" xmlns:wne="http://schemas.microsoft.com/office/word/2006/wordml" xmlns:wps="http://schemas.microsoft.com/office/word/2010/wordprocessingShape" mc:Ignorable="w14 w15 w16se wp14">
   <w:abstractNum w:abstractNumId="0" w15:restartNumberingAfterBreak="0">
     <w:nsid w:val="01E01D30"/>
     <w:multiLevelType w:val="hybridMultilevel"/>
@@ -8740,6 +9386,119 @@
     </w:lvl>
   </w:abstractNum>
   <w:abstractNum w:abstractNumId="1" w15:restartNumberingAfterBreak="0">
+    <w:nsid w:val="0CAC5DB0"/>
+    <w:multiLevelType w:val="hybridMultilevel"/>
+    <w:tmpl w:val="FCA2817A"/>
+    <w:lvl w:ilvl="0" w:tplc="08090001">
+      <w:start w:val="1"/>
+      <w:numFmt w:val="bullet"/>
+      <w:lvlText w:val=""/>
+      <w:lvlJc w:val="left"/>
+      <w:pPr>
+        <w:ind w:left="705" w:hanging="360"/>
+      </w:pPr>
+      <w:rPr>
+        <w:rFonts w:ascii="Symbol" w:hAnsi="Symbol" w:hint="default"/>
+      </w:rPr>
+    </w:lvl>
+    <w:lvl w:ilvl="1" w:tplc="08090003" w:tentative="1">
+      <w:start w:val="1"/>
+      <w:numFmt w:val="bullet"/>
+      <w:lvlText w:val="o"/>
+      <w:lvlJc w:val="left"/>
+      <w:pPr>
+        <w:ind w:left="1425" w:hanging="360"/>
+      </w:pPr>
+      <w:rPr>
+        <w:rFonts w:ascii="Courier New" w:hAnsi="Courier New" w:cs="Courier New" w:hint="default"/>
+      </w:rPr>
+    </w:lvl>
+    <w:lvl w:ilvl="2" w:tplc="08090005" w:tentative="1">
+      <w:start w:val="1"/>
+      <w:numFmt w:val="bullet"/>
+      <w:lvlText w:val=""/>
+      <w:lvlJc w:val="left"/>
+      <w:pPr>
+        <w:ind w:left="2145" w:hanging="360"/>
+      </w:pPr>
+      <w:rPr>
+        <w:rFonts w:ascii="Wingdings" w:hAnsi="Wingdings" w:hint="default"/>
+      </w:rPr>
+    </w:lvl>
+    <w:lvl w:ilvl="3" w:tplc="08090001" w:tentative="1">
+      <w:start w:val="1"/>
+      <w:numFmt w:val="bullet"/>
+      <w:lvlText w:val=""/>
+      <w:lvlJc w:val="left"/>
+      <w:pPr>
+        <w:ind w:left="2865" w:hanging="360"/>
+      </w:pPr>
+      <w:rPr>
+        <w:rFonts w:ascii="Symbol" w:hAnsi="Symbol" w:hint="default"/>
+      </w:rPr>
+    </w:lvl>
+    <w:lvl w:ilvl="4" w:tplc="08090003" w:tentative="1">
+      <w:start w:val="1"/>
+      <w:numFmt w:val="bullet"/>
+      <w:lvlText w:val="o"/>
+      <w:lvlJc w:val="left"/>
+      <w:pPr>
+        <w:ind w:left="3585" w:hanging="360"/>
+      </w:pPr>
+      <w:rPr>
+        <w:rFonts w:ascii="Courier New" w:hAnsi="Courier New" w:cs="Courier New" w:hint="default"/>
+      </w:rPr>
+    </w:lvl>
+    <w:lvl w:ilvl="5" w:tplc="08090005" w:tentative="1">
+      <w:start w:val="1"/>
+      <w:numFmt w:val="bullet"/>
+      <w:lvlText w:val=""/>
+      <w:lvlJc w:val="left"/>
+      <w:pPr>
+        <w:ind w:left="4305" w:hanging="360"/>
+      </w:pPr>
+      <w:rPr>
+        <w:rFonts w:ascii="Wingdings" w:hAnsi="Wingdings" w:hint="default"/>
+      </w:rPr>
+    </w:lvl>
+    <w:lvl w:ilvl="6" w:tplc="08090001" w:tentative="1">
+      <w:start w:val="1"/>
+      <w:numFmt w:val="bullet"/>
+      <w:lvlText w:val=""/>
+      <w:lvlJc w:val="left"/>
+      <w:pPr>
+        <w:ind w:left="5025" w:hanging="360"/>
+      </w:pPr>
+      <w:rPr>
+        <w:rFonts w:ascii="Symbol" w:hAnsi="Symbol" w:hint="default"/>
+      </w:rPr>
+    </w:lvl>
+    <w:lvl w:ilvl="7" w:tplc="08090003" w:tentative="1">
+      <w:start w:val="1"/>
+      <w:numFmt w:val="bullet"/>
+      <w:lvlText w:val="o"/>
+      <w:lvlJc w:val="left"/>
+      <w:pPr>
+        <w:ind w:left="5745" w:hanging="360"/>
+      </w:pPr>
+      <w:rPr>
+        <w:rFonts w:ascii="Courier New" w:hAnsi="Courier New" w:cs="Courier New" w:hint="default"/>
+      </w:rPr>
+    </w:lvl>
+    <w:lvl w:ilvl="8" w:tplc="08090005" w:tentative="1">
+      <w:start w:val="1"/>
+      <w:numFmt w:val="bullet"/>
+      <w:lvlText w:val=""/>
+      <w:lvlJc w:val="left"/>
+      <w:pPr>
+        <w:ind w:left="6465" w:hanging="360"/>
+      </w:pPr>
+      <w:rPr>
+        <w:rFonts w:ascii="Wingdings" w:hAnsi="Wingdings" w:hint="default"/>
+      </w:rPr>
+    </w:lvl>
+  </w:abstractNum>
+  <w:abstractNum w:abstractNumId="2" w15:restartNumberingAfterBreak="0">
     <w:nsid w:val="198956FB"/>
     <w:multiLevelType w:val="multilevel"/>
     <w:tmpl w:val="326E2AA6"/>
@@ -8888,7 +9647,7 @@
       </w:rPr>
     </w:lvl>
   </w:abstractNum>
-  <w:abstractNum w:abstractNumId="2" w15:restartNumberingAfterBreak="0">
+  <w:abstractNum w:abstractNumId="3" w15:restartNumberingAfterBreak="0">
     <w:nsid w:val="238C78C9"/>
     <w:multiLevelType w:val="hybridMultilevel"/>
     <w:tmpl w:val="31E0BE4A"/>
@@ -9100,7 +9859,7 @@
       </w:rPr>
     </w:lvl>
   </w:abstractNum>
-  <w:abstractNum w:abstractNumId="3" w15:restartNumberingAfterBreak="0">
+  <w:abstractNum w:abstractNumId="4" w15:restartNumberingAfterBreak="0">
     <w:nsid w:val="51016299"/>
     <w:multiLevelType w:val="hybridMultilevel"/>
     <w:tmpl w:val="9EB297C0"/>
@@ -9312,7 +10071,7 @@
       </w:rPr>
     </w:lvl>
   </w:abstractNum>
-  <w:abstractNum w:abstractNumId="4" w15:restartNumberingAfterBreak="0">
+  <w:abstractNum w:abstractNumId="5" w15:restartNumberingAfterBreak="0">
     <w:nsid w:val="60445B6F"/>
     <w:multiLevelType w:val="hybridMultilevel"/>
     <w:tmpl w:val="3A449D26"/>
@@ -9405,22 +10164,25 @@
     <w:abstractNumId w:val="0"/>
   </w:num>
   <w:num w:numId="2">
+    <w:abstractNumId w:val="3"/>
+  </w:num>
+  <w:num w:numId="3">
+    <w:abstractNumId w:val="4"/>
+  </w:num>
+  <w:num w:numId="4">
+    <w:abstractNumId w:val="5"/>
+  </w:num>
+  <w:num w:numId="5">
     <w:abstractNumId w:val="2"/>
   </w:num>
-  <w:num w:numId="3">
-    <w:abstractNumId w:val="3"/>
-  </w:num>
-  <w:num w:numId="4">
-    <w:abstractNumId w:val="4"/>
-  </w:num>
-  <w:num w:numId="5">
+  <w:num w:numId="6">
     <w:abstractNumId w:val="1"/>
   </w:num>
 </w:numbering>
 </file>
 
 <file path=word/styles.xml><?xml version="1.0" encoding="utf-8"?>
-<w:styles xmlns:mc="http://schemas.openxmlformats.org/markup-compatibility/2006" xmlns:r="http://schemas.openxmlformats.org/officeDocument/2006/relationships" xmlns:w="http://schemas.openxmlformats.org/wordprocessingml/2006/main" xmlns:w14="http://schemas.microsoft.com/office/word/2010/wordml" xmlns:w15="http://schemas.microsoft.com/office/word/2012/wordml" xmlns:w16cex="http://schemas.microsoft.com/office/word/2018/wordml/cex" xmlns:w16cid="http://schemas.microsoft.com/office/word/2016/wordml/cid" xmlns:w16="http://schemas.microsoft.com/office/word/2018/wordml" xmlns:w16sdtdh="http://schemas.microsoft.com/office/word/2020/wordml/sdtdatahash" xmlns:w16se="http://schemas.microsoft.com/office/word/2015/wordml/symex" mc:Ignorable="w14 w15 w16se w16cid w16 w16cex w16sdtdh">
+<w:styles xmlns:mc="http://schemas.openxmlformats.org/markup-compatibility/2006" xmlns:r="http://schemas.openxmlformats.org/officeDocument/2006/relationships" xmlns:w="http://schemas.openxmlformats.org/wordprocessingml/2006/main" xmlns:w14="http://schemas.microsoft.com/office/word/2010/wordml" xmlns:w15="http://schemas.microsoft.com/office/word/2012/wordml" xmlns:w16se="http://schemas.microsoft.com/office/word/2015/wordml/symex" mc:Ignorable="w14 w15 w16se">
   <w:docDefaults>
     <w:rPrDefault>
       <w:rPr>
@@ -9436,7 +10198,7 @@
       </w:pPr>
     </w:pPrDefault>
   </w:docDefaults>
-  <w:latentStyles w:defLockedState="0" w:defUIPriority="99" w:defSemiHidden="0" w:defUnhideWhenUsed="0" w:defQFormat="0" w:count="376">
+  <w:latentStyles w:defLockedState="0" w:defUIPriority="99" w:defSemiHidden="0" w:defUnhideWhenUsed="0" w:defQFormat="0" w:count="371">
     <w:lsdException w:name="Normal" w:uiPriority="0" w:qFormat="1"/>
     <w:lsdException w:name="heading 1" w:uiPriority="9" w:qFormat="1"/>
     <w:lsdException w:name="heading 2" w:semiHidden="1" w:uiPriority="9" w:unhideWhenUsed="1" w:qFormat="1"/>
@@ -9808,11 +10570,6 @@
     <w:lsdException w:name="List Table 5 Dark Accent 6" w:uiPriority="50"/>
     <w:lsdException w:name="List Table 6 Colorful Accent 6" w:uiPriority="51"/>
     <w:lsdException w:name="List Table 7 Colorful Accent 6" w:uiPriority="52"/>
-    <w:lsdException w:name="Mention" w:semiHidden="1" w:unhideWhenUsed="1"/>
-    <w:lsdException w:name="Smart Hyperlink" w:semiHidden="1" w:unhideWhenUsed="1"/>
-    <w:lsdException w:name="Hashtag" w:semiHidden="1" w:unhideWhenUsed="1"/>
-    <w:lsdException w:name="Unresolved Mention" w:semiHidden="1" w:unhideWhenUsed="1"/>
-    <w:lsdException w:name="Smart Link" w:semiHidden="1" w:unhideWhenUsed="1"/>
   </w:latentStyles>
   <w:style w:type="paragraph" w:default="1" w:styleId="Normal">
     <w:name w:val="Normal"/>
@@ -9895,7 +10652,6 @@
   <w:style w:type="character" w:default="1" w:styleId="DefaultParagraphFont">
     <w:name w:val="Default Paragraph Font"/>
     <w:uiPriority w:val="1"/>
-    <w:semiHidden/>
     <w:unhideWhenUsed/>
   </w:style>
   <w:style w:type="table" w:default="1" w:styleId="TableNormal">
@@ -10093,7 +10849,7 @@
       <w:sz w:val="50"/>
     </w:rPr>
   </w:style>
-  <w:style w:type="character" w:styleId="UnresolvedMention">
+  <w:style w:type="character" w:customStyle="1" w:styleId="UnresolvedMention">
     <w:name w:val="Unresolved Mention"/>
     <w:basedOn w:val="DefaultParagraphFont"/>
     <w:uiPriority w:val="99"/>
@@ -10408,7 +11164,7 @@
 </file>
 
 <file path=customXml/itemProps1.xml><?xml version="1.0" encoding="utf-8"?>
-<ds:datastoreItem xmlns:ds="http://schemas.openxmlformats.org/officeDocument/2006/customXml" ds:itemID="{81C90216-375C-4E29-A642-DAF634A3D24D}">
+<ds:datastoreItem xmlns:ds="http://schemas.openxmlformats.org/officeDocument/2006/customXml" ds:itemID="{EF366A79-791A-4B05-8F18-5FE0C1DC81BC}">
   <ds:schemaRefs>
     <ds:schemaRef ds:uri="http://schemas.openxmlformats.org/officeDocument/2006/bibliography"/>
   </ds:schemaRefs>

</xml_diff>

<commit_message>
A variety of additions...
Mostly in the research section, but also toolsets and designing the handcrafted
</commit_message>
<xml_diff>
--- a/ReportWIP.docx
+++ b/ReportWIP.docx
@@ -3241,7 +3241,7 @@
               </wp:inline>
             </w:drawing>
           </mc:Choice>
-          <mc:Fallback xmlns:w16sdtdh="http://schemas.microsoft.com/office/word/2020/wordml/sdtdatahash" xmlns:w16="http://schemas.microsoft.com/office/word/2018/wordml" xmlns:w16cid="http://schemas.microsoft.com/office/word/2016/wordml/cid" xmlns:w16cex="http://schemas.microsoft.com/office/word/2018/wordml/cex" xmlns:am3d="http://schemas.microsoft.com/office/drawing/2017/model3d" xmlns:aink="http://schemas.microsoft.com/office/drawing/2016/ink" xmlns:cx8="http://schemas.microsoft.com/office/drawing/2016/5/14/chartex" xmlns:cx7="http://schemas.microsoft.com/office/drawing/2016/5/13/chartex" xmlns:cx6="http://schemas.microsoft.com/office/drawing/2016/5/12/chartex" xmlns:cx5="http://schemas.microsoft.com/office/drawing/2016/5/11/chartex" xmlns:cx4="http://schemas.microsoft.com/office/drawing/2016/5/10/chartex" xmlns:cx3="http://schemas.microsoft.com/office/drawing/2016/5/9/chartex" xmlns:cx2="http://schemas.microsoft.com/office/drawing/2015/10/21/chartex">
+          <mc:Fallback xmlns:cx2="http://schemas.microsoft.com/office/drawing/2015/10/21/chartex" xmlns:cx3="http://schemas.microsoft.com/office/drawing/2016/5/9/chartex" xmlns:cx4="http://schemas.microsoft.com/office/drawing/2016/5/10/chartex" xmlns:cx5="http://schemas.microsoft.com/office/drawing/2016/5/11/chartex" xmlns:cx6="http://schemas.microsoft.com/office/drawing/2016/5/12/chartex" xmlns:cx7="http://schemas.microsoft.com/office/drawing/2016/5/13/chartex" xmlns:cx8="http://schemas.microsoft.com/office/drawing/2016/5/14/chartex" xmlns:aink="http://schemas.microsoft.com/office/drawing/2016/ink" xmlns:am3d="http://schemas.microsoft.com/office/drawing/2017/model3d" xmlns:w16cex="http://schemas.microsoft.com/office/word/2018/wordml/cex" xmlns:w16cid="http://schemas.microsoft.com/office/word/2016/wordml/cid" xmlns:w16="http://schemas.microsoft.com/office/word/2018/wordml" xmlns:w16sdtdh="http://schemas.microsoft.com/office/word/2020/wordml/sdtdatahash">
             <w:pict>
               <v:group w14:anchorId="57FA2939" id="Group 5160" o:spid="_x0000_s1026" style="width:101.4pt;height:102.45pt;mso-position-horizontal-relative:char;mso-position-vertical-relative:line" coordsize="12877,13013" o:gfxdata="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">
                 <v:shape id="Shape 11" o:spid="_x0000_s1027" style="position:absolute;left:10905;top:9774;width:476;height:945;visibility:visible;mso-wrap-style:square;v-text-anchor:top" coordsize="47560,94509" o:gfxdata="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" path="m47560,r,5167l46226,4853c23906,5312,16032,23559,16032,44650v,20877,7005,36011,18792,42274l47560,89977r,4357l46550,94509c8347,94509,,65565,,49830,,28491,10184,11107,27798,3749l47560,xe" fillcolor="#181717" stroked="f" strokeweight="0">
@@ -3529,6 +3529,7 @@
           <w:docPartGallery w:val="Table of Contents"/>
         </w:docPartObj>
       </w:sdtPr>
+      <w:sdtEndPr/>
       <w:sdtContent>
         <w:p>
           <w:r>
@@ -5288,6 +5289,9 @@
       </w:pPr>
     </w:p>
     <w:p>
+      <w:pPr>
+        <w:pStyle w:val="Heading1"/>
+      </w:pPr>
       <w:r>
         <w:lastRenderedPageBreak/>
         <w:t>Chapter 1</w:t>
@@ -5410,12 +5414,15 @@
         <w:t xml:space="preserve">of these methods </w:t>
       </w:r>
       <w:r>
-        <w:t>were developed as tertiary systems within an already developed product, limiting their ability to have a marked effect on the player. These sorts of systems should lend “depth and, crucially, meaning to all of the forms of procedural generation a player encounters in a playthrough” (Johnson M., 2016, 5)</w:t>
-      </w:r>
-    </w:p>
-    <w:p>
+        <w:t xml:space="preserve">were developed as tertiary systems within an already developed product, limiting their ability to have a marked effect on the player. These sorts of systems should lend “depth </w:t>
+      </w:r>
       <w:r>
         <w:lastRenderedPageBreak/>
+        <w:t>and, crucially, meaning to all of the forms of procedural generation a player encounters in a playthrough” (Johnson M., 2016, 5)</w:t>
+      </w:r>
+    </w:p>
+    <w:p>
+      <w:r>
         <w:t>This project aims to explore the effectiveness of these systems further by putting it into the foreground for the player to interact with. In addition, rather than placing historical events into the world at complete random, the project aims to distribute events in a way that makes sense within the context of the level itself - Whereby the beginning of the narrative is found near the beginning of the level, the end near the end etc. This is because good level design is driven by mechanics, “whose primary function is to leverage your mechanics to create a great experience” (GDC, 2018b) - and in order to incentivise engagement with this system, giving the player a piece of the puzzle early in the game serves as both a taster of the narrative and a tutorial of the game mechanics.</w:t>
       </w:r>
     </w:p>
@@ -5491,6 +5498,7 @@
         </w:numPr>
       </w:pPr>
       <w:r>
+        <w:lastRenderedPageBreak/>
         <w:t>Develop a simple, playable, 5-10 minute dungeon crawler to house the project.</w:t>
       </w:r>
     </w:p>
@@ -5503,7 +5511,6 @@
         </w:numPr>
       </w:pPr>
       <w:r>
-        <w:lastRenderedPageBreak/>
         <w:t>Devise a means of interacting with and displaying 8 generated text snippets within the created dungeon crawler.</w:t>
       </w:r>
     </w:p>
@@ -5570,746 +5577,21 @@
       </w:r>
     </w:p>
     <w:p/>
-    <w:p>
-      <w:r>
-        <w:t>Here are two equations</w:t>
-      </w:r>
-      <w:r>
-        <w:t xml:space="preserve"> using the equation editor</w:t>
-      </w:r>
-      <w:r>
-        <w:t xml:space="preserve"> (1, 2)</w:t>
-      </w:r>
-      <w:r>
-        <w:t>:</w:t>
-      </w:r>
-    </w:p>
-    <w:p>
-      <m:oMath>
-        <m:sSup>
-          <m:sSupPr>
-            <m:ctrlPr>
-              <w:rPr>
-                <w:rFonts w:ascii="Cambria Math" w:hAnsi="Cambria Math"/>
-              </w:rPr>
-            </m:ctrlPr>
-          </m:sSupPr>
-          <m:e>
-            <m:d>
-              <m:dPr>
-                <m:ctrlPr>
-                  <w:rPr>
-                    <w:rFonts w:ascii="Cambria Math" w:hAnsi="Cambria Math"/>
-                  </w:rPr>
-                </m:ctrlPr>
-              </m:dPr>
-              <m:e>
-                <m:r>
-                  <w:rPr>
-                    <w:rFonts w:ascii="Cambria Math" w:hAnsi="Cambria Math"/>
-                  </w:rPr>
-                  <m:t>x</m:t>
-                </m:r>
-                <m:r>
-                  <m:rPr>
-                    <m:sty m:val="p"/>
-                  </m:rPr>
-                  <w:rPr>
-                    <w:rFonts w:ascii="Cambria Math" w:hAnsi="Cambria Math"/>
-                  </w:rPr>
-                  <m:t>+</m:t>
-                </m:r>
-                <m:r>
-                  <w:rPr>
-                    <w:rFonts w:ascii="Cambria Math" w:hAnsi="Cambria Math"/>
-                  </w:rPr>
-                  <m:t>a</m:t>
-                </m:r>
-              </m:e>
-            </m:d>
-          </m:e>
-          <m:sup>
-            <m:r>
-              <w:rPr>
-                <w:rFonts w:ascii="Cambria Math" w:hAnsi="Cambria Math"/>
-              </w:rPr>
-              <m:t>n</m:t>
-            </m:r>
-          </m:sup>
-        </m:sSup>
-        <m:r>
-          <m:rPr>
-            <m:sty m:val="p"/>
-          </m:rPr>
-          <w:rPr>
-            <w:rFonts w:ascii="Cambria Math" w:eastAsia="Cambria Math" w:hAnsi="Cambria Math" w:cs="Cambria Math"/>
-          </w:rPr>
-          <m:t>=</m:t>
-        </m:r>
-        <m:nary>
-          <m:naryPr>
-            <m:chr m:val="∑"/>
-            <m:grow m:val="1"/>
-            <m:ctrlPr>
-              <w:rPr>
-                <w:rFonts w:ascii="Cambria Math" w:hAnsi="Cambria Math"/>
-              </w:rPr>
-            </m:ctrlPr>
-          </m:naryPr>
-          <m:sub>
-            <m:r>
-              <w:rPr>
-                <w:rFonts w:ascii="Cambria Math" w:eastAsia="Cambria Math" w:hAnsi="Cambria Math" w:cs="Cambria Math"/>
-              </w:rPr>
-              <m:t>k</m:t>
-            </m:r>
-            <m:r>
-              <m:rPr>
-                <m:sty m:val="p"/>
-              </m:rPr>
-              <w:rPr>
-                <w:rFonts w:ascii="Cambria Math" w:eastAsia="Cambria Math" w:hAnsi="Cambria Math" w:cs="Cambria Math"/>
-              </w:rPr>
-              <m:t>=0</m:t>
-            </m:r>
-          </m:sub>
-          <m:sup>
-            <m:r>
-              <w:rPr>
-                <w:rFonts w:ascii="Cambria Math" w:eastAsia="Cambria Math" w:hAnsi="Cambria Math" w:cs="Cambria Math"/>
-              </w:rPr>
-              <m:t>n</m:t>
-            </m:r>
-          </m:sup>
-          <m:e>
-            <m:d>
-              <m:dPr>
-                <m:ctrlPr>
-                  <w:rPr>
-                    <w:rFonts w:ascii="Cambria Math" w:hAnsi="Cambria Math"/>
-                  </w:rPr>
-                </m:ctrlPr>
-              </m:dPr>
-              <m:e>
-                <m:f>
-                  <m:fPr>
-                    <m:type m:val="noBar"/>
-                    <m:ctrlPr>
-                      <w:rPr>
-                        <w:rFonts w:ascii="Cambria Math" w:hAnsi="Cambria Math"/>
-                      </w:rPr>
-                    </m:ctrlPr>
-                  </m:fPr>
-                  <m:num>
-                    <m:r>
-                      <w:rPr>
-                        <w:rFonts w:ascii="Cambria Math" w:eastAsia="Cambria Math" w:hAnsi="Cambria Math" w:cs="Cambria Math"/>
-                      </w:rPr>
-                      <m:t>n</m:t>
-                    </m:r>
-                  </m:num>
-                  <m:den>
-                    <m:r>
-                      <w:rPr>
-                        <w:rFonts w:ascii="Cambria Math" w:eastAsia="Cambria Math" w:hAnsi="Cambria Math" w:cs="Cambria Math"/>
-                      </w:rPr>
-                      <m:t>k</m:t>
-                    </m:r>
-                  </m:den>
-                </m:f>
-              </m:e>
-            </m:d>
-            <m:sSup>
-              <m:sSupPr>
-                <m:ctrlPr>
-                  <w:rPr>
-                    <w:rFonts w:ascii="Cambria Math" w:hAnsi="Cambria Math"/>
-                  </w:rPr>
-                </m:ctrlPr>
-              </m:sSupPr>
-              <m:e>
-                <m:r>
-                  <w:rPr>
-                    <w:rFonts w:ascii="Cambria Math" w:eastAsia="Cambria Math" w:hAnsi="Cambria Math" w:cs="Cambria Math"/>
-                  </w:rPr>
-                  <m:t>x</m:t>
-                </m:r>
-              </m:e>
-              <m:sup>
-                <m:r>
-                  <w:rPr>
-                    <w:rFonts w:ascii="Cambria Math" w:eastAsia="Cambria Math" w:hAnsi="Cambria Math" w:cs="Cambria Math"/>
-                  </w:rPr>
-                  <m:t>k</m:t>
-                </m:r>
-              </m:sup>
-            </m:sSup>
-            <m:sSup>
-              <m:sSupPr>
-                <m:ctrlPr>
-                  <w:rPr>
-                    <w:rFonts w:ascii="Cambria Math" w:hAnsi="Cambria Math"/>
-                  </w:rPr>
-                </m:ctrlPr>
-              </m:sSupPr>
-              <m:e>
-                <m:r>
-                  <w:rPr>
-                    <w:rFonts w:ascii="Cambria Math" w:eastAsia="Cambria Math" w:hAnsi="Cambria Math" w:cs="Cambria Math"/>
-                  </w:rPr>
-                  <m:t>a</m:t>
-                </m:r>
-              </m:e>
-              <m:sup>
-                <m:r>
-                  <w:rPr>
-                    <w:rFonts w:ascii="Cambria Math" w:eastAsia="Cambria Math" w:hAnsi="Cambria Math" w:cs="Cambria Math"/>
-                  </w:rPr>
-                  <m:t>n</m:t>
-                </m:r>
-                <m:r>
-                  <m:rPr>
-                    <m:sty m:val="p"/>
-                  </m:rPr>
-                  <w:rPr>
-                    <w:rFonts w:ascii="Cambria Math" w:eastAsia="Cambria Math" w:hAnsi="Cambria Math" w:cs="Cambria Math"/>
-                  </w:rPr>
-                  <m:t>-</m:t>
-                </m:r>
-                <m:r>
-                  <w:rPr>
-                    <w:rFonts w:ascii="Cambria Math" w:eastAsia="Cambria Math" w:hAnsi="Cambria Math" w:cs="Cambria Math"/>
-                  </w:rPr>
-                  <m:t>k</m:t>
-                </m:r>
-              </m:sup>
-            </m:sSup>
-          </m:e>
-        </m:nary>
-      </m:oMath>
-      <w:r>
-        <w:tab/>
-      </w:r>
-      <w:r>
-        <w:tab/>
-      </w:r>
-      <w:r>
-        <w:tab/>
-      </w:r>
-      <w:r>
-        <w:tab/>
-      </w:r>
-      <w:r>
-        <w:tab/>
-        <w:t>(1)</w:t>
-      </w:r>
-    </w:p>
-    <w:p>
-      <m:oMath>
-        <m:r>
-          <w:rPr>
-            <w:rFonts w:ascii="Cambria Math" w:hAnsi="Cambria Math"/>
-          </w:rPr>
-          <m:t>f</m:t>
-        </m:r>
-        <m:d>
-          <m:dPr>
-            <m:ctrlPr>
-              <w:rPr>
-                <w:rFonts w:ascii="Cambria Math" w:hAnsi="Cambria Math"/>
-              </w:rPr>
-            </m:ctrlPr>
-          </m:dPr>
-          <m:e>
-            <m:r>
-              <w:rPr>
-                <w:rFonts w:ascii="Cambria Math" w:hAnsi="Cambria Math"/>
-              </w:rPr>
-              <m:t>x</m:t>
-            </m:r>
-          </m:e>
-        </m:d>
-        <m:r>
-          <w:rPr>
-            <w:rFonts w:ascii="Cambria Math" w:hAnsi="Cambria Math"/>
-          </w:rPr>
-          <m:t>=</m:t>
-        </m:r>
-        <m:sSub>
-          <m:sSubPr>
-            <m:ctrlPr>
-              <w:rPr>
-                <w:rFonts w:ascii="Cambria Math" w:hAnsi="Cambria Math"/>
-              </w:rPr>
-            </m:ctrlPr>
-          </m:sSubPr>
-          <m:e>
-            <m:r>
-              <w:rPr>
-                <w:rFonts w:ascii="Cambria Math" w:hAnsi="Cambria Math"/>
-              </w:rPr>
-              <m:t>a</m:t>
-            </m:r>
-          </m:e>
-          <m:sub>
-            <m:r>
-              <w:rPr>
-                <w:rFonts w:ascii="Cambria Math" w:hAnsi="Cambria Math"/>
-              </w:rPr>
-              <m:t>0</m:t>
-            </m:r>
-          </m:sub>
-        </m:sSub>
-        <m:r>
-          <w:rPr>
-            <w:rFonts w:ascii="Cambria Math" w:hAnsi="Cambria Math"/>
-          </w:rPr>
-          <m:t>+</m:t>
-        </m:r>
-        <m:nary>
-          <m:naryPr>
-            <m:chr m:val="∑"/>
-            <m:grow m:val="1"/>
-            <m:ctrlPr>
-              <w:rPr>
-                <w:rFonts w:ascii="Cambria Math" w:hAnsi="Cambria Math"/>
-              </w:rPr>
-            </m:ctrlPr>
-          </m:naryPr>
-          <m:sub>
-            <m:r>
-              <w:rPr>
-                <w:rFonts w:ascii="Cambria Math" w:hAnsi="Cambria Math"/>
-              </w:rPr>
-              <m:t>n=1</m:t>
-            </m:r>
-          </m:sub>
-          <m:sup>
-            <m:r>
-              <w:rPr>
-                <w:rFonts w:ascii="Cambria Math" w:hAnsi="Cambria Math"/>
-              </w:rPr>
-              <m:t>∞</m:t>
-            </m:r>
-          </m:sup>
-          <m:e>
-            <m:d>
-              <m:dPr>
-                <m:ctrlPr>
-                  <w:rPr>
-                    <w:rFonts w:ascii="Cambria Math" w:hAnsi="Cambria Math"/>
-                  </w:rPr>
-                </m:ctrlPr>
-              </m:dPr>
-              <m:e>
-                <m:sSub>
-                  <m:sSubPr>
-                    <m:ctrlPr>
-                      <w:rPr>
-                        <w:rFonts w:ascii="Cambria Math" w:hAnsi="Cambria Math"/>
-                      </w:rPr>
-                    </m:ctrlPr>
-                  </m:sSubPr>
-                  <m:e>
-                    <m:r>
-                      <w:rPr>
-                        <w:rFonts w:ascii="Cambria Math" w:eastAsia="Cambria Math" w:hAnsi="Cambria Math" w:cs="Cambria Math"/>
-                      </w:rPr>
-                      <m:t>a</m:t>
-                    </m:r>
-                  </m:e>
-                  <m:sub>
-                    <m:r>
-                      <w:rPr>
-                        <w:rFonts w:ascii="Cambria Math" w:eastAsia="Cambria Math" w:hAnsi="Cambria Math" w:cs="Cambria Math"/>
-                      </w:rPr>
-                      <m:t>n</m:t>
-                    </m:r>
-                  </m:sub>
-                </m:sSub>
-                <m:func>
-                  <m:funcPr>
-                    <m:ctrlPr>
-                      <w:rPr>
-                        <w:rFonts w:ascii="Cambria Math" w:hAnsi="Cambria Math"/>
-                      </w:rPr>
-                    </m:ctrlPr>
-                  </m:funcPr>
-                  <m:fName>
-                    <m:r>
-                      <m:rPr>
-                        <m:sty m:val="p"/>
-                      </m:rPr>
-                      <w:rPr>
-                        <w:rFonts w:ascii="Cambria Math" w:eastAsia="Cambria Math" w:hAnsi="Cambria Math" w:cs="Cambria Math"/>
-                      </w:rPr>
-                      <m:t>cos</m:t>
-                    </m:r>
-                  </m:fName>
-                  <m:e>
-                    <m:f>
-                      <m:fPr>
-                        <m:ctrlPr>
-                          <w:rPr>
-                            <w:rFonts w:ascii="Cambria Math" w:hAnsi="Cambria Math"/>
-                          </w:rPr>
-                        </m:ctrlPr>
-                      </m:fPr>
-                      <m:num>
-                        <m:r>
-                          <w:rPr>
-                            <w:rFonts w:ascii="Cambria Math" w:eastAsia="Cambria Math" w:hAnsi="Cambria Math" w:cs="Cambria Math"/>
-                          </w:rPr>
-                          <m:t>nπx</m:t>
-                        </m:r>
-                      </m:num>
-                      <m:den>
-                        <m:r>
-                          <w:rPr>
-                            <w:rFonts w:ascii="Cambria Math" w:eastAsia="Cambria Math" w:hAnsi="Cambria Math" w:cs="Cambria Math"/>
-                          </w:rPr>
-                          <m:t>L</m:t>
-                        </m:r>
-                      </m:den>
-                    </m:f>
-                  </m:e>
-                </m:func>
-                <m:r>
-                  <w:rPr>
-                    <w:rFonts w:ascii="Cambria Math" w:eastAsia="Cambria Math" w:hAnsi="Cambria Math" w:cs="Cambria Math"/>
-                  </w:rPr>
-                  <m:t>+</m:t>
-                </m:r>
-                <m:sSub>
-                  <m:sSubPr>
-                    <m:ctrlPr>
-                      <w:rPr>
-                        <w:rFonts w:ascii="Cambria Math" w:hAnsi="Cambria Math"/>
-                      </w:rPr>
-                    </m:ctrlPr>
-                  </m:sSubPr>
-                  <m:e>
-                    <m:r>
-                      <w:rPr>
-                        <w:rFonts w:ascii="Cambria Math" w:eastAsia="Cambria Math" w:hAnsi="Cambria Math" w:cs="Cambria Math"/>
-                      </w:rPr>
-                      <m:t>b</m:t>
-                    </m:r>
-                  </m:e>
-                  <m:sub>
-                    <m:r>
-                      <w:rPr>
-                        <w:rFonts w:ascii="Cambria Math" w:eastAsia="Cambria Math" w:hAnsi="Cambria Math" w:cs="Cambria Math"/>
-                      </w:rPr>
-                      <m:t>n</m:t>
-                    </m:r>
-                  </m:sub>
-                </m:sSub>
-                <m:func>
-                  <m:funcPr>
-                    <m:ctrlPr>
-                      <w:rPr>
-                        <w:rFonts w:ascii="Cambria Math" w:hAnsi="Cambria Math"/>
-                      </w:rPr>
-                    </m:ctrlPr>
-                  </m:funcPr>
-                  <m:fName>
-                    <m:r>
-                      <m:rPr>
-                        <m:sty m:val="p"/>
-                      </m:rPr>
-                      <w:rPr>
-                        <w:rFonts w:ascii="Cambria Math" w:eastAsia="Cambria Math" w:hAnsi="Cambria Math" w:cs="Cambria Math"/>
-                      </w:rPr>
-                      <m:t>sin</m:t>
-                    </m:r>
-                  </m:fName>
-                  <m:e>
-                    <m:f>
-                      <m:fPr>
-                        <m:ctrlPr>
-                          <w:rPr>
-                            <w:rFonts w:ascii="Cambria Math" w:hAnsi="Cambria Math"/>
-                          </w:rPr>
-                        </m:ctrlPr>
-                      </m:fPr>
-                      <m:num>
-                        <m:r>
-                          <w:rPr>
-                            <w:rFonts w:ascii="Cambria Math" w:eastAsia="Cambria Math" w:hAnsi="Cambria Math" w:cs="Cambria Math"/>
-                          </w:rPr>
-                          <m:t>nπx</m:t>
-                        </m:r>
-                      </m:num>
-                      <m:den>
-                        <m:r>
-                          <w:rPr>
-                            <w:rFonts w:ascii="Cambria Math" w:eastAsia="Cambria Math" w:hAnsi="Cambria Math" w:cs="Cambria Math"/>
-                          </w:rPr>
-                          <m:t>L</m:t>
-                        </m:r>
-                      </m:den>
-                    </m:f>
-                  </m:e>
-                </m:func>
-              </m:e>
-            </m:d>
-          </m:e>
-        </m:nary>
-      </m:oMath>
-      <w:r>
-        <w:t xml:space="preserve"> </w:t>
-      </w:r>
-      <w:r>
-        <w:tab/>
-      </w:r>
-      <w:r>
-        <w:tab/>
-      </w:r>
-      <w:r>
-        <w:tab/>
-        <w:t>(2)</w:t>
-      </w:r>
-    </w:p>
-    <w:p>
-      <w:r>
-        <w:t>And here is some text with some nice inline maths, (</w:t>
-      </w:r>
-      <w:proofErr w:type="spellStart"/>
-      <w:r>
-        <w:rPr>
-          <w:i/>
-        </w:rPr>
-        <w:t>x</w:t>
-      </w:r>
-      <w:proofErr w:type="gramStart"/>
-      <w:r>
-        <w:rPr>
-          <w:i/>
-        </w:rPr>
-        <w:t>,y</w:t>
-      </w:r>
-      <w:proofErr w:type="spellEnd"/>
-      <w:proofErr w:type="gramEnd"/>
-      <w:r>
-        <w:t xml:space="preserve">) wow </w:t>
-      </w:r>
-      <w:r>
-        <w:rPr>
-          <w:i/>
-        </w:rPr>
-        <w:t xml:space="preserve">γ </w:t>
-      </w:r>
-      <w:r>
-        <w:t xml:space="preserve">so cool </w:t>
-      </w:r>
-      <w:r>
-        <w:rPr>
-          <w:i/>
-        </w:rPr>
-        <w:t>ρ</w:t>
-      </w:r>
-      <w:r>
-        <w:t>.</w:t>
-      </w:r>
-    </w:p>
-    <w:p>
-      <w:pPr>
-        <w:pStyle w:val="Heading2"/>
-        <w:tabs>
-          <w:tab w:val="center" w:pos="3506"/>
-        </w:tabs>
-        <w:ind w:left="-15" w:firstLine="0"/>
-        <w:rPr>
-          <w:rFonts w:ascii="Times New Roman" w:hAnsi="Times New Roman" w:cs="Times New Roman"/>
-        </w:rPr>
-      </w:pPr>
-      <w:bookmarkStart w:id="3" w:name="_Toc58407587"/>
-      <w:r>
-        <w:rPr>
-          <w:rFonts w:ascii="Times New Roman" w:hAnsi="Times New Roman" w:cs="Times New Roman"/>
-        </w:rPr>
-        <w:t>1.3</w:t>
-      </w:r>
-      <w:r>
-        <w:rPr>
-          <w:rFonts w:ascii="Times New Roman" w:hAnsi="Times New Roman" w:cs="Times New Roman"/>
-        </w:rPr>
-        <w:tab/>
-        <w:t>Undergraduate Project Report</w:t>
+    <w:p/>
+    <w:p>
+      <w:r>
+        <w:t>Chapter 2</w:t>
+      </w:r>
+    </w:p>
+    <w:p>
+      <w:pPr>
+        <w:pStyle w:val="Heading1"/>
+      </w:pPr>
+      <w:bookmarkStart w:id="3" w:name="_Toc58407590"/>
+      <w:r>
+        <w:t>Literature Review</w:t>
       </w:r>
       <w:bookmarkEnd w:id="3"/>
-    </w:p>
-    <w:p>
-      <w:r>
-        <w:t xml:space="preserve">Currently, this template is set up for use with undergraduate project reports. However, the template can be modified fairly easily to conform to, for example, </w:t>
-      </w:r>
-      <w:proofErr w:type="gramStart"/>
-      <w:r>
-        <w:t>an</w:t>
-      </w:r>
-      <w:proofErr w:type="gramEnd"/>
-      <w:r>
-        <w:t xml:space="preserve"> </w:t>
-      </w:r>
-      <w:proofErr w:type="spellStart"/>
-      <w:r>
-        <w:t>MComp</w:t>
-      </w:r>
-      <w:proofErr w:type="spellEnd"/>
-      <w:r>
-        <w:t xml:space="preserve"> project report.</w:t>
-      </w:r>
-    </w:p>
-    <w:p>
-      <w:pPr>
-        <w:pStyle w:val="Heading2"/>
-        <w:tabs>
-          <w:tab w:val="center" w:pos="1882"/>
-        </w:tabs>
-        <w:spacing w:after="264"/>
-        <w:ind w:left="-15" w:firstLine="0"/>
-        <w:rPr>
-          <w:rFonts w:ascii="Times New Roman" w:hAnsi="Times New Roman" w:cs="Times New Roman"/>
-        </w:rPr>
-      </w:pPr>
-      <w:bookmarkStart w:id="4" w:name="_Toc58407588"/>
-      <w:r>
-        <w:rPr>
-          <w:rFonts w:ascii="Times New Roman" w:hAnsi="Times New Roman" w:cs="Times New Roman"/>
-        </w:rPr>
-        <w:t>1.4</w:t>
-      </w:r>
-      <w:r>
-        <w:rPr>
-          <w:rFonts w:ascii="Times New Roman" w:hAnsi="Times New Roman" w:cs="Times New Roman"/>
-        </w:rPr>
-        <w:tab/>
-        <w:t>Referencing</w:t>
-      </w:r>
-      <w:bookmarkEnd w:id="4"/>
-    </w:p>
-    <w:p>
-      <w:r>
-        <w:t>It is worth noting that the standard for referencing is Harvard</w:t>
-      </w:r>
-      <w:r>
-        <w:t>.</w:t>
-      </w:r>
-    </w:p>
-    <w:p>
-      <w:pPr>
-        <w:pStyle w:val="Heading3"/>
-      </w:pPr>
-      <w:bookmarkStart w:id="5" w:name="_Toc58407589"/>
-      <w:r>
-        <w:t>1.4.1</w:t>
-      </w:r>
-      <w:r>
-        <w:tab/>
-        <w:t>Ludography</w:t>
-      </w:r>
-      <w:bookmarkEnd w:id="5"/>
-    </w:p>
-    <w:p>
-      <w:r>
-        <w:rPr>
-          <w:highlight w:val="green"/>
-        </w:rPr>
-        <w:t>Th</w:t>
-      </w:r>
-      <w:r>
-        <w:rPr>
-          <w:highlight w:val="green"/>
-        </w:rPr>
-        <w:t>ere</w:t>
-      </w:r>
-      <w:r>
-        <w:rPr>
-          <w:highlight w:val="green"/>
-        </w:rPr>
-        <w:t xml:space="preserve"> is an optional ludography for Games Computing students. To cite games, you can cite like any other reference with Harvard styling.</w:t>
-      </w:r>
-    </w:p>
-    <w:p>
-      <w:pPr>
-        <w:pStyle w:val="ListParagraph"/>
-        <w:numPr>
-          <w:ilvl w:val="0"/>
-          <w:numId w:val="6"/>
-        </w:numPr>
-      </w:pPr>
-      <w:r>
-        <w:lastRenderedPageBreak/>
-        <w:t>Skyrim</w:t>
-      </w:r>
-    </w:p>
-    <w:p>
-      <w:pPr>
-        <w:pStyle w:val="ListParagraph"/>
-        <w:numPr>
-          <w:ilvl w:val="0"/>
-          <w:numId w:val="6"/>
-        </w:numPr>
-      </w:pPr>
-      <w:r>
-        <w:t xml:space="preserve">Enter the </w:t>
-      </w:r>
-      <w:proofErr w:type="spellStart"/>
-      <w:r>
-        <w:t>Gungeon</w:t>
-      </w:r>
-      <w:proofErr w:type="spellEnd"/>
-    </w:p>
-    <w:p>
-      <w:pPr>
-        <w:pStyle w:val="ListParagraph"/>
-        <w:numPr>
-          <w:ilvl w:val="0"/>
-          <w:numId w:val="6"/>
-        </w:numPr>
-      </w:pPr>
-      <w:r>
-        <w:t xml:space="preserve">Caves of </w:t>
-      </w:r>
-      <w:proofErr w:type="spellStart"/>
-      <w:r>
-        <w:t>Qud</w:t>
-      </w:r>
-      <w:proofErr w:type="spellEnd"/>
-      <w:r>
-        <w:t>(</w:t>
-      </w:r>
-      <w:proofErr w:type="spellStart"/>
-      <w:r>
-        <w:t>obv</w:t>
-      </w:r>
-      <w:proofErr w:type="spellEnd"/>
-      <w:r>
-        <w:t>)</w:t>
-      </w:r>
-    </w:p>
-    <w:p/>
-    <w:p/>
-    <w:p/>
-    <w:p/>
-    <w:p/>
-    <w:p/>
-    <w:p/>
-    <w:p>
-      <w:r>
-        <w:t>Chapter 2</w:t>
-      </w:r>
-    </w:p>
-    <w:p>
-      <w:pPr>
-        <w:pStyle w:val="Heading1"/>
-      </w:pPr>
-      <w:bookmarkStart w:id="6" w:name="_Toc58407590"/>
-      <w:r>
-        <w:t>Literature Review</w:t>
-      </w:r>
-      <w:bookmarkEnd w:id="6"/>
     </w:p>
     <w:p>
       <w:pPr>
@@ -6322,7 +5604,7 @@
           <w:rFonts w:ascii="Times New Roman" w:hAnsi="Times New Roman" w:cs="Times New Roman"/>
         </w:rPr>
       </w:pPr>
-      <w:bookmarkStart w:id="7" w:name="_Toc58407591"/>
+      <w:bookmarkStart w:id="4" w:name="_Toc58407591"/>
       <w:r>
         <w:rPr>
           <w:rFonts w:ascii="Times New Roman" w:hAnsi="Times New Roman" w:cs="Times New Roman"/>
@@ -6336,7 +5618,7 @@
         <w:tab/>
         <w:t>Background</w:t>
       </w:r>
-      <w:bookmarkEnd w:id="7"/>
+      <w:bookmarkEnd w:id="4"/>
     </w:p>
     <w:p>
       <w:r>
@@ -6354,11 +5636,11 @@
     </w:p>
     <w:p>
       <w:r>
-        <w:t xml:space="preserve">There are many ways to go about procedurally generating content for use in games or other media. Procedural content generation is essentially random generation (or as close as we can get with a computer) overlaid with a series of rules to curate the results. When designing these rules, you are aiming to create a “possibility space (all the kinds of artifacts [the generator] can generate) where most of the artifacts have the good properties, and few (or none) of the artifacts have the bad properties” (Compton, K., 2016). For example, a possible generative method for this project was a constraint solver, where you generate </w:t>
+        <w:t xml:space="preserve">There are many ways to go about procedurally generating content for use in games or other media. Procedural content generation is essentially random </w:t>
       </w:r>
       <w:r>
         <w:lastRenderedPageBreak/>
-        <w:t>every possible variant of content, testing it against a series of tailored constraints until a desired outcome is reached. This is a viable method, but “too many choices will create a number of possible artifacts to search that is greater than the number of atoms in the universe”, which isn’t ideal. </w:t>
+        <w:t>generation (or as close as we can get with a computer) overlaid with a series of rules to curate the results. When designing these rules, you are aiming to create a “possibility space (all the kinds of artifacts [the generator] can generate) where most of the artifacts have the good properties, and few (or none) of the artifacts have the bad properties” (Compton, K., 2016). For example, a possible generative method for this project was a constraint solver, where you generate every possible variant of content, testing it against a series of tailored constraints until a desired outcome is reached. This is a viable method, but “too many choices will create a number of possible artifacts to search that is greater than the number of atoms in the universe”, which isn’t ideal. </w:t>
       </w:r>
     </w:p>
     <w:p>
@@ -6468,7 +5750,11 @@
       </w:r>
       <w:proofErr w:type="spellEnd"/>
       <w:r>
-        <w:t>) as well as a variety of existing projects both in academic and developer communities. Its “scalable complexity allows for a low barrier of entry and a simple JSON file format [that] supports a culture of sharing and remixing” (Compton K., 2015, 1). This means that it will both be easy to embed into the game engine and allow for easy modifications should we wish to alter the games themes or narrative scope. </w:t>
+        <w:t xml:space="preserve">) as well as a variety of existing projects both in academic and developer communities. Its “scalable complexity allows for a low barrier of entry and a simple JSON file format [that] supports a culture of sharing and remixing” (Compton K., 2015, 1). This means that it will both be easy to embed into the </w:t>
+      </w:r>
+      <w:r>
+        <w:lastRenderedPageBreak/>
+        <w:t>game engine and allow for easy modifications should we wish to alter the games themes or narrative scope. </w:t>
       </w:r>
     </w:p>
     <w:p>
@@ -6505,80 +5791,52 @@
         <w:t>of a</w:t>
       </w:r>
       <w:r>
-        <w:t xml:space="preserve"> system to generate the biographies of historical ‘Sultans’ through using a replacement grammar system, “whose rules map sultan properties to text fragments for a variety of narrative circumstances” (Grinblat and Bucklew, 2017, 4). It then </w:t>
+        <w:t xml:space="preserve"> system to generate the biographies of historical ‘Sultans’ through using a replacement grammar system, “whose rules map sultan properties to text fragments for a variety of narrative circumstances” (Grinblat and Bucklew, 2017, 4). It then modifies the Sultans properties based on the randomly determined results of that event, before moving on to the next event - provided that the Sultan is still alive. The text snippets from these events - such as the one in figure 1 above - are then scattered across the game world, which the player can unearth through interacting with the environment. This system could easily be replicated on a smaller scale, mapping actions spanning a few hours/days rather than an individual's lifetime. </w:t>
+      </w:r>
+    </w:p>
+    <w:p>
+      <w:r>
+        <w:t>There are many ways to analyse and measure the game experience. Of those that are academically backed, two that stand out are the Player Experience of Need Satisfaction (PENS) and the Game Experience Questionnaire (GEQ). “The PENS questionnaire assesses player experience in the dimensions: Competence, Autonomy, Relatedness, Intuitive Controls and Presence/Immersion” (Johnson D., 2014, 2). Some of these dimensions are useful in comparing the effectiveness of our two systems, but there are ultimately a lot of dimensions of the questionnaire that present no real use to this project.</w:t>
+      </w:r>
+    </w:p>
+    <w:p>
+      <w:r>
+        <w:t xml:space="preserve">On the other hand, the GEQ is a much more concise self-report measure of the gameplay experience. Participants indicate their agreement on a number of questions using a 5 point Likert scale, the answers to which measure the player's sense of Competence, Immersion, </w:t>
+      </w:r>
+      <w:proofErr w:type="gramStart"/>
+      <w:r>
+        <w:t>Flow</w:t>
+      </w:r>
+      <w:proofErr w:type="gramEnd"/>
+      <w:r>
+        <w:t>, Tension, Challenge, Negative affect and Positive affect. In addition, there is a shorter ‘In-game’ questionnaire, which “has an identical component structure” and is used for “assessing game experience at multiple intervals during a game session” (</w:t>
+      </w:r>
+      <w:proofErr w:type="spellStart"/>
+      <w:r>
+        <w:t>IJsselsteijn</w:t>
+      </w:r>
+      <w:proofErr w:type="spellEnd"/>
+      <w:r>
+        <w:t xml:space="preserve">, W.A., 2013, 3). This makes it suitable for this project since we can compare the feel of multiple short </w:t>
       </w:r>
       <w:r>
         <w:lastRenderedPageBreak/>
-        <w:t>modifies the Sultans properties based on the randomly determined results of that event, before moving on to the next event - provided that the Sultan is still alive. The text snippets from these events - such as the one in figure 1 above - are then scattered across the game world, which the player can unearth through interacting with the environment. This system could easily be replicated on a smaller scale, mapping actions spanning a few hours/days rather than an individual's lifetime. </w:t>
-      </w:r>
-    </w:p>
-    <w:p>
-      <w:r>
-        <w:t>There are many ways to analyse and measure the game experience. Of those that are academically backed, two that stand out are the Player Experience of Need Satisfaction (PENS) and the Game Experience Questionnaire (GEQ). “The PENS questionnaire assesses player experience in the dimensions: Competence, Autonomy, Relatedness, Intuitive Controls and Presence/Immersion” (Johnson D., 2014, 2). Some of these dimensions are useful in comparing the effectiveness of our two systems, but there are ultimately a lot of dimensions of the questionnaire that present no real use to this project.</w:t>
-      </w:r>
-    </w:p>
-    <w:p>
-      <w:r>
-        <w:t xml:space="preserve">On the other hand, the GEQ is a much more concise self-report measure of the gameplay experience. Participants indicate their agreement on a number of questions using a 5 point Likert scale, the answers to which measure the player's sense of Competence, Immersion, </w:t>
-      </w:r>
-      <w:proofErr w:type="gramStart"/>
-      <w:r>
-        <w:t>Flow</w:t>
-      </w:r>
-      <w:proofErr w:type="gramEnd"/>
-      <w:r>
-        <w:t>, Tension, Challenge, Negative affect and Positive affect. In addition, there is a shorter ‘In-game’ questionnaire, which “has an identical component structure” and is used for “assessing game experience at multiple intervals during a game session” (</w:t>
+        <w:t xml:space="preserve">playthroughs played in quick succession, rather than an extended test at the end of 6+ </w:t>
       </w:r>
       <w:proofErr w:type="spellStart"/>
       <w:r>
-        <w:t>IJsselsteijn</w:t>
+        <w:t>playthroughs</w:t>
       </w:r>
       <w:proofErr w:type="spellEnd"/>
       <w:r>
-        <w:t>, W.A., 2013, 3). This makes it suitable for this project since we can compare the feel of multiple short playthroughs played in quick succession, rather than an extended test at the end of 6+ playthroughs.</w:t>
-      </w:r>
-    </w:p>
-    <w:p>
-      <w:pPr>
-        <w:pStyle w:val="Heading2"/>
-        <w:tabs>
-          <w:tab w:val="center" w:pos="2456"/>
-        </w:tabs>
-        <w:ind w:left="-15" w:firstLine="0"/>
-        <w:rPr>
-          <w:rFonts w:ascii="Times New Roman" w:hAnsi="Times New Roman" w:cs="Times New Roman"/>
-        </w:rPr>
-      </w:pPr>
-      <w:bookmarkStart w:id="8" w:name="_Toc58407592"/>
-      <w:r>
-        <w:rPr>
-          <w:rFonts w:ascii="Times New Roman" w:hAnsi="Times New Roman" w:cs="Times New Roman"/>
-        </w:rPr>
-        <w:t>2.2</w:t>
-      </w:r>
-      <w:r>
-        <w:rPr>
-          <w:rFonts w:ascii="Times New Roman" w:hAnsi="Times New Roman" w:cs="Times New Roman"/>
-        </w:rPr>
-        <w:tab/>
-        <w:t>Related Literature</w:t>
-      </w:r>
-      <w:bookmarkEnd w:id="8"/>
-    </w:p>
-    <w:p>
-      <w:r>
-        <w:t>As above.</w:t>
-      </w:r>
-      <w:r>
-        <w:t xml:space="preserve"> If you are undertaking an external project, you should also describe the client and outline the nature of their work or business and explain how the artefact will address the client’s needs.</w:t>
+        <w:t>.</w:t>
       </w:r>
     </w:p>
     <w:p/>
-    <w:p/>
-    <w:p/>
-    <w:p/>
-    <w:p/>
-    <w:p>
+    <w:p>
+      <w:pPr>
+        <w:pStyle w:val="Heading1"/>
+      </w:pPr>
       <w:r>
         <w:t>C</w:t>
       </w:r>
@@ -6590,11 +5848,11 @@
       <w:pPr>
         <w:pStyle w:val="Heading1"/>
       </w:pPr>
-      <w:bookmarkStart w:id="9" w:name="_Toc58407593"/>
+      <w:bookmarkStart w:id="5" w:name="_Toc58407593"/>
       <w:r>
         <w:t>Methodology</w:t>
       </w:r>
-      <w:bookmarkEnd w:id="9"/>
+      <w:bookmarkEnd w:id="5"/>
     </w:p>
     <w:p>
       <w:r>
@@ -6649,14 +5907,27 @@
       <w:r>
         <w:t xml:space="preserve">Figure </w:t>
       </w:r>
-      <w:fldSimple w:instr=" SEQ Figure \* ARABIC ">
-        <w:r>
-          <w:rPr>
-            <w:noProof/>
-          </w:rPr>
-          <w:t>1</w:t>
-        </w:r>
-      </w:fldSimple>
+      <w:r>
+        <w:fldChar w:fldCharType="begin"/>
+      </w:r>
+      <w:r>
+        <w:instrText xml:space="preserve"> SEQ Figure \* ARABIC </w:instrText>
+      </w:r>
+      <w:r>
+        <w:fldChar w:fldCharType="separate"/>
+      </w:r>
+      <w:r>
+        <w:rPr>
+          <w:noProof/>
+        </w:rPr>
+        <w:t>1</w:t>
+      </w:r>
+      <w:r>
+        <w:rPr>
+          <w:noProof/>
+        </w:rPr>
+        <w:fldChar w:fldCharType="end"/>
+      </w:r>
       <w:r>
         <w:t xml:space="preserve">: A picture of the </w:t>
       </w:r>
@@ -6865,14 +6136,27 @@
       <w:r>
         <w:t xml:space="preserve">Table </w:t>
       </w:r>
-      <w:fldSimple w:instr=" SEQ Table \* ARABIC ">
-        <w:r>
-          <w:rPr>
-            <w:noProof/>
-          </w:rPr>
-          <w:t>1</w:t>
-        </w:r>
-      </w:fldSimple>
+      <w:r>
+        <w:fldChar w:fldCharType="begin"/>
+      </w:r>
+      <w:r>
+        <w:instrText xml:space="preserve"> SEQ Table \* ARABIC </w:instrText>
+      </w:r>
+      <w:r>
+        <w:fldChar w:fldCharType="separate"/>
+      </w:r>
+      <w:r>
+        <w:rPr>
+          <w:noProof/>
+        </w:rPr>
+        <w:t>1</w:t>
+      </w:r>
+      <w:r>
+        <w:rPr>
+          <w:noProof/>
+        </w:rPr>
+        <w:fldChar w:fldCharType="end"/>
+      </w:r>
       <w:r>
         <w:t>: Here is a table.</w:t>
       </w:r>
@@ -6913,7 +6197,7 @@
           <w:rFonts w:ascii="Times New Roman" w:hAnsi="Times New Roman" w:cs="Times New Roman"/>
         </w:rPr>
       </w:pPr>
-      <w:bookmarkStart w:id="10" w:name="_Toc58407594"/>
+      <w:bookmarkStart w:id="6" w:name="_Toc58407594"/>
       <w:r>
         <w:rPr>
           <w:rFonts w:ascii="Times New Roman" w:hAnsi="Times New Roman" w:cs="Times New Roman"/>
@@ -6927,7 +6211,7 @@
         <w:tab/>
         <w:t>Project Management</w:t>
       </w:r>
-      <w:bookmarkEnd w:id="10"/>
+      <w:bookmarkEnd w:id="6"/>
     </w:p>
     <w:p>
       <w:r>
@@ -7043,7 +6327,7 @@
           <w:rFonts w:ascii="Times New Roman" w:hAnsi="Times New Roman" w:cs="Times New Roman"/>
         </w:rPr>
       </w:pPr>
-      <w:bookmarkStart w:id="11" w:name="_Toc58407595"/>
+      <w:bookmarkStart w:id="7" w:name="_Toc58407595"/>
       <w:r>
         <w:rPr>
           <w:rFonts w:ascii="Times New Roman" w:hAnsi="Times New Roman" w:cs="Times New Roman"/>
@@ -7057,7 +6341,7 @@
         <w:tab/>
         <w:t>Software Development</w:t>
       </w:r>
-      <w:bookmarkEnd w:id="11"/>
+      <w:bookmarkEnd w:id="7"/>
     </w:p>
     <w:p>
       <w:pPr>
@@ -7164,224 +6448,291 @@
     </w:p>
     <w:p>
       <w:pPr>
+        <w:pStyle w:val="Heading3"/>
+      </w:pPr>
+      <w:r>
+        <w:t>Research Methods</w:t>
+      </w:r>
+    </w:p>
+    <w:p>
+      <w:r>
+        <w:t xml:space="preserve">Our primary method of research for this project will be the acquisition of data from players using a modified version of the Game Experience Questionnaire </w:t>
+      </w:r>
+      <w:r>
+        <w:rPr>
+          <w:highlight w:val="yellow"/>
+        </w:rPr>
+        <w:t>(cite)</w:t>
+      </w:r>
+      <w:r>
+        <w:t>, a questionnaire designed to</w:t>
+      </w:r>
+      <w:r>
+        <w:t xml:space="preserve"> take qualitative data about the players opinion of the game and turn it into quantitative data which can be more easily analysed and compared with other datasets. </w:t>
+      </w:r>
+      <w:r>
+        <w:t>Other questionnaires were considered early on in the project, but ultimately the GEQ was settled on due to its more concise format, making it easier to have players complete multiple times without too much frustration. The core module of the GEQ was used, with a few changes/additions.</w:t>
+      </w:r>
+    </w:p>
+    <w:p>
+      <w:r>
+        <w:rPr>
+          <w:noProof/>
+        </w:rPr>
+        <w:lastRenderedPageBreak/>
+        <w:drawing>
+          <wp:inline distT="0" distB="0" distL="0" distR="0" wp14:anchorId="581E82DA" wp14:editId="258EDBBC">
+            <wp:extent cx="4410075" cy="7696200"/>
+            <wp:effectExtent l="0" t="0" r="9525" b="0"/>
+            <wp:docPr id="1" name="Picture 1"/>
+            <wp:cNvGraphicFramePr>
+              <a:graphicFrameLocks xmlns:a="http://schemas.openxmlformats.org/drawingml/2006/main" noChangeAspect="1"/>
+            </wp:cNvGraphicFramePr>
+            <a:graphic xmlns:a="http://schemas.openxmlformats.org/drawingml/2006/main">
+              <a:graphicData uri="http://schemas.openxmlformats.org/drawingml/2006/picture">
+                <pic:pic xmlns:pic="http://schemas.openxmlformats.org/drawingml/2006/picture">
+                  <pic:nvPicPr>
+                    <pic:cNvPr id="1" name=""/>
+                    <pic:cNvPicPr/>
+                  </pic:nvPicPr>
+                  <pic:blipFill>
+                    <a:blip r:embed="rId18"/>
+                    <a:stretch>
+                      <a:fillRect/>
+                    </a:stretch>
+                  </pic:blipFill>
+                  <pic:spPr>
+                    <a:xfrm>
+                      <a:off x="0" y="0"/>
+                      <a:ext cx="4410075" cy="7696200"/>
+                    </a:xfrm>
+                    <a:prstGeom prst="rect">
+                      <a:avLst/>
+                    </a:prstGeom>
+                  </pic:spPr>
+                </pic:pic>
+              </a:graphicData>
+            </a:graphic>
+          </wp:inline>
+        </w:drawing>
+      </w:r>
+    </w:p>
+    <w:p>
+      <w:r>
+        <w:lastRenderedPageBreak/>
+        <w:t xml:space="preserve">In order to make the questionnaire as concise as possible, a number of questions were removed. Typically, these were questions which had an element of overlap with other questions in the module. Questions such as “I found it frustrating” were deemed acceptable remove as the feelings associated with frustration could easily be assigned to existing questions such as 10, 11 and 13. Overall, the number of questions in the questionnaire was cut by about 60%, leaving a little room for some additions specific to this project – such </w:t>
+      </w:r>
+      <w:r>
+        <w:t xml:space="preserve">as questions 4 and 9. </w:t>
+      </w:r>
+    </w:p>
+    <w:p/>
+    <w:p>
+      <w:r>
+        <w:t xml:space="preserve">Finally, a third section was added asking the player whether or not they believed the content experienced in their </w:t>
+      </w:r>
+      <w:proofErr w:type="spellStart"/>
+      <w:r>
+        <w:t>playthrough</w:t>
+      </w:r>
+      <w:proofErr w:type="spellEnd"/>
+      <w:r>
+        <w:t xml:space="preserve"> was procedurally generated or handwritten. This won’t necessarily show the impact of PCG content, but it might be interesting to compare the results of players who believe their content is PCG to those who believe it is handcrafted.</w:t>
+      </w:r>
+    </w:p>
+    <w:p>
+      <w:pPr>
+        <w:pStyle w:val="Heading3"/>
+      </w:pPr>
+      <w:bookmarkStart w:id="8" w:name="_Toc58407596"/>
+      <w:r>
+        <w:t>Toolsets and Machine Environments</w:t>
+      </w:r>
+      <w:bookmarkEnd w:id="8"/>
+    </w:p>
+    <w:p>
+      <w:r>
+        <w:t>When it comes to creating a simple game within which a procedurally generated history system can be effectively and easily integrated and analysed, there are a multitude options. The most popular choices are naturally going to be Unity and Unreal, not just for their ease of use but also for the plethora of online content (assets, tutorials, entire libraries) that has been created over time to allow developers to get prototypes off of the ground fast. Alternatives such as building the game from scratch were never seriously considered</w:t>
+      </w:r>
+      <w:r>
+        <w:t>,</w:t>
+      </w:r>
+      <w:r>
+        <w:t xml:space="preserve"> as the amount of work to get basic functionality off of the ground would outweigh the usefulness of a more customised engine experience. </w:t>
+      </w:r>
+      <w:r>
+        <w:t xml:space="preserve">In the end, Unity was chosen for its simplicity – Unreal is geared more towards 3D titles, and Unity has a vast asset library of free content which can be used to further speed up the prototyping process. One major example of this speeding up production is a </w:t>
+      </w:r>
+      <w:hyperlink r:id="rId19" w:history="1">
+        <w:r>
+          <w:rPr>
+            <w:rStyle w:val="Hyperlink"/>
+          </w:rPr>
+          <w:t>module dedicated to Tracery</w:t>
+        </w:r>
+      </w:hyperlink>
+      <w:r>
+        <w:t>, integrating it into the engine</w:t>
+      </w:r>
+      <w:r>
+        <w:t xml:space="preserve"> saving us valuable time. </w:t>
+      </w:r>
+    </w:p>
+    <w:p/>
+    <w:p>
+      <w:r>
+        <w:lastRenderedPageBreak/>
+        <w:t>As mentioned in the introduction,</w:t>
+      </w:r>
+      <w:r>
+        <w:t xml:space="preserve"> initially the primary element of the project – the procedural generation of historical events – was handled using Tracery, a </w:t>
+      </w:r>
+      <w:proofErr w:type="spellStart"/>
+      <w:r>
+        <w:t>Javascript</w:t>
+      </w:r>
+      <w:proofErr w:type="spellEnd"/>
+      <w:r>
+        <w:t xml:space="preserve"> library </w:t>
+      </w:r>
+      <w:r>
+        <w:t xml:space="preserve">created by Dr Kate Compton </w:t>
+      </w:r>
+      <w:r>
+        <w:t>that uses grammars to create interesting and varied texts. It’s a library that I have experience in before, as well as a library that pairs well with game engines for creating unique and interesting content.</w:t>
+      </w:r>
+      <w:r>
+        <w:t xml:space="preserve"> </w:t>
+      </w:r>
+      <w:r>
+        <w:t xml:space="preserve">Time was spent looking at other options such as GPT-2, an AI that autocompletes text when given prompts. However, GPT-2 is known for quickly becoming nonsensical when </w:t>
+      </w:r>
+      <w:r>
+        <w:t xml:space="preserve">writing </w:t>
+      </w:r>
+      <w:r>
+        <w:t>entirely original</w:t>
+      </w:r>
+      <w:r>
+        <w:t xml:space="preserve"> content – “although its grammar and spelling are generally correct, it tends to stray off topic, and the text it produces lacks overall coherence”.</w:t>
+      </w:r>
+      <w:r>
+        <w:t xml:space="preserve"> </w:t>
+      </w:r>
+      <w:r>
+        <w:t>(Vincent, 2019)</w:t>
+      </w:r>
+      <w:r>
+        <w:t xml:space="preserve"> This ultimately means that a system like this isn’t fit for purpos</w:t>
+      </w:r>
+      <w:r>
+        <w:t xml:space="preserve">e – the text </w:t>
+      </w:r>
+      <w:proofErr w:type="gramStart"/>
+      <w:r>
+        <w:t>players</w:t>
+      </w:r>
+      <w:proofErr w:type="gramEnd"/>
+      <w:r>
+        <w:t xml:space="preserve"> encounter in the game needs to relay a specific set of information through the historical content, as well as making sense – straying off topic would pull the player out of the experience. In addition, the use of an advanced AI trained on over 1 billion datasets is a tad overkill for a project of this scope – not to mention the time that would need to be spent integrating it into Unity and feeding it the necessary data to generate text of the correct tone and style. </w:t>
+      </w:r>
+    </w:p>
+    <w:p/>
+    <w:p>
+      <w:r>
+        <w:t>There are some requirements of the procedurally generated history system that cannot be achieved with Tracery alone – with each event generated, elements such as th</w:t>
+      </w:r>
+      <w:r>
+        <w:t xml:space="preserve">e name and age of the subject must be saved and reused across each event, giving the impression of continuity. Tracery has methods </w:t>
+      </w:r>
+      <w:r>
+        <w:t xml:space="preserve">to save data for use within its system, however there are no methods of preserving that </w:t>
+      </w:r>
+      <w:r>
+        <w:t xml:space="preserve">data </w:t>
+      </w:r>
+      <w:r>
+        <w:t xml:space="preserve">between generations. The solution to this is to use Unity scripts to generate texts piece by piece and storing the important elements as class properties, allowing for them to be initialised and updated </w:t>
+      </w:r>
+      <w:r>
+        <w:t>in-between</w:t>
+      </w:r>
+      <w:r>
+        <w:t xml:space="preserve"> each historical event. Each </w:t>
+      </w:r>
+      <w:r>
+        <w:t xml:space="preserve">instance of said </w:t>
+      </w:r>
+      <w:r>
+        <w:t>class would then represent a particular figure</w:t>
+      </w:r>
+      <w:r>
+        <w:t xml:space="preserve"> and their ‘story’, the pieces of which can be jumbled and distributed throughout a level in the game. </w:t>
+      </w:r>
+    </w:p>
+    <w:p/>
+    <w:p>
+      <w:r>
+        <w:t xml:space="preserve">When it comes to gathering data on the </w:t>
+      </w:r>
+      <w:proofErr w:type="gramStart"/>
+      <w:r>
+        <w:t>players</w:t>
+      </w:r>
+      <w:proofErr w:type="gramEnd"/>
+      <w:r>
+        <w:t xml:space="preserve"> experience of the game, </w:t>
+      </w:r>
+      <w:r>
+        <w:t>two methods were explored – Microsoft forms and Google forms. Both allow for the creation and distribution of questionnaires with neither standing out in particular, with the primary differences being in how the results are displayed. Microsoft forms allows for the direct</w:t>
+      </w:r>
+      <w:r>
+        <w:t xml:space="preserve"> and easy</w:t>
+      </w:r>
+      <w:r>
+        <w:t xml:space="preserve"> expo</w:t>
+      </w:r>
+      <w:r>
+        <w:t xml:space="preserve">rt of gathered data to </w:t>
+      </w:r>
+      <w:r>
+        <w:t xml:space="preserve">Microsoft Excel, a </w:t>
+      </w:r>
+      <w:r>
+        <w:t>useful</w:t>
+      </w:r>
+      <w:r>
+        <w:t xml:space="preserve"> feature which could prove useful</w:t>
+      </w:r>
+      <w:r>
+        <w:t xml:space="preserve"> especially for larger datasets. However, Google Forms automatically collates results into a variety of visual aids making analysis and evaluation of the data simpler without having to configure our own methods for viewing and comparing the results. </w:t>
+      </w:r>
+    </w:p>
+    <w:p>
+      <w:pPr>
+        <w:ind w:left="0" w:firstLine="0"/>
+      </w:pPr>
+    </w:p>
+    <w:p>
+      <w:pPr>
+        <w:pStyle w:val="Heading1"/>
+      </w:pPr>
+      <w:r>
+        <w:t>Chapter 4</w:t>
+      </w:r>
+    </w:p>
+    <w:p>
+      <w:pPr>
         <w:pStyle w:val="Heading2"/>
-        <w:tabs>
-          <w:tab w:val="center" w:pos="3962"/>
-        </w:tabs>
-        <w:ind w:left="-15" w:firstLine="0"/>
-        <w:rPr>
-          <w:rFonts w:ascii="Times New Roman" w:hAnsi="Times New Roman" w:cs="Times New Roman"/>
-        </w:rPr>
-      </w:pPr>
-      <w:bookmarkStart w:id="12" w:name="_Toc58407596"/>
-      <w:r>
-        <w:rPr>
-          <w:rFonts w:ascii="Times New Roman" w:hAnsi="Times New Roman" w:cs="Times New Roman"/>
-        </w:rPr>
-        <w:t>3.3</w:t>
-      </w:r>
-      <w:r>
-        <w:rPr>
-          <w:rFonts w:ascii="Times New Roman" w:hAnsi="Times New Roman" w:cs="Times New Roman"/>
-        </w:rPr>
-        <w:tab/>
-        <w:t>Toolsets and Machine Environments</w:t>
-      </w:r>
-      <w:bookmarkEnd w:id="12"/>
-    </w:p>
-    <w:p>
-      <w:r>
-        <w:t xml:space="preserve">As mentioned, initially the primary element of the project – the procedural generation of historical events – was handled using Tracery, a </w:t>
-      </w:r>
-      <w:proofErr w:type="spellStart"/>
-      <w:r>
-        <w:t>Javascript</w:t>
-      </w:r>
-      <w:proofErr w:type="spellEnd"/>
-      <w:r>
-        <w:t xml:space="preserve"> library </w:t>
-      </w:r>
-      <w:r>
-        <w:t xml:space="preserve">created by Dr Kate Compton </w:t>
-      </w:r>
-      <w:r>
-        <w:t>that uses grammars to create interesting and varied texts. It’s a library that I have experience in before, as well as a library that pairs well with game engines for creating unique and interesting content.</w:t>
-      </w:r>
-      <w:r>
-        <w:t xml:space="preserve"> </w:t>
-      </w:r>
-      <w:r>
-        <w:t xml:space="preserve">Time was spent looking at other options such as GPT-2, an AI that autocompletes text when given prompts. However, GPT-2 is known for quickly becoming nonsensical when </w:t>
-      </w:r>
-      <w:r>
-        <w:t xml:space="preserve">writing </w:t>
-      </w:r>
-      <w:r>
-        <w:t>entirely original</w:t>
-      </w:r>
-      <w:r>
-        <w:t xml:space="preserve"> content – “although its grammar and spelling are generally correct, it tends to stray off topic, and the text it produces lacks overall coherence”.</w:t>
-      </w:r>
-      <w:r>
-        <w:t xml:space="preserve"> </w:t>
-      </w:r>
-      <w:r>
-        <w:t>(Vincent, 2019)</w:t>
-      </w:r>
-      <w:r>
-        <w:t xml:space="preserve"> This ultimately means that a system like this isn’t fit for purpos</w:t>
-      </w:r>
-      <w:r>
-        <w:t xml:space="preserve">e – the text </w:t>
-      </w:r>
-      <w:proofErr w:type="gramStart"/>
-      <w:r>
-        <w:t>players</w:t>
-      </w:r>
-      <w:proofErr w:type="gramEnd"/>
-      <w:r>
-        <w:t xml:space="preserve"> encounter in the game needs to relay a specific set of information through the historical content, as well as making sense – straying off topic would pull the player out of the experience. In addition, the use of an advanced AI trained on over 1 billion datasets is a tad overkill for a project of this scope – not to mention the time that would need to be spent integrating it into Unity and feeding it the necessary data to generate text of the correct tone and style. </w:t>
-      </w:r>
-    </w:p>
-    <w:p/>
-    <w:p>
-      <w:r>
-        <w:t>There are some requirements of the procedurally generated history system that cannot be achieved with Tracery alone – with each event generated, elements such as th</w:t>
-      </w:r>
-      <w:r>
-        <w:t xml:space="preserve">e name and age of the subject must be saved and reused across each event, giving the impression of continuity. Tracery has methods </w:t>
-      </w:r>
-      <w:r>
-        <w:t xml:space="preserve">to save data for use within its system, however there are no methods of preserving that </w:t>
-      </w:r>
-      <w:r>
-        <w:t xml:space="preserve">data </w:t>
-      </w:r>
-      <w:r>
-        <w:t xml:space="preserve">between generations. The solution to this is to use Unity scripts to generate texts piece by piece and storing the important elements as class properties, allowing for them to be initialised and updated </w:t>
-      </w:r>
-      <w:r>
-        <w:t>in-between</w:t>
-      </w:r>
-      <w:r>
-        <w:t xml:space="preserve"> each historical event. Each </w:t>
-      </w:r>
-      <w:r>
-        <w:t xml:space="preserve">instance of said </w:t>
-      </w:r>
-      <w:r>
-        <w:t>class would then represent a particular figure</w:t>
-      </w:r>
-      <w:r>
-        <w:t xml:space="preserve"> and their ‘story’, the pieces of which can be jumbled and distributed throughout a level in the game. </w:t>
-      </w:r>
-    </w:p>
-    <w:p/>
-    <w:p>
-      <w:r>
-        <w:rPr>
-          <w:highlight w:val="green"/>
-        </w:rPr>
-        <w:t>Toolsets refer to both software development and to project management, so the coverage should address both. This section will outline the tools for software development and project management process; it will make appropriate comparisons between tools</w:t>
-      </w:r>
-      <w:r>
-        <w:rPr>
-          <w:highlight w:val="green"/>
-        </w:rPr>
-        <w:t xml:space="preserve"> </w:t>
-      </w:r>
-      <w:r>
-        <w:rPr>
-          <w:highlight w:val="green"/>
-        </w:rPr>
-        <w:t>available and argue for the most appropriate selection based on metrics, possibly a matrix diagram and other criteria.</w:t>
-      </w:r>
-      <w:r>
-        <w:rPr>
-          <w:highlight w:val="green"/>
-        </w:rPr>
-        <w:t xml:space="preserve"> </w:t>
-      </w:r>
-      <w:r>
-        <w:rPr>
-          <w:highlight w:val="green"/>
-        </w:rPr>
-        <w:t>DO NOT justify the grounds for using specific toolsets and environments simply because you know them well or have developed skills already.</w:t>
-      </w:r>
-    </w:p>
-    <w:p>
-      <w:pPr>
-        <w:pStyle w:val="Heading2"/>
-        <w:tabs>
-          <w:tab w:val="center" w:pos="2447"/>
-        </w:tabs>
-        <w:ind w:left="-15" w:firstLine="0"/>
-        <w:rPr>
-          <w:rFonts w:ascii="Times New Roman" w:hAnsi="Times New Roman" w:cs="Times New Roman"/>
-        </w:rPr>
-      </w:pPr>
-      <w:bookmarkStart w:id="13" w:name="_Toc58407597"/>
-      <w:r>
-        <w:rPr>
-          <w:rFonts w:ascii="Times New Roman" w:hAnsi="Times New Roman" w:cs="Times New Roman"/>
-        </w:rPr>
-        <w:t>3.4</w:t>
-      </w:r>
-      <w:r>
-        <w:rPr>
-          <w:rFonts w:ascii="Times New Roman" w:hAnsi="Times New Roman" w:cs="Times New Roman"/>
-        </w:rPr>
-        <w:tab/>
-        <w:t>Research Methods</w:t>
-      </w:r>
-      <w:bookmarkEnd w:id="13"/>
-    </w:p>
-    <w:p>
-      <w:r>
-        <w:t>You should investigate the types of research methods necessary to validly answer the research questions that your project addresses. You should cite relevant sources to justify your choices.</w:t>
-      </w:r>
-    </w:p>
-    <w:p>
-      <w:pPr>
-        <w:pStyle w:val="Title"/>
-      </w:pPr>
-      <w:r>
-        <w:t>Chapter 4</w:t>
-      </w:r>
-    </w:p>
-    <w:p>
-      <w:pPr>
-        <w:pStyle w:val="Heading1"/>
-      </w:pPr>
-      <w:bookmarkStart w:id="14" w:name="_Toc58407598"/>
-      <w:r>
-        <w:lastRenderedPageBreak/>
+      </w:pPr>
+      <w:bookmarkStart w:id="9" w:name="_Toc58407598"/>
+      <w:r>
         <w:t>Design, Development</w:t>
       </w:r>
       <w:r>
         <w:t xml:space="preserve"> and Evaluation</w:t>
       </w:r>
-      <w:bookmarkEnd w:id="14"/>
-    </w:p>
-    <w:p>
-      <w:r>
-        <w:rPr>
-          <w:highlight w:val="green"/>
-        </w:rPr>
-        <w:t xml:space="preserve">This section of the report will vary significantly in both structure and content, depending on the type of project you are undertaking. For example, a Games design project may include a Game Design Document. However, it must be noted that if your project contains significant software development work, this should be presented in the structure expected of a formal development report. If your project involves an experimental evaluation – especially if that evaluation involved human participants – you are expected to write this work up in the format expected </w:t>
-      </w:r>
-      <w:r>
-        <w:rPr>
-          <w:highlight w:val="green"/>
-        </w:rPr>
-        <w:t>in Section 4.2</w:t>
-      </w:r>
-      <w:r>
-        <w:rPr>
-          <w:highlight w:val="green"/>
-        </w:rPr>
-        <w:t>.</w:t>
-      </w:r>
+      <w:bookmarkEnd w:id="9"/>
     </w:p>
     <w:p>
       <w:pPr>
@@ -7394,124 +6745,20 @@
           <w:rFonts w:ascii="Times New Roman" w:hAnsi="Times New Roman" w:cs="Times New Roman"/>
         </w:rPr>
       </w:pPr>
-      <w:bookmarkStart w:id="15" w:name="_Toc58407599"/>
+      <w:bookmarkStart w:id="10" w:name="_Toc58407599"/>
       <w:r>
         <w:rPr>
           <w:rFonts w:ascii="Times New Roman" w:hAnsi="Times New Roman" w:cs="Times New Roman"/>
         </w:rPr>
-        <w:t>4.1</w:t>
+        <w:t xml:space="preserve">4.1 </w:t>
       </w:r>
       <w:r>
         <w:rPr>
           <w:rFonts w:ascii="Times New Roman" w:hAnsi="Times New Roman" w:cs="Times New Roman"/>
         </w:rPr>
-        <w:tab/>
-        <w:t>Software Development Projects</w:t>
-      </w:r>
-      <w:bookmarkEnd w:id="15"/>
-    </w:p>
-    <w:p>
-      <w:pPr>
-        <w:rPr>
-          <w:highlight w:val="green"/>
-        </w:rPr>
-      </w:pPr>
-      <w:r>
-        <w:rPr>
-          <w:highlight w:val="green"/>
-        </w:rPr>
-        <w:t>Include this section if you are undertaking a software development project. You should discuss:</w:t>
-      </w:r>
-    </w:p>
-    <w:p>
-      <w:pPr>
-        <w:pStyle w:val="ListParagraph"/>
-        <w:numPr>
-          <w:ilvl w:val="0"/>
-          <w:numId w:val="2"/>
-        </w:numPr>
-        <w:rPr>
-          <w:highlight w:val="green"/>
-        </w:rPr>
-      </w:pPr>
-      <w:r>
-        <w:rPr>
-          <w:highlight w:val="green"/>
-        </w:rPr>
-        <w:t>Requirements elicitation, gathering, collection and analysis</w:t>
-      </w:r>
-    </w:p>
-    <w:p>
-      <w:pPr>
-        <w:pStyle w:val="ListParagraph"/>
-        <w:numPr>
-          <w:ilvl w:val="0"/>
-          <w:numId w:val="2"/>
-        </w:numPr>
-        <w:rPr>
-          <w:highlight w:val="green"/>
-        </w:rPr>
-      </w:pPr>
-      <w:r>
-        <w:rPr>
-          <w:highlight w:val="green"/>
-        </w:rPr>
-        <w:t>Design</w:t>
-      </w:r>
-    </w:p>
-    <w:p>
-      <w:pPr>
-        <w:pStyle w:val="ListParagraph"/>
-        <w:numPr>
-          <w:ilvl w:val="0"/>
-          <w:numId w:val="2"/>
-        </w:numPr>
-        <w:rPr>
-          <w:highlight w:val="green"/>
-        </w:rPr>
-      </w:pPr>
-      <w:r>
-        <w:rPr>
-          <w:highlight w:val="green"/>
-        </w:rPr>
-        <w:t>Building and programming</w:t>
-      </w:r>
-    </w:p>
-    <w:p>
-      <w:pPr>
-        <w:pStyle w:val="ListParagraph"/>
-        <w:numPr>
-          <w:ilvl w:val="0"/>
-          <w:numId w:val="2"/>
-        </w:numPr>
-        <w:rPr>
-          <w:highlight w:val="green"/>
-        </w:rPr>
-      </w:pPr>
-      <w:r>
-        <w:rPr>
-          <w:highlight w:val="green"/>
-        </w:rPr>
-        <w:t>Testing</w:t>
-      </w:r>
-    </w:p>
-    <w:p>
-      <w:pPr>
-        <w:pStyle w:val="ListParagraph"/>
-        <w:numPr>
-          <w:ilvl w:val="0"/>
-          <w:numId w:val="2"/>
-        </w:numPr>
-        <w:rPr>
-          <w:highlight w:val="green"/>
-        </w:rPr>
-      </w:pPr>
-      <w:r>
-        <w:rPr>
-          <w:highlight w:val="green"/>
-        </w:rPr>
-        <w:t>Operation</w:t>
-      </w:r>
+        <w:t>Software Development</w:t>
+      </w:r>
+      <w:bookmarkEnd w:id="10"/>
     </w:p>
     <w:p>
       <w:pPr>
@@ -7531,17 +6778,17 @@
         <w:t>D</w:t>
       </w:r>
       <w:r>
-        <w:t xml:space="preserve">uring the design phase, several ideas were presented and eventually narrowed down. These included a traditional dungeon crawler, a text-based exploration </w:t>
+        <w:t>uring the design phase, several ideas were presented and eventually narrowed down. These included a traditional dungeon crawler, a text-based exploration game, a card game etc. There was even the idea for a simple linear display of the PCG worldbuilding elements w</w:t>
+      </w:r>
+      <w:r>
+        <w:t>h</w:t>
+      </w:r>
+      <w:r>
+        <w:t xml:space="preserve">ere the player could just click through them one by one, however this was quickly put aside as it would not provide any insight </w:t>
       </w:r>
       <w:r>
         <w:lastRenderedPageBreak/>
-        <w:t>game, a card game etc. There was even the idea for a simple linear display of the PCG worldbuilding elements w</w:t>
-      </w:r>
-      <w:r>
-        <w:t>h</w:t>
-      </w:r>
-      <w:r>
-        <w:t>ere the player could just click through them one by one, however this was quickly put aside as it would not provide any insight into the effectiveness of the system within games – only an insight into the quality of the system itself. Ideas like the dungeon crawler held promise – the use of a map of rooms for a player to walk around in would allow for an even distribution of worldbuilding elements, much like how games like Skyrim (</w:t>
+        <w:t>into the effectiveness of the system within games – only an insight into the quality of the system itself. Ideas like the dungeon crawler held promise – the use of a map of rooms for a player to walk around in would allow for an even distribution of worldbuilding elements, much like how games like Skyrim (</w:t>
       </w:r>
       <w:r>
         <w:t xml:space="preserve">Bethesda, </w:t>
@@ -7587,12 +6834,78 @@
     </w:p>
     <w:p/>
     <w:p>
-      <w:r>
+      <w:pPr>
+        <w:jc w:val="center"/>
+      </w:pPr>
+      <w:r>
+        <w:rPr>
+          <w:noProof/>
+        </w:rPr>
         <w:lastRenderedPageBreak/>
-        <w:t xml:space="preserve">Driving in the player is going to prove difficult – naturally players like to explore when given options (needs citation), so creating a level with multiple pathways out of the gate would passively incentivise </w:t>
-      </w:r>
-      <w:r>
-        <w:t xml:space="preserve">exploration. However, we want to keep the experience short, and so having a central area with multiple branches is only a good idea if the branches themselves are kept short. An initial sketch was made early on of a possible level for the game – this level had the central location mentioned, with 4 corridors heading to the North, South, East and West. Surrounding this central area was 4 ‘wings’ each of which could have a distinct feel whilst being accessible via the two adjacent corridors. This early prototype was promising, but as time went on it became clear that 4 wings was too many – better to craft 2 well-designed areas than 4 samey ones. Ultimately, this decision was fruitful – with 3 corridors leading away from the centre, the player has not lost that initial choice when exploring, and the amount of work required has been halved. A final design decision that contributes to driving the player was to have the game take place over a number of in-game ‘days’. This is made clear at the start with the player being informed of the game starting at ‘Day 1’ coupled with a timer in the top right counting down the amount of time left in the day. The lights implemented later on were then used to </w:t>
+        <w:drawing>
+          <wp:inline distT="0" distB="0" distL="0" distR="0" wp14:anchorId="3A4C62BA" wp14:editId="1DF90A2C">
+            <wp:extent cx="2554097" cy="3400425"/>
+            <wp:effectExtent l="0" t="0" r="0" b="0"/>
+            <wp:docPr id="5" name="Picture 5"/>
+            <wp:cNvGraphicFramePr>
+              <a:graphicFrameLocks xmlns:a="http://schemas.openxmlformats.org/drawingml/2006/main" noChangeAspect="1"/>
+            </wp:cNvGraphicFramePr>
+            <a:graphic xmlns:a="http://schemas.openxmlformats.org/drawingml/2006/main">
+              <a:graphicData uri="http://schemas.openxmlformats.org/drawingml/2006/picture">
+                <pic:pic xmlns:pic="http://schemas.openxmlformats.org/drawingml/2006/picture">
+                  <pic:nvPicPr>
+                    <pic:cNvPr id="1" name=""/>
+                    <pic:cNvPicPr/>
+                  </pic:nvPicPr>
+                  <pic:blipFill>
+                    <a:blip r:embed="rId20"/>
+                    <a:stretch>
+                      <a:fillRect/>
+                    </a:stretch>
+                  </pic:blipFill>
+                  <pic:spPr>
+                    <a:xfrm>
+                      <a:off x="0" y="0"/>
+                      <a:ext cx="2558209" cy="3405900"/>
+                    </a:xfrm>
+                    <a:prstGeom prst="rect">
+                      <a:avLst/>
+                    </a:prstGeom>
+                  </pic:spPr>
+                </pic:pic>
+              </a:graphicData>
+            </a:graphic>
+          </wp:inline>
+        </w:drawing>
+      </w:r>
+    </w:p>
+    <w:p>
+      <w:pPr>
+        <w:jc w:val="center"/>
+      </w:pPr>
+      <w:r>
+        <w:rPr>
+          <w:b/>
+        </w:rPr>
+        <w:t xml:space="preserve">Figure X: </w:t>
+      </w:r>
+      <w:r>
+        <w:t>Initial sketches of how to give the player multiple options for exploration</w:t>
+      </w:r>
+    </w:p>
+    <w:p>
+      <w:r>
+        <w:t>Driving</w:t>
+      </w:r>
+      <w:r>
+        <w:t xml:space="preserve"> the player is going to prove difficult – naturally players like to explore when given options (needs citation), so creating a level with multiple pathways out of the gate would passively incentivise </w:t>
+      </w:r>
+      <w:r>
+        <w:t xml:space="preserve">exploration. However, we want to keep the experience short, and so having a central area with multiple branches is only a good idea if the branches themselves are kept short. An initial sketch was made early on of a possible level for the game – this level had the central location mentioned, with 4 corridors heading to the North, South, East and West. Surrounding this central area was 4 ‘wings’ each of which could have a distinct feel whilst being accessible via the two adjacent corridors. This early prototype was promising, but as time went on it became clear that 4 wings was too many – better to craft 2 well-designed areas than 4 samey ones. Ultimately, this decision was fruitful – with 3 corridors leading away from the centre, the player has not lost that initial choice when exploring, and the amount of work required has been halved. A final design decision that contributes to driving the player was to have </w:t>
+      </w:r>
+      <w:r>
+        <w:lastRenderedPageBreak/>
+        <w:t xml:space="preserve">the game take place over a number of in-game ‘days’. This is made clear at the start with the player being informed of the game starting at ‘Day 1’ coupled with a timer in the top right counting down the amount of time left in the day. The lights implemented later on were then used to </w:t>
       </w:r>
       <w:r>
         <w:t>reinforce this day/night system, hopefully driving the player to complete the game in as little time as possible.</w:t>
@@ -7626,105 +6939,258 @@
       </w:r>
       <w:proofErr w:type="spellEnd"/>
       <w:r>
-        <w:t xml:space="preserve"> (Acid Wizard, 2014) have simple combat mechanics that involve swinging/firing various weapons at enemies, most often of which lunge at the player in melee. Whilst this could allow for an element of variety between the exploration and puzzle-solving </w:t>
-      </w:r>
-      <w:r>
+        <w:t xml:space="preserve"> (Acid Wizard, 2014) have simple combat mechanics that involve swinging/firing various weapons at enemies, most often of which lunge at the player in melee. Whilst this could allow for an element of variety between the exploration and puzzle-solving element of the game, it would ultimately distract from the goal of the project – bringing procedurally generated history to the foreground. As such, something else is needed.</w:t>
+      </w:r>
+    </w:p>
+    <w:p/>
+    <w:p>
+      <w:r>
+        <w:t xml:space="preserve">One minor mechanic developed during the prototype stage was a light switch. Whilst relatively simplistic and if anything irrelevant to the game as a whole, it eventually sparked an idea </w:t>
+      </w:r>
+      <w:r>
+        <w:t>–</w:t>
+      </w:r>
+      <w:r>
+        <w:t xml:space="preserve"> </w:t>
+      </w:r>
+      <w:r>
+        <w:t xml:space="preserve">if time was to be spent on the lighting of the level, why not make said lighting a part of the mechanics? A script was devised that over time switched off the lights in the level, section by section – this was paired with code in the character controller that depleted a ‘panic’ meter (this was later renamed to sanity, as it makes more sense to ‘lose’ sanity over time) from 100 to 0 the longer the player spent in darkness, replenishing that meter should they make it back into the light before it hit 0. </w:t>
+      </w:r>
+    </w:p>
+    <w:p/>
+    <w:p>
+      <w:r>
+        <w:rPr>
+          <w:noProof/>
+        </w:rPr>
         <w:lastRenderedPageBreak/>
-        <w:t>element of the game, it would ultimately distract from the goal of the project – bringing procedurally generated history to the foreground. As such, something else is needed.</w:t>
+        <w:drawing>
+          <wp:inline distT="0" distB="0" distL="0" distR="0" wp14:anchorId="10F7A72C" wp14:editId="5DA3F15C">
+            <wp:extent cx="5057775" cy="2319655"/>
+            <wp:effectExtent l="0" t="0" r="9525" b="4445"/>
+            <wp:docPr id="6" name="Picture 6"/>
+            <wp:cNvGraphicFramePr>
+              <a:graphicFrameLocks xmlns:a="http://schemas.openxmlformats.org/drawingml/2006/main" noChangeAspect="1"/>
+            </wp:cNvGraphicFramePr>
+            <a:graphic xmlns:a="http://schemas.openxmlformats.org/drawingml/2006/main">
+              <a:graphicData uri="http://schemas.openxmlformats.org/drawingml/2006/picture">
+                <pic:pic xmlns:pic="http://schemas.openxmlformats.org/drawingml/2006/picture">
+                  <pic:nvPicPr>
+                    <pic:cNvPr id="1" name=""/>
+                    <pic:cNvPicPr/>
+                  </pic:nvPicPr>
+                  <pic:blipFill>
+                    <a:blip r:embed="rId21"/>
+                    <a:stretch>
+                      <a:fillRect/>
+                    </a:stretch>
+                  </pic:blipFill>
+                  <pic:spPr>
+                    <a:xfrm>
+                      <a:off x="0" y="0"/>
+                      <a:ext cx="5057775" cy="2319655"/>
+                    </a:xfrm>
+                    <a:prstGeom prst="rect">
+                      <a:avLst/>
+                    </a:prstGeom>
+                  </pic:spPr>
+                </pic:pic>
+              </a:graphicData>
+            </a:graphic>
+          </wp:inline>
+        </w:drawing>
+      </w:r>
+    </w:p>
+    <w:p>
+      <w:pPr>
+        <w:jc w:val="center"/>
+      </w:pPr>
+      <w:r>
+        <w:rPr>
+          <w:b/>
+        </w:rPr>
+        <w:t xml:space="preserve">Figure X: </w:t>
+      </w:r>
+      <w:r>
+        <w:t xml:space="preserve">An example of the panic meter depleting after time in darkness – the player has just exited the room in the top-left corner. </w:t>
+      </w:r>
+    </w:p>
+    <w:p>
+      <w:r>
+        <w:t xml:space="preserve">This proved an effective primary mechanic – thanks to the combination of the lights and the timer, the player now has a limited window to head out into the level to find pieces of information before rushing back to the centre as it grows dark. The centre of the level becomes a safe haven, populated with lights that don’t turn off at the stroke of night. </w:t>
       </w:r>
     </w:p>
     <w:p/>
     <w:p>
       <w:r>
-        <w:t xml:space="preserve">One minor mechanic developed during the prototype stage was a light switch. Whilst relatively simplistic and if anything irrelevant to the game as a whole, it eventually sparked an idea </w:t>
-      </w:r>
-      <w:r>
-        <w:t>–</w:t>
+        <w:t xml:space="preserve">In some of the initial </w:t>
+      </w:r>
+      <w:proofErr w:type="spellStart"/>
+      <w:r>
+        <w:t>playthroughs</w:t>
+      </w:r>
+      <w:proofErr w:type="spellEnd"/>
+      <w:r>
+        <w:t xml:space="preserve"> of the game, it was identified that whilst the day/night system does add the needed danger element that drives the player, it does not add much to the moment-to-moment gameplay – the player is still limited to just moving the player with the WASD keys and interacting using E. Two minor additions were made to combat this, each of which complemented each other to hopefully bring some depth to an otherwise bare level containing only walls and floors. A vision system, which obscures objects not in the direct ‘vision cone’ of the player, whilst also employing a </w:t>
+      </w:r>
+      <w:proofErr w:type="spellStart"/>
+      <w:r>
+        <w:t>shader</w:t>
+      </w:r>
+      <w:proofErr w:type="spellEnd"/>
+      <w:r>
+        <w:t xml:space="preserve"> that leaves the cone as the only source of colour in the scene, focusing the players attention – and the ability to push/pull physical objects such as furniture. </w:t>
+      </w:r>
+    </w:p>
+    <w:p>
+      <w:r>
+        <w:rPr>
+          <w:noProof/>
+        </w:rPr>
+        <w:lastRenderedPageBreak/>
+        <w:drawing>
+          <wp:inline distT="0" distB="0" distL="0" distR="0" wp14:anchorId="597A98D3" wp14:editId="4F45BF7A">
+            <wp:extent cx="5057775" cy="2377440"/>
+            <wp:effectExtent l="0" t="0" r="9525" b="3810"/>
+            <wp:docPr id="3" name="Picture 3"/>
+            <wp:cNvGraphicFramePr>
+              <a:graphicFrameLocks xmlns:a="http://schemas.openxmlformats.org/drawingml/2006/main" noChangeAspect="1"/>
+            </wp:cNvGraphicFramePr>
+            <a:graphic xmlns:a="http://schemas.openxmlformats.org/drawingml/2006/main">
+              <a:graphicData uri="http://schemas.openxmlformats.org/drawingml/2006/picture">
+                <pic:pic xmlns:pic="http://schemas.openxmlformats.org/drawingml/2006/picture">
+                  <pic:nvPicPr>
+                    <pic:cNvPr id="1" name=""/>
+                    <pic:cNvPicPr/>
+                  </pic:nvPicPr>
+                  <pic:blipFill>
+                    <a:blip r:embed="rId22"/>
+                    <a:stretch>
+                      <a:fillRect/>
+                    </a:stretch>
+                  </pic:blipFill>
+                  <pic:spPr>
+                    <a:xfrm>
+                      <a:off x="0" y="0"/>
+                      <a:ext cx="5057775" cy="2377440"/>
+                    </a:xfrm>
+                    <a:prstGeom prst="rect">
+                      <a:avLst/>
+                    </a:prstGeom>
+                  </pic:spPr>
+                </pic:pic>
+              </a:graphicData>
+            </a:graphic>
+          </wp:inline>
+        </w:drawing>
       </w:r>
       <w:r>
         <w:t xml:space="preserve"> </w:t>
       </w:r>
-      <w:r>
-        <w:t xml:space="preserve">if time was to be spent on the lighting of the level, why not make said lighting a part of the mechanics? A script was devised that over time switched off the lights in the level, section by section – this was paired with code in the character controller that depleted a ‘panic’ meter (this was later renamed to sanity, as it makes more sense to ‘lose’ sanity over time) from 100 to 0 the longer the player spent in darkness, replenishing that meter should they make it back into the light before it hit 0. This proved an effective primary mechanic – thanks to the combination of the lights and the timer, the player now has a limited window to head out into the level to find pieces of information before rushing back to the centre as it grows dark. The centre of the level becomes a safe haven, populated with lights that don’t turn off at the stroke of night. </w:t>
+    </w:p>
+    <w:p>
+      <w:pPr>
+        <w:jc w:val="center"/>
+      </w:pPr>
+      <w:r>
+        <w:rPr>
+          <w:b/>
+        </w:rPr>
+        <w:t xml:space="preserve">Figure X: </w:t>
+      </w:r>
+      <w:r>
+        <w:t>An example of obstacles obscuring the players view.</w:t>
+      </w:r>
+    </w:p>
+    <w:p>
+      <w:r>
+        <w:t>These pieces of furnitu</w:t>
+      </w:r>
+      <w:r>
+        <w:t xml:space="preserve">re would also obscure the cone, meaning the player may be forced to push objects out of the way to see if there is an entity or item behind it. For example, should a crate be blocking the vision cone of the player, a page of information placed behind it would be obscured, causing it to be invisible to the player. This lends an element of claustrophobia to the game </w:t>
+      </w:r>
+      <w:r>
+        <w:rPr>
+          <w:i/>
+        </w:rPr>
+        <w:t xml:space="preserve">despite </w:t>
+      </w:r>
+      <w:r>
+        <w:t xml:space="preserve">being a top down experience, where it is traditionally hard to obscure things. This is a mechanic largely borrowed from </w:t>
+      </w:r>
+      <w:proofErr w:type="spellStart"/>
+      <w:r>
+        <w:rPr>
+          <w:i/>
+        </w:rPr>
+        <w:t>Darkwood</w:t>
+      </w:r>
+      <w:proofErr w:type="spellEnd"/>
+      <w:r>
+        <w:rPr>
+          <w:i/>
+        </w:rPr>
+        <w:t xml:space="preserve">, </w:t>
+      </w:r>
+      <w:r>
+        <w:t xml:space="preserve">which uses it primarily to enhance the horror element of its design, whereas we are using it to further </w:t>
+      </w:r>
+      <w:r>
+        <w:t xml:space="preserve">add to the tension – the player is rushed for time, so any obstacle is only going to increase that pressure.  </w:t>
       </w:r>
     </w:p>
     <w:p/>
     <w:p>
-      <w:r>
-        <w:t xml:space="preserve">In some of the initial </w:t>
+      <w:pPr>
+        <w:pStyle w:val="Heading3"/>
+      </w:pPr>
+      <w:r>
+        <w:t xml:space="preserve">Requirements of the </w:t>
+      </w:r>
+      <w:r>
+        <w:t>PCG</w:t>
+      </w:r>
+    </w:p>
+    <w:p>
+      <w:r>
+        <w:t xml:space="preserve">The system for procedurally generating a narrative is going to mimic that of the system used in Caves of </w:t>
       </w:r>
       <w:proofErr w:type="spellStart"/>
       <w:r>
-        <w:t>playthroughs</w:t>
+        <w:t>Qud</w:t>
       </w:r>
       <w:proofErr w:type="spellEnd"/>
       <w:r>
-        <w:t xml:space="preserve"> of the game, it was identified that whilst the day/night system does add the needed danger element that drives the player, it does not add much to the moment-to-moment gameplay – the player is still limited to just moving the player with the WASD keys and interacting using E. Two minor additions were made to combat this, each of which complemented each other to hopefully bring some depth to an otherwise bare level containing only walls and floors. A vision system, which obscures objects not in the direct ‘vision cone’ of the player, whilst also employing a </w:t>
-      </w:r>
-      <w:proofErr w:type="spellStart"/>
-      <w:r>
-        <w:t>shader</w:t>
-      </w:r>
-      <w:proofErr w:type="spellEnd"/>
-      <w:r>
-        <w:t xml:space="preserve"> that leaves the cone as the only source of colour in the scene, focusing the players attention – and the ability to push/pull physical objects such as furniture. </w:t>
-      </w:r>
-    </w:p>
-    <w:p>
-      <w:r>
-        <w:rPr>
-          <w:highlight w:val="yellow"/>
-        </w:rPr>
+        <w:t xml:space="preserve">: using a generative grammar system to create an individual then applying that individual to a series of scenarios, modifying the individual as needed (Grinblat and Bucklew, 2017).  When an individual is created in this system, they begin with a set of properties: their name, age, occupation etc – these properties will need to be stored in memory somewhere </w:t>
+      </w:r>
+      <w:r>
         <w:lastRenderedPageBreak/>
-        <w:t>(Image of furniture + cone)</w:t>
-      </w:r>
-    </w:p>
-    <w:p>
-      <w:r>
-        <w:t>These pieces of furnitu</w:t>
-      </w:r>
-      <w:r>
-        <w:t xml:space="preserve">re would also obscure the cone, meaning the player may be forced to push objects out of the way to see if there is an entity or item behind it. For example, should a crate be blocking the vision cone of the player, a page of information placed behind it would be obscured, causing it to be invisible to the player. This lends an element of claustrophobia to the game </w:t>
-      </w:r>
-      <w:r>
-        <w:rPr>
-          <w:i/>
-        </w:rPr>
-        <w:t xml:space="preserve">despite </w:t>
-      </w:r>
-      <w:r>
-        <w:t xml:space="preserve">being a top down experience, where it is traditionally hard to obscure things. This is a mechanic largely borrowed from </w:t>
-      </w:r>
-      <w:proofErr w:type="spellStart"/>
-      <w:r>
-        <w:rPr>
-          <w:i/>
-        </w:rPr>
-        <w:t>Darkwood</w:t>
-      </w:r>
-      <w:proofErr w:type="spellEnd"/>
-      <w:r>
-        <w:rPr>
-          <w:i/>
-        </w:rPr>
-        <w:t xml:space="preserve">, </w:t>
-      </w:r>
-      <w:r>
-        <w:t xml:space="preserve">which uses it primarily to enhance the horror element of its design, whereas we are using it to further </w:t>
-      </w:r>
-      <w:r>
-        <w:rPr>
-          <w:highlight w:val="yellow"/>
-        </w:rPr>
-        <w:t>play the player for time</w:t>
-      </w:r>
-      <w:bookmarkStart w:id="16" w:name="_GoBack"/>
-      <w:bookmarkEnd w:id="16"/>
-      <w:r>
-        <w:rPr>
-          <w:highlight w:val="yellow"/>
-        </w:rPr>
-        <w:t>? (Future Dom, Fix that shitty sentence)</w:t>
+        <w:t xml:space="preserve">outside of the system itself, so that Unity can access them. This </w:t>
+      </w:r>
+      <w:r>
+        <w:t xml:space="preserve">is so that we can </w:t>
+      </w:r>
+      <w:r>
+        <w:t>ma</w:t>
+      </w:r>
+      <w:r>
+        <w:t xml:space="preserve">nipulate the game world in accordance with these events. </w:t>
+      </w:r>
+    </w:p>
+    <w:p>
+      <w:r>
+        <w:t>The number of events generated can be arbitrary for the purposes of this project, though it would be sensible to keep them to a number reflective of the size of the map being used for the game. If the game uses a PCG map that alters in size with each playthrough, then the generative system used will need to work in accordance to generate an appropriate number of events before they are distributed. If the game uses a hand-built map, then the number of events generated can similarly be handpicked to whatever feels appropriate.</w:t>
+      </w:r>
+    </w:p>
+    <w:p>
+      <w:r>
+        <w:t xml:space="preserve">Finally, the number of possible events that can occur within the narrative needs to be enough such that there is little in the way of repetition – if the player is to replay the game, then the experience needs to be different to keep things interesting. However, since each of these events will warrant additional assets to reflect the effect of that event on the game world, too many events will become an overly time-consuming task that will negatively affect the quality of each event. Thus, it is important to find a sweet spot between these two extremes. </w:t>
+      </w:r>
+      <w:r>
+        <w:t xml:space="preserve">If additional assets cannot be produced to mimic the effects of each possible event, then the overall narrative of the game will need to shift such that such an omission goes unnoticed – if paced quickly then the player would spend too much of their time acquiring the events to </w:t>
+      </w:r>
+      <w:r>
+        <w:t xml:space="preserve">take in their surroundings. </w:t>
       </w:r>
     </w:p>
     <w:p/>
@@ -7733,74 +7199,21 @@
         <w:pStyle w:val="Heading3"/>
       </w:pPr>
       <w:r>
-        <w:t xml:space="preserve">Requirements of the </w:t>
-      </w:r>
-      <w:r>
-        <w:t>PCG</w:t>
-      </w:r>
-    </w:p>
-    <w:p>
-      <w:r>
-        <w:t xml:space="preserve">The system for procedurally generating a narrative is going to mimic that of the system used in Caves of </w:t>
-      </w:r>
-      <w:proofErr w:type="spellStart"/>
-      <w:r>
-        <w:t>Qud</w:t>
-      </w:r>
-      <w:proofErr w:type="spellEnd"/>
-      <w:r>
-        <w:t xml:space="preserve">: using a generative grammar system to create an individual then applying that individual to a series of scenarios, modifying the individual as needed (Grinblat and Bucklew, 2017).  When an individual is created in this system, they begin with a set of properties: their name, age, occupation etc – these properties will need to be stored in memory somewhere outside of the system itself, so that Unity can access them. This </w:t>
-      </w:r>
-      <w:r>
-        <w:t xml:space="preserve">is so that we can </w:t>
-      </w:r>
-      <w:r>
-        <w:t>ma</w:t>
-      </w:r>
-      <w:r>
-        <w:t xml:space="preserve">nipulate the game world in accordance with these events. </w:t>
-      </w:r>
-    </w:p>
-    <w:p>
-      <w:r>
-        <w:t>The number of events generated can be arbitrary for the purposes of this project, though it would be sensible to keep them to a number reflective of the size of the map being used for the game. If the game uses a PCG map that alters in size with each playthrough, then the generative system used will need to work in accordance to generate an appropriate number of events before they are distributed. If the game uses a hand-built map, then the number of events generated can similarly be handpicked to whatever feels appropriate.</w:t>
-      </w:r>
-    </w:p>
-    <w:p>
-      <w:r>
-        <w:t xml:space="preserve">Finally, the number of possible events that can occur within the narrative needs to be enough such that there is little in the way of repetition – if the player is to </w:t>
-      </w:r>
+        <w:t>Designing the PCG</w:t>
+      </w:r>
+    </w:p>
+    <w:p>
+      <w:r>
+        <w:t xml:space="preserve">Players are going to be replaying this instance multiple times in order to show the variety of </w:t>
+      </w:r>
+      <w:r>
+        <w:t xml:space="preserve">results the system can produce. As such, it is important that the instance of gameplay overall is rather short. This will also mean that the player will be able to recall the game in its entirety during subsequent playthroughs – preventing them from forgetting previous instances of procedural generation. </w:t>
+      </w:r>
+    </w:p>
+    <w:p/>
+    <w:p>
       <w:r>
         <w:lastRenderedPageBreak/>
-        <w:t xml:space="preserve">replay the game, then the experience needs to be different to keep things interesting. However, since each of these events will warrant additional assets to reflect the effect of that event on the game world, too many events will become an overly time-consuming task that will negatively affect the quality of each event. Thus, it is important to find a sweet spot between these two extremes. </w:t>
-      </w:r>
-      <w:r>
-        <w:t xml:space="preserve">If additional assets cannot be produced to mimic the effects of each possible event, then the overall narrative of the game will need to shift such that such an omission goes unnoticed – if paced quickly then the player would spend too much of their time acquiring the events to </w:t>
-      </w:r>
-      <w:r>
-        <w:t xml:space="preserve">take in their surroundings. </w:t>
-      </w:r>
-    </w:p>
-    <w:p/>
-    <w:p>
-      <w:pPr>
-        <w:pStyle w:val="Heading3"/>
-      </w:pPr>
-      <w:r>
-        <w:t>Designing the PCG</w:t>
-      </w:r>
-    </w:p>
-    <w:p>
-      <w:r>
-        <w:t xml:space="preserve">Players are going to be replaying this instance multiple times in order to show the variety of </w:t>
-      </w:r>
-      <w:r>
-        <w:t xml:space="preserve">results the system can produce. As such, it is important that the instance of gameplay overall is rather short. This will also mean that the player will be able to recall the game in its entirety during subsequent playthroughs – preventing them from forgetting previous instances of procedural generation. </w:t>
-      </w:r>
-    </w:p>
-    <w:p/>
-    <w:p>
-      <w:r>
         <w:t>In initial development, the first port of call was to create the figure by which events will occur – Since I decided early on to set this game in a library, I decided to name these figures ‘</w:t>
       </w:r>
       <w:r>
@@ -7819,11 +7232,7 @@
         <w:t xml:space="preserve">I had a system whereby </w:t>
       </w:r>
       <w:r>
-        <w:t xml:space="preserve">I could create entire sets of properties related to one another without the random element of the system jumbling it. To use the pronouns as an example, generating a random simple past tense pronoun could produce ‘her’ – the system </w:t>
-      </w:r>
-      <w:r>
-        <w:lastRenderedPageBreak/>
-        <w:t>could not then use ‘he’ or ‘they’ as a present tense pronoun. Once one is chosen, it must be grouped with the correct counterparts.</w:t>
+        <w:t>I could create entire sets of properties related to one another without the random element of the system jumbling it. To use the pronouns as an example, generating a random simple past tense pronoun could produce ‘her’ – the system could not then use ‘he’ or ‘they’ as a present tense pronoun. Once one is chosen, it must be grouped with the correct counterparts.</w:t>
       </w:r>
     </w:p>
     <w:p/>
@@ -7868,7 +7277,11 @@
         <w:t>#archivist# and #name# both derive from the same set of possible names to generate, however #archivist# is the name which persists across multiple events, as will the result of #title#</w:t>
       </w:r>
       <w:r>
-        <w:t xml:space="preserve">. In some cases, an archivist may not have a property such as #title#, meaning that a new property will need to be created should an event like this be chosen from the pool – if the property does already exist, then it can simply be overwritten. This process will also allow us to perform simple mathematics on numeric properties such as the </w:t>
+        <w:t xml:space="preserve">. In some cases, an archivist may not have a property such as #title#, meaning that a new property will need to be created should an event like this be chosen from the pool – if the property does already exist, then it can simply be overwritten. This process will also allow us to perform simple </w:t>
+      </w:r>
+      <w:r>
+        <w:lastRenderedPageBreak/>
+        <w:t xml:space="preserve">mathematics on numeric properties such as the </w:t>
       </w:r>
       <w:r>
         <w:t>archivists’</w:t>
@@ -7919,7 +7332,6 @@
         <w:ind w:left="0" w:firstLine="0"/>
       </w:pPr>
       <w:r>
-        <w:lastRenderedPageBreak/>
         <w:t xml:space="preserve">It </w:t>
       </w:r>
       <w:r>
@@ -7970,13 +7382,78 @@
         <w:spacing w:line="480" w:lineRule="auto"/>
         <w:ind w:left="0" w:firstLine="0"/>
       </w:pPr>
+      <w:r>
+        <w:rPr>
+          <w:noProof/>
+        </w:rPr>
+        <w:drawing>
+          <wp:inline distT="0" distB="0" distL="0" distR="0" wp14:anchorId="58B57C69" wp14:editId="2649EE14">
+            <wp:extent cx="5057775" cy="2386330"/>
+            <wp:effectExtent l="0" t="0" r="9525" b="0"/>
+            <wp:docPr id="4" name="Picture 4"/>
+            <wp:cNvGraphicFramePr>
+              <a:graphicFrameLocks xmlns:a="http://schemas.openxmlformats.org/drawingml/2006/main" noChangeAspect="1"/>
+            </wp:cNvGraphicFramePr>
+            <a:graphic xmlns:a="http://schemas.openxmlformats.org/drawingml/2006/main">
+              <a:graphicData uri="http://schemas.openxmlformats.org/drawingml/2006/picture">
+                <pic:pic xmlns:pic="http://schemas.openxmlformats.org/drawingml/2006/picture">
+                  <pic:nvPicPr>
+                    <pic:cNvPr id="1" name=""/>
+                    <pic:cNvPicPr/>
+                  </pic:nvPicPr>
+                  <pic:blipFill>
+                    <a:blip r:embed="rId23"/>
+                    <a:stretch>
+                      <a:fillRect/>
+                    </a:stretch>
+                  </pic:blipFill>
+                  <pic:spPr>
+                    <a:xfrm>
+                      <a:off x="0" y="0"/>
+                      <a:ext cx="5057775" cy="2386330"/>
+                    </a:xfrm>
+                    <a:prstGeom prst="rect">
+                      <a:avLst/>
+                    </a:prstGeom>
+                  </pic:spPr>
+                </pic:pic>
+              </a:graphicData>
+            </a:graphic>
+          </wp:inline>
+        </w:drawing>
+      </w:r>
     </w:p>
     <w:p>
       <w:pPr>
         <w:spacing w:line="480" w:lineRule="auto"/>
         <w:ind w:left="0" w:firstLine="0"/>
-      </w:pPr>
-      <w:r>
+        <w:jc w:val="center"/>
+      </w:pPr>
+      <w:r>
+        <w:rPr>
+          <w:b/>
+        </w:rPr>
+        <w:t xml:space="preserve">Figure X: </w:t>
+      </w:r>
+      <w:r>
+        <w:t>The ‘</w:t>
+      </w:r>
+      <w:proofErr w:type="spellStart"/>
+      <w:r>
+        <w:t>wordle</w:t>
+      </w:r>
+      <w:proofErr w:type="spellEnd"/>
+      <w:r>
+        <w:t>’ puzzle by which the game is centred.</w:t>
+      </w:r>
+    </w:p>
+    <w:p>
+      <w:pPr>
+        <w:spacing w:line="480" w:lineRule="auto"/>
+        <w:ind w:left="0" w:firstLine="0"/>
+      </w:pPr>
+      <w:r>
+        <w:lastRenderedPageBreak/>
         <w:t xml:space="preserve">To tie the generated content to the gameplay, the names of each of the generated archivists </w:t>
       </w:r>
       <w:r>
@@ -8013,6 +7490,67 @@
       <w:proofErr w:type="spellEnd"/>
       <w:r>
         <w:t xml:space="preserve">’ in question will be 5 letters, and centred on the level – the player can explore the level finding pages containing various historical events, many of which contain figures that *coincidentally* all have 5 letter names. </w:t>
+      </w:r>
+    </w:p>
+    <w:p>
+      <w:pPr>
+        <w:pStyle w:val="Heading3"/>
+      </w:pPr>
+      <w:r>
+        <w:t>Designing the Handcrafted elements</w:t>
+      </w:r>
+    </w:p>
+    <w:p>
+      <w:r>
+        <w:t xml:space="preserve">Naturally, since this project involves comparing procedurally generated content against more traditional methods of </w:t>
+      </w:r>
+      <w:proofErr w:type="spellStart"/>
+      <w:r>
+        <w:t>worldbuilding</w:t>
+      </w:r>
+      <w:proofErr w:type="spellEnd"/>
+      <w:r>
+        <w:t xml:space="preserve">, the game will need some traditional </w:t>
+      </w:r>
+      <w:proofErr w:type="spellStart"/>
+      <w:r>
+        <w:t>worldbuilding</w:t>
+      </w:r>
+      <w:proofErr w:type="spellEnd"/>
+      <w:r>
+        <w:t xml:space="preserve"> to put in place of the PCG. This way, players can experience both methods, and after completing a GEW on each the results can be analysed to see </w:t>
+      </w:r>
+      <w:r>
+        <w:t xml:space="preserve">the difference. The handcrafted pieces of </w:t>
+      </w:r>
+      <w:proofErr w:type="spellStart"/>
+      <w:r>
+        <w:t>worldbuilding</w:t>
+      </w:r>
+      <w:proofErr w:type="spellEnd"/>
+      <w:r>
+        <w:t xml:space="preserve"> will follow the same requirements as that of the PCG – allowing them to be plugged into the game easily, and hopefully in such a way that the player is not aware which version they are playing. </w:t>
+      </w:r>
+    </w:p>
+    <w:p/>
+    <w:p>
+      <w:r>
+        <w:t xml:space="preserve">In the game, 5 different ‘Archivists’ are created, each with 4 significant life events. These events are generated in order, with the game assigning a birth year and keeping track of the Archivists age throughout, such that when distributed in the world each entry can be correctly dated despite being randomly distributed throughout the level. So, the task is to create 5 different Archivists, each with a distinct personality and style of events to try and differentiate each of them from one another. </w:t>
+      </w:r>
+    </w:p>
+    <w:p/>
+    <w:p>
+      <w:r>
+        <w:t>For this, I initially planned to write all of the data myself - however, I thought as a method to save time I could employ the aid of several writers, each being given a single Archivist. This would increase the distinctness of each historical figure in the game whilst also allowing for a variety in writing style, further adding to the believab</w:t>
+      </w:r>
+      <w:r>
+        <w:t xml:space="preserve">ility of the games environment. I reached out to such a group in a local Discord server I am a part of, dedicated primarily to roleplaying games and other fantasy-based pastimes.  </w:t>
+      </w:r>
+    </w:p>
+    <w:p/>
+    <w:p>
+      <w:r>
+        <w:t>I gave them a list of parameters to ensure that any created content would fit within the code structure of the game, and to make it easier to plug it in to a system that was designed with PCG in mind, and set them loose. Since I only needed 5 Archivists, I could select the best contributions should I receive more than 5, and write up the remainder myself should there be less.</w:t>
       </w:r>
     </w:p>
     <w:p/>
@@ -8027,25 +7565,314 @@
           <w:rFonts w:ascii="Times New Roman" w:hAnsi="Times New Roman" w:cs="Times New Roman"/>
         </w:rPr>
       </w:pPr>
-      <w:bookmarkStart w:id="17" w:name="_Toc58407600"/>
+      <w:bookmarkStart w:id="11" w:name="_Toc58407600"/>
       <w:r>
         <w:rPr>
           <w:rFonts w:ascii="Times New Roman" w:hAnsi="Times New Roman" w:cs="Times New Roman"/>
         </w:rPr>
-        <w:t>4.2</w:t>
-      </w:r>
+        <w:t xml:space="preserve">4.2 </w:t>
+      </w:r>
+      <w:bookmarkEnd w:id="11"/>
       <w:r>
         <w:rPr>
           <w:rFonts w:ascii="Times New Roman" w:hAnsi="Times New Roman" w:cs="Times New Roman"/>
         </w:rPr>
-        <w:tab/>
-        <w:t>Research Projects</w:t>
-      </w:r>
-      <w:bookmarkEnd w:id="17"/>
-    </w:p>
-    <w:p>
-      <w:r>
-        <w:t>If your project includes primary research components it is expected that you present this work in a manner appropriate to a scientific report:</w:t>
+        <w:t>Evaluation</w:t>
+      </w:r>
+    </w:p>
+    <w:p>
+      <w:pPr>
+        <w:pStyle w:val="Heading3"/>
+      </w:pPr>
+      <w:r>
+        <w:t>Participant Recruitment</w:t>
+      </w:r>
+    </w:p>
+    <w:p>
+      <w:r>
+        <w:t>Development</w:t>
+      </w:r>
+      <w:r>
+        <w:t xml:space="preserve"> of both the procedurally generated content and the game to house it were </w:t>
+      </w:r>
+      <w:r>
+        <w:t xml:space="preserve">primarily </w:t>
+      </w:r>
+      <w:r>
+        <w:t xml:space="preserve">done in the university labs, </w:t>
+      </w:r>
+      <w:r>
+        <w:t xml:space="preserve">it was easy to gather a wide selection of participants – both with and without prior experience of PCG in games. </w:t>
+      </w:r>
+      <w:r>
+        <w:t xml:space="preserve">I was present for all instances of the participant playing the game, </w:t>
+      </w:r>
+      <w:r>
+        <w:t xml:space="preserve">which became useful later on when a problem was identified in the study procedure. </w:t>
+      </w:r>
+      <w:r>
+        <w:t xml:space="preserve">When filling out the questionnaire, the participants were required to fill out a small demography section – this was </w:t>
+      </w:r>
+      <w:r>
+        <w:t xml:space="preserve">so that any patterns in the results that emerge as a result of age or gender could be identified, however I don’t anticipate that there will be any. Whilst age and gender are recorded as a part of the questionnaire, at no point are the names of the participants taken in – this is to maintain anonymity. </w:t>
+      </w:r>
+    </w:p>
+    <w:p>
+      <w:pPr>
+        <w:pStyle w:val="Heading3"/>
+      </w:pPr>
+      <w:r>
+        <w:lastRenderedPageBreak/>
+        <w:t>Ethical Considerations</w:t>
+      </w:r>
+    </w:p>
+    <w:p>
+      <w:r>
+        <w:t xml:space="preserve">There are no inherent physical dangers to playing the created game. Early on in the proposal, it was identified that there was a possibility that procedural grammars could create harmful or offensive content due to a degree of randomness – this </w:t>
+      </w:r>
+      <w:r>
+        <w:t xml:space="preserve">ultimately won’t be a problem, as the final design of the procedural history system uses prewritten events that include randomised sections, meaning that unless one of the templates was offensive, the final output is very unlikely to be. </w:t>
+      </w:r>
+    </w:p>
+    <w:p>
+      <w:pPr>
+        <w:pStyle w:val="Heading3"/>
+      </w:pPr>
+      <w:r>
+        <w:t>The Study</w:t>
+      </w:r>
+    </w:p>
+    <w:p>
+      <w:r>
+        <w:t xml:space="preserve">Participants played through the game </w:t>
+      </w:r>
+      <w:r>
+        <w:t xml:space="preserve">multiple times each, with at least one </w:t>
+      </w:r>
+      <w:proofErr w:type="spellStart"/>
+      <w:r>
+        <w:t>playthrough</w:t>
+      </w:r>
+      <w:proofErr w:type="spellEnd"/>
+      <w:r>
+        <w:t xml:space="preserve"> utilising PCG in its content and one using traditional methods. </w:t>
+      </w:r>
+      <w:r>
+        <w:t xml:space="preserve">After each individual </w:t>
+      </w:r>
+      <w:proofErr w:type="spellStart"/>
+      <w:r>
+        <w:t>playthrough</w:t>
+      </w:r>
+      <w:proofErr w:type="spellEnd"/>
+      <w:r>
+        <w:t xml:space="preserve">, they were presented with an online Google Forms version of the Game Experience Questionnaire. They were two versions of this questionnaire – one for each method of </w:t>
+      </w:r>
+      <w:proofErr w:type="spellStart"/>
+      <w:r>
+        <w:t>worldbuilding</w:t>
+      </w:r>
+      <w:proofErr w:type="spellEnd"/>
+      <w:r>
+        <w:t xml:space="preserve"> employed in the project. Having two versions allowed the results for each </w:t>
+      </w:r>
+      <w:proofErr w:type="spellStart"/>
+      <w:r>
+        <w:t>worldbuilding</w:t>
+      </w:r>
+      <w:proofErr w:type="spellEnd"/>
+      <w:r>
+        <w:t xml:space="preserve"> method to be viewed individually, making comparisons easier. It also prevented the need for the player to be informed which version of the game they were playing - t</w:t>
+      </w:r>
+      <w:r>
+        <w:t>he game randomly selects between the t</w:t>
+      </w:r>
+      <w:r>
+        <w:t>wo methods whenever you select ‘P</w:t>
+      </w:r>
+      <w:r>
+        <w:t>lay</w:t>
+      </w:r>
+      <w:r>
+        <w:t>’</w:t>
+      </w:r>
+      <w:r>
+        <w:t xml:space="preserve"> from the main menu</w:t>
+      </w:r>
+      <w:r>
+        <w:t>, helping to</w:t>
+      </w:r>
+      <w:r>
+        <w:t xml:space="preserve"> eliminate </w:t>
+      </w:r>
+      <w:r>
+        <w:t xml:space="preserve">bias towards any one method of </w:t>
+      </w:r>
+      <w:proofErr w:type="spellStart"/>
+      <w:r>
+        <w:t>worldbuilding</w:t>
+      </w:r>
+      <w:proofErr w:type="spellEnd"/>
+      <w:r>
+        <w:t xml:space="preserve">. </w:t>
+      </w:r>
+    </w:p>
+    <w:p/>
+    <w:p>
+      <w:r>
+        <w:t xml:space="preserve">The problem with this however was that playing the game </w:t>
+      </w:r>
+      <w:r>
+        <w:t>through twice</w:t>
+      </w:r>
+      <w:r>
+        <w:t xml:space="preserve"> c</w:t>
+      </w:r>
+      <w:r>
+        <w:t xml:space="preserve">ould result in two </w:t>
+      </w:r>
+      <w:proofErr w:type="spellStart"/>
+      <w:r>
+        <w:t>playthroughs</w:t>
+      </w:r>
+      <w:proofErr w:type="spellEnd"/>
+      <w:r>
+        <w:t xml:space="preserve"> of the same method. </w:t>
+      </w:r>
+      <w:r>
+        <w:t xml:space="preserve">Luckily, since I was physically present for each of these </w:t>
+      </w:r>
+      <w:proofErr w:type="spellStart"/>
+      <w:r>
+        <w:t>playthroughs</w:t>
+      </w:r>
+      <w:proofErr w:type="spellEnd"/>
+      <w:r>
+        <w:t xml:space="preserve">, I could silently verify which version of the game the participant was playing and bring up the appropriate form once they finished. Since there is no definitive amount of </w:t>
+      </w:r>
+      <w:proofErr w:type="spellStart"/>
+      <w:r>
+        <w:t>playthroughs</w:t>
+      </w:r>
+      <w:proofErr w:type="spellEnd"/>
+      <w:r>
+        <w:t xml:space="preserve"> needed, I could simply let the player continue playing and replaying the game until they have played each method once. </w:t>
+      </w:r>
+    </w:p>
+    <w:p>
+      <w:pPr>
+        <w:pStyle w:val="Heading3"/>
+      </w:pPr>
+      <w:r>
+        <w:lastRenderedPageBreak/>
+        <w:t>Results</w:t>
+      </w:r>
+    </w:p>
+    <w:p>
+      <w:r>
+        <w:t>Both the raw data and some analysis OF that data – proper analysis can be put into the conclusions bit below…</w:t>
+      </w:r>
+    </w:p>
+    <w:p/>
+    <w:p>
+      <w:r>
+        <w:t>Chapter 5</w:t>
+      </w:r>
+    </w:p>
+    <w:p>
+      <w:pPr>
+        <w:pStyle w:val="Heading1"/>
+      </w:pPr>
+      <w:bookmarkStart w:id="12" w:name="_Toc58407601"/>
+      <w:r>
+        <w:t>Conclusions</w:t>
+      </w:r>
+      <w:bookmarkEnd w:id="12"/>
+    </w:p>
+    <w:p>
+      <w:r>
+        <w:t xml:space="preserve">The results from this project indicate </w:t>
+      </w:r>
+      <w:proofErr w:type="gramStart"/>
+      <w:r>
+        <w:t>that ...</w:t>
+      </w:r>
+      <w:proofErr w:type="gramEnd"/>
+      <w:r>
+        <w:br w:type="page"/>
+      </w:r>
+    </w:p>
+    <w:p>
+      <w:r>
+        <w:lastRenderedPageBreak/>
+        <w:t>Chapter 6</w:t>
+      </w:r>
+    </w:p>
+    <w:p>
+      <w:pPr>
+        <w:pStyle w:val="Heading1"/>
+      </w:pPr>
+      <w:bookmarkStart w:id="13" w:name="_Toc58407602"/>
+      <w:r>
+        <w:t>Reflective Analysis</w:t>
+      </w:r>
+      <w:bookmarkEnd w:id="13"/>
+    </w:p>
+    <w:p>
+      <w:r>
+        <w:t xml:space="preserve">There were many elements of the project that did not meet expectations. There were a multitude of times whereupon poor time management lead to a reduction of scope which – whilst the right move – meant that the obtained results were not as valuable as they could have been. That being said, a lot of valuable lessons were learned as a result of this, and the data obtained was still rather eye-opening. </w:t>
+      </w:r>
+    </w:p>
+    <w:p/>
+    <w:p>
+      <w:r>
+        <w:t xml:space="preserve">Far too much time was spent </w:t>
+      </w:r>
+      <w:r>
+        <w:t xml:space="preserve">building upon the core mechanics of the game made to house the PCG – this was to the detriment of the PCG, but also the game, as the time spent working on the vision system and perfecting the movement meant the reduction in scope regarding the level design. Some decisions, like the decision to use a single handcrafted environment over levels that are themselves procedurally generated was a smart move – this allowed the player to memorise the locations that pages were likely to be in, and drove them to rush out from the safe zone in the game begun. </w:t>
+      </w:r>
+      <w:bookmarkStart w:id="14" w:name="_GoBack"/>
+      <w:bookmarkEnd w:id="14"/>
+    </w:p>
+    <w:p/>
+    <w:p>
+      <w:r>
+        <w:br w:type="page"/>
+      </w:r>
+    </w:p>
+    <w:p>
+      <w:pPr>
+        <w:pStyle w:val="Heading1"/>
+      </w:pPr>
+      <w:bookmarkStart w:id="15" w:name="_Toc58407589"/>
+      <w:proofErr w:type="spellStart"/>
+      <w:r>
+        <w:lastRenderedPageBreak/>
+        <w:t>Ludography</w:t>
+      </w:r>
+      <w:bookmarkEnd w:id="15"/>
+      <w:proofErr w:type="spellEnd"/>
+    </w:p>
+    <w:p>
+      <w:r>
+        <w:rPr>
+          <w:highlight w:val="green"/>
+        </w:rPr>
+        <w:t xml:space="preserve">There is an optional </w:t>
+      </w:r>
+      <w:proofErr w:type="spellStart"/>
+      <w:r>
+        <w:rPr>
+          <w:highlight w:val="green"/>
+        </w:rPr>
+        <w:t>ludography</w:t>
+      </w:r>
+      <w:proofErr w:type="spellEnd"/>
+      <w:r>
+        <w:rPr>
+          <w:highlight w:val="green"/>
+        </w:rPr>
+        <w:t xml:space="preserve"> for Games Computing students. To cite games, you can cite like any other reference with Harvard styling.</w:t>
       </w:r>
     </w:p>
     <w:p>
@@ -8053,11 +7880,11 @@
         <w:pStyle w:val="ListParagraph"/>
         <w:numPr>
           <w:ilvl w:val="0"/>
-          <w:numId w:val="3"/>
+          <w:numId w:val="6"/>
         </w:numPr>
       </w:pPr>
       <w:r>
-        <w:t>Participant recruitment</w:t>
+        <w:t>Skyrim</w:t>
       </w:r>
     </w:p>
     <w:p>
@@ -8065,29 +7892,44 @@
         <w:pStyle w:val="ListParagraph"/>
         <w:numPr>
           <w:ilvl w:val="0"/>
-          <w:numId w:val="3"/>
+          <w:numId w:val="6"/>
         </w:numPr>
       </w:pPr>
       <w:r>
-        <w:t>Evidence that ethical procedures have been followed</w:t>
-      </w:r>
+        <w:t xml:space="preserve">Enter the </w:t>
+      </w:r>
+      <w:proofErr w:type="spellStart"/>
+      <w:r>
+        <w:t>Gungeon</w:t>
+      </w:r>
+      <w:proofErr w:type="spellEnd"/>
     </w:p>
     <w:p>
       <w:pPr>
         <w:pStyle w:val="ListParagraph"/>
         <w:numPr>
           <w:ilvl w:val="0"/>
-          <w:numId w:val="3"/>
+          <w:numId w:val="6"/>
         </w:numPr>
       </w:pPr>
       <w:r>
-        <w:t>Study</w:t>
-      </w:r>
-      <w:r>
-        <w:t xml:space="preserve"> </w:t>
-      </w:r>
-      <w:r>
-        <w:t>design (short summary of research methods section) – including hypotheses/research question as appropriate</w:t>
+        <w:t xml:space="preserve">Caves of </w:t>
+      </w:r>
+      <w:proofErr w:type="spellStart"/>
+      <w:r>
+        <w:t>Qud</w:t>
+      </w:r>
+      <w:proofErr w:type="spellEnd"/>
+      <w:r>
+        <w:t>(</w:t>
+      </w:r>
+      <w:proofErr w:type="spellStart"/>
+      <w:r>
+        <w:t>obv</w:t>
+      </w:r>
+      <w:proofErr w:type="spellEnd"/>
+      <w:r>
+        <w:t>)</w:t>
       </w:r>
     </w:p>
     <w:p>
@@ -8095,105 +7937,37 @@
         <w:pStyle w:val="ListParagraph"/>
         <w:numPr>
           <w:ilvl w:val="0"/>
-          <w:numId w:val="3"/>
+          <w:numId w:val="6"/>
         </w:numPr>
       </w:pPr>
-      <w:r>
-        <w:lastRenderedPageBreak/>
-        <w:t>A detailed description of the procedure</w:t>
-      </w:r>
+      <w:proofErr w:type="spellStart"/>
+      <w:r>
+        <w:t>Darkwood</w:t>
+      </w:r>
+      <w:proofErr w:type="spellEnd"/>
     </w:p>
     <w:p>
       <w:pPr>
         <w:pStyle w:val="ListParagraph"/>
         <w:numPr>
           <w:ilvl w:val="0"/>
-          <w:numId w:val="3"/>
+          <w:numId w:val="6"/>
         </w:numPr>
       </w:pPr>
       <w:r>
-        <w:t>Results of experiment</w:t>
-      </w:r>
-    </w:p>
-    <w:p>
-      <w:pPr>
-        <w:pStyle w:val="ListParagraph"/>
-        <w:numPr>
-          <w:ilvl w:val="0"/>
-          <w:numId w:val="3"/>
-        </w:numPr>
-      </w:pPr>
-      <w:r>
-        <w:t>Analysis of results. Consider the results of your work with respect to both your own specific hypotheses/research question and wider context identified in your literature review.</w:t>
-      </w:r>
-    </w:p>
-    <w:p>
-      <w:r>
-        <w:t>Chapter 5</w:t>
-      </w:r>
-    </w:p>
+        <w:t>Hotline Miami</w:t>
+      </w:r>
+    </w:p>
+    <w:p/>
     <w:p>
       <w:pPr>
         <w:pStyle w:val="Heading1"/>
       </w:pPr>
-      <w:bookmarkStart w:id="18" w:name="_Toc58407601"/>
-      <w:r>
-        <w:t>Conclusions</w:t>
-      </w:r>
-      <w:bookmarkEnd w:id="18"/>
-    </w:p>
-    <w:p>
-      <w:r>
-        <w:t xml:space="preserve">The results from this project indicate </w:t>
-      </w:r>
-      <w:proofErr w:type="gramStart"/>
-      <w:r>
-        <w:t>that ...</w:t>
-      </w:r>
-      <w:proofErr w:type="gramEnd"/>
-      <w:r>
-        <w:br w:type="page"/>
-      </w:r>
-    </w:p>
-    <w:p>
-      <w:r>
-        <w:lastRenderedPageBreak/>
-        <w:t>Chapter 6</w:t>
-      </w:r>
-    </w:p>
-    <w:p>
-      <w:pPr>
-        <w:pStyle w:val="Heading1"/>
-      </w:pPr>
-      <w:bookmarkStart w:id="19" w:name="_Toc58407602"/>
-      <w:r>
-        <w:t>Reflective Analysis</w:t>
-      </w:r>
-      <w:bookmarkEnd w:id="19"/>
-    </w:p>
-    <w:p>
-      <w:r>
-        <w:t xml:space="preserve">The project went </w:t>
-      </w:r>
-      <w:proofErr w:type="gramStart"/>
-      <w:r>
-        <w:t>well ...</w:t>
-      </w:r>
-      <w:proofErr w:type="gramEnd"/>
-      <w:r>
-        <w:br w:type="page"/>
-      </w:r>
-    </w:p>
-    <w:p>
-      <w:pPr>
-        <w:pStyle w:val="Heading1"/>
-      </w:pPr>
-      <w:bookmarkStart w:id="20" w:name="_Toc58407603"/>
-      <w:r>
-        <w:lastRenderedPageBreak/>
+      <w:bookmarkStart w:id="16" w:name="_Toc58407603"/>
+      <w:r>
         <w:t>References</w:t>
       </w:r>
-      <w:bookmarkEnd w:id="20"/>
+      <w:bookmarkEnd w:id="16"/>
     </w:p>
     <w:p>
       <w:r>
@@ -8266,7 +8040,7 @@
       </w:r>
     </w:p>
     <w:p>
-      <w:hyperlink r:id="rId18" w:history="1">
+      <w:hyperlink r:id="rId24" w:history="1">
         <w:r>
           <w:rPr>
             <w:rStyle w:val="Hyperlink"/>
@@ -8311,7 +8085,7 @@
       </w:r>
     </w:p>
     <w:p>
-      <w:hyperlink r:id="rId19" w:history="1">
+      <w:hyperlink r:id="rId25" w:history="1">
         <w:r>
           <w:rPr>
             <w:rStyle w:val="Hyperlink"/>
@@ -8352,6 +8126,7 @@
     </w:p>
     <w:p>
       <w:r>
+        <w:lastRenderedPageBreak/>
         <w:t>https://www.youtube.com/watch?v=v8zwPdPvN10&amp;list=PL0yMAu5TQBt8iL-Sdd5h1wNvFiFcYK9Hs&amp;index=5 [Accessed 13 September 2021].</w:t>
       </w:r>
     </w:p>
@@ -8426,7 +8201,6 @@
     </w:p>
     <w:p>
       <w:r>
-        <w:lastRenderedPageBreak/>
         <w:t>https://www.youtube.com/watch?v=WWXsmnlmADc&amp;list=PL0yMAu5TQBt8iL-Sdd5h1wNvFiFcYK9Hs&amp;index=2 [Accessed 6 November 2021]</w:t>
       </w:r>
     </w:p>
@@ -8566,6 +8340,7 @@
     <w:p/>
     <w:p>
       <w:r>
+        <w:lastRenderedPageBreak/>
         <w:t xml:space="preserve">Hall, H., Williams, B. and </w:t>
       </w:r>
       <w:proofErr w:type="spellStart"/>
@@ -8669,7 +8444,6 @@
     <w:p/>
     <w:p>
       <w:r>
-        <w:lastRenderedPageBreak/>
         <w:t xml:space="preserve">Johnson, D., Gardner J., Perry R. (2018) </w:t>
       </w:r>
       <w:r>
@@ -8893,7 +8667,7 @@
       </w:r>
     </w:p>
     <w:p>
-      <w:hyperlink r:id="rId20" w:history="1">
+      <w:hyperlink r:id="rId26" w:history="1">
         <w:r>
           <w:rPr>
             <w:rStyle w:val="Hyperlink"/>
@@ -8906,9 +8680,9 @@
       </w:r>
     </w:p>
     <w:sectPr>
-      <w:footerReference w:type="even" r:id="rId21"/>
-      <w:footerReference w:type="default" r:id="rId22"/>
-      <w:footerReference w:type="first" r:id="rId23"/>
+      <w:footerReference w:type="even" r:id="rId27"/>
+      <w:footerReference w:type="default" r:id="rId28"/>
+      <w:footerReference w:type="first" r:id="rId29"/>
       <w:pgSz w:w="12240" w:h="15840"/>
       <w:pgMar w:top="1440" w:right="1440" w:bottom="1440" w:left="2835" w:header="720" w:footer="782" w:gutter="0"/>
       <w:pgNumType w:start="1"/>
@@ -9101,7 +8875,7 @@
         <w:noProof/>
         <w:sz w:val="20"/>
       </w:rPr>
-      <w:t>25</w:t>
+      <w:t>29</w:t>
     </w:r>
     <w:r>
       <w:rPr>
@@ -10652,6 +10426,7 @@
   <w:style w:type="character" w:default="1" w:styleId="DefaultParagraphFont">
     <w:name w:val="Default Paragraph Font"/>
     <w:uiPriority w:val="1"/>
+    <w:semiHidden/>
     <w:unhideWhenUsed/>
   </w:style>
   <w:style w:type="table" w:default="1" w:styleId="TableNormal">
@@ -11164,7 +10939,7 @@
 </file>
 
 <file path=customXml/itemProps1.xml><?xml version="1.0" encoding="utf-8"?>
-<ds:datastoreItem xmlns:ds="http://schemas.openxmlformats.org/officeDocument/2006/customXml" ds:itemID="{EF366A79-791A-4B05-8F18-5FE0C1DC81BC}">
+<ds:datastoreItem xmlns:ds="http://schemas.openxmlformats.org/officeDocument/2006/customXml" ds:itemID="{6E05F48E-7910-4789-941E-1C6CF68E3707}">
   <ds:schemaRefs>
     <ds:schemaRef ds:uri="http://schemas.openxmlformats.org/officeDocument/2006/bibliography"/>
   </ds:schemaRefs>

</xml_diff>